<commit_message>
Ajustando alguns campos do git báscio e adicionando conteúdos de fork e pull request no inter
</commit_message>
<xml_diff>
--- a/GIT/Git Básico.docx
+++ b/GIT/Git Básico.docx
@@ -4,7 +4,6 @@
   <w:body>
     <w:p>
       <w:pPr>
-        <w:jc w:val="center"/>
         <w:rPr>
           <w:b/>
           <w:bCs/>
@@ -552,6 +551,7 @@
         <w:t>“</w:t>
       </w:r>
       <w:proofErr w:type="spellStart"/>
+      <w:proofErr w:type="gramStart"/>
       <w:r>
         <w:rPr>
           <w:b/>
@@ -571,7 +571,18 @@
           <w:szCs w:val="24"/>
           <w:u w:val="single"/>
         </w:rPr>
-        <w:t xml:space="preserve">  - -</w:t>
+        <w:t xml:space="preserve">  -</w:t>
+      </w:r>
+      <w:proofErr w:type="gramEnd"/>
+      <w:r>
+        <w:rPr>
+          <w:b/>
+          <w:bCs/>
+          <w:sz w:val="24"/>
+          <w:szCs w:val="24"/>
+          <w:u w:val="single"/>
+        </w:rPr>
+        <w:t xml:space="preserve"> -</w:t>
       </w:r>
       <w:proofErr w:type="spellStart"/>
       <w:r>
@@ -1587,6 +1598,7 @@
         <w:t xml:space="preserve"> </w:t>
       </w:r>
       <w:proofErr w:type="spellStart"/>
+      <w:proofErr w:type="gramStart"/>
       <w:r>
         <w:rPr>
           <w:sz w:val="24"/>
@@ -1600,7 +1612,15 @@
           <w:sz w:val="24"/>
           <w:szCs w:val="24"/>
         </w:rPr>
-        <w:t xml:space="preserve"> .” você passa a rastrear todos os arquivos dentro do seu repositório</w:t>
+        <w:t xml:space="preserve"> .</w:t>
+      </w:r>
+      <w:proofErr w:type="gramEnd"/>
+      <w:r>
+        <w:rPr>
+          <w:sz w:val="24"/>
+          <w:szCs w:val="24"/>
+        </w:rPr>
+        <w:t>” você passa a rastrear todos os arquivos dentro do seu repositório</w:t>
       </w:r>
       <w:r>
         <w:rPr>
@@ -3054,43 +3074,14 @@
           <w:szCs w:val="24"/>
         </w:rPr>
       </w:pPr>
-    </w:p>
-    <w:p>
-      <w:pPr>
-        <w:rPr>
-          <w:b/>
-          <w:bCs/>
-          <w:sz w:val="24"/>
-          <w:szCs w:val="24"/>
-        </w:rPr>
-      </w:pPr>
-    </w:p>
-    <w:p>
-      <w:pPr>
-        <w:rPr>
-          <w:b/>
-          <w:bCs/>
-          <w:sz w:val="24"/>
-          <w:szCs w:val="24"/>
-        </w:rPr>
-      </w:pPr>
-    </w:p>
-    <w:p>
-      <w:pPr>
-        <w:rPr>
-          <w:b/>
-          <w:bCs/>
-          <w:sz w:val="24"/>
-          <w:szCs w:val="24"/>
-        </w:rPr>
-      </w:pPr>
-      <w:r>
-        <w:rPr>
-          <w:b/>
-          <w:bCs/>
-          <w:sz w:val="24"/>
-          <w:szCs w:val="24"/>
-        </w:rPr>
+      <w:r>
+        <w:rPr>
+          <w:b/>
+          <w:bCs/>
+          <w:sz w:val="24"/>
+          <w:szCs w:val="24"/>
+        </w:rPr>
+        <w:lastRenderedPageBreak/>
         <w:t xml:space="preserve">DANDO </w:t>
       </w:r>
       <w:r>
@@ -3460,14 +3451,6 @@
     <w:p>
       <w:pPr>
         <w:rPr>
-          <w:sz w:val="24"/>
-          <w:szCs w:val="24"/>
-        </w:rPr>
-      </w:pPr>
-    </w:p>
-    <w:p>
-      <w:pPr>
-        <w:rPr>
           <w:b/>
           <w:bCs/>
           <w:sz w:val="24"/>
@@ -3658,7 +3641,6 @@
         <w:rPr>
           <w:noProof/>
         </w:rPr>
-        <w:lastRenderedPageBreak/>
         <w:drawing>
           <wp:inline distT="0" distB="0" distL="0" distR="0" wp14:anchorId="6CF42544" wp14:editId="6D468834">
             <wp:extent cx="5400040" cy="582930"/>
@@ -3718,9 +3700,7 @@
     <w:p>
       <w:pPr>
         <w:rPr>
-          <w:sz w:val="24"/>
-          <w:szCs w:val="24"/>
-          <w:u w:val="single"/>
+          <w:noProof/>
         </w:rPr>
       </w:pPr>
       <w:hyperlink r:id="rId21" w:history="1">
@@ -3776,7 +3756,15 @@
           <w:sz w:val="24"/>
           <w:szCs w:val="24"/>
         </w:rPr>
-        <w:t xml:space="preserve"> em resumo, são criar diretrizes diferentes para os usuários não utilizarem as mesmas </w:t>
+        <w:t xml:space="preserve"> em resumo, são criar diretrizes diferentes para os </w:t>
+      </w:r>
+      <w:r>
+        <w:rPr>
+          <w:sz w:val="24"/>
+          <w:szCs w:val="24"/>
+        </w:rPr>
+        <w:lastRenderedPageBreak/>
+        <w:t xml:space="preserve">usuários não utilizarem as mesmas </w:t>
       </w:r>
       <w:proofErr w:type="spellStart"/>
       <w:r>
@@ -3946,14 +3934,30 @@
           <w:sz w:val="24"/>
           <w:szCs w:val="24"/>
         </w:rPr>
-        <w:t xml:space="preserve"> criadas e </w:t>
-      </w:r>
-      <w:r>
-        <w:rPr>
-          <w:sz w:val="24"/>
-          <w:szCs w:val="24"/>
-        </w:rPr>
-        <w:t xml:space="preserve"> o terceiro comando</w:t>
+        <w:t xml:space="preserve"> criadas </w:t>
+      </w:r>
+      <w:proofErr w:type="gramStart"/>
+      <w:r>
+        <w:rPr>
+          <w:sz w:val="24"/>
+          <w:szCs w:val="24"/>
+        </w:rPr>
+        <w:t xml:space="preserve">e </w:t>
+      </w:r>
+      <w:r>
+        <w:rPr>
+          <w:sz w:val="24"/>
+          <w:szCs w:val="24"/>
+        </w:rPr>
+        <w:t xml:space="preserve"> o</w:t>
+      </w:r>
+      <w:proofErr w:type="gramEnd"/>
+      <w:r>
+        <w:rPr>
+          <w:sz w:val="24"/>
+          <w:szCs w:val="24"/>
+        </w:rPr>
+        <w:t xml:space="preserve"> terceiro comando</w:t>
       </w:r>
       <w:r>
         <w:rPr>
@@ -4038,15 +4042,24 @@
         </w:rPr>
         <w:t xml:space="preserve"> </w:t>
       </w:r>
+    </w:p>
+    <w:p>
+      <w:pPr>
+        <w:rPr>
+          <w:sz w:val="24"/>
+          <w:szCs w:val="24"/>
+          <w:u w:val="single"/>
+        </w:rPr>
+      </w:pPr>
       <w:r>
         <w:rPr>
           <w:noProof/>
         </w:rPr>
         <w:drawing>
-          <wp:inline distT="0" distB="0" distL="0" distR="0" wp14:anchorId="3897D0E0" wp14:editId="32F1C8A9">
-            <wp:extent cx="5400040" cy="4545330"/>
-            <wp:effectExtent l="0" t="0" r="0" b="7620"/>
-            <wp:docPr id="16" name="Imagem 16"/>
+          <wp:inline distT="0" distB="0" distL="0" distR="0" wp14:anchorId="62CF827A" wp14:editId="4DCD617B">
+            <wp:extent cx="4972050" cy="485775"/>
+            <wp:effectExtent l="0" t="0" r="0" b="9525"/>
+            <wp:docPr id="27" name="Imagem 27"/>
             <wp:cNvGraphicFramePr>
               <a:graphicFrameLocks xmlns:a="http://schemas.openxmlformats.org/drawingml/2006/main" noChangeAspect="1"/>
             </wp:cNvGraphicFramePr>
@@ -4066,6 +4079,46 @@
                   <pic:spPr>
                     <a:xfrm>
                       <a:off x="0" y="0"/>
+                      <a:ext cx="4972050" cy="485775"/>
+                    </a:xfrm>
+                    <a:prstGeom prst="rect">
+                      <a:avLst/>
+                    </a:prstGeom>
+                  </pic:spPr>
+                </pic:pic>
+              </a:graphicData>
+            </a:graphic>
+          </wp:inline>
+        </w:drawing>
+      </w:r>
+      <w:r>
+        <w:rPr>
+          <w:noProof/>
+        </w:rPr>
+        <w:drawing>
+          <wp:inline distT="0" distB="0" distL="0" distR="0" wp14:anchorId="3897D0E0" wp14:editId="32F1C8A9">
+            <wp:extent cx="5400040" cy="4545330"/>
+            <wp:effectExtent l="0" t="0" r="0" b="7620"/>
+            <wp:docPr id="16" name="Imagem 16"/>
+            <wp:cNvGraphicFramePr>
+              <a:graphicFrameLocks xmlns:a="http://schemas.openxmlformats.org/drawingml/2006/main" noChangeAspect="1"/>
+            </wp:cNvGraphicFramePr>
+            <a:graphic xmlns:a="http://schemas.openxmlformats.org/drawingml/2006/main">
+              <a:graphicData uri="http://schemas.openxmlformats.org/drawingml/2006/picture">
+                <pic:pic xmlns:pic="http://schemas.openxmlformats.org/drawingml/2006/picture">
+                  <pic:nvPicPr>
+                    <pic:cNvPr id="1" name=""/>
+                    <pic:cNvPicPr/>
+                  </pic:nvPicPr>
+                  <pic:blipFill>
+                    <a:blip r:embed="rId24"/>
+                    <a:stretch>
+                      <a:fillRect/>
+                    </a:stretch>
+                  </pic:blipFill>
+                  <pic:spPr>
+                    <a:xfrm>
+                      <a:off x="0" y="0"/>
                       <a:ext cx="5400040" cy="4545330"/>
                     </a:xfrm>
                     <a:prstGeom prst="rect">
@@ -4088,6 +4141,26 @@
           <w:szCs w:val="24"/>
         </w:rPr>
       </w:pPr>
+    </w:p>
+    <w:p>
+      <w:pPr>
+        <w:rPr>
+          <w:b/>
+          <w:bCs/>
+          <w:sz w:val="24"/>
+          <w:szCs w:val="24"/>
+        </w:rPr>
+      </w:pPr>
+    </w:p>
+    <w:p>
+      <w:pPr>
+        <w:rPr>
+          <w:b/>
+          <w:bCs/>
+          <w:sz w:val="24"/>
+          <w:szCs w:val="24"/>
+        </w:rPr>
+      </w:pPr>
       <w:r>
         <w:rPr>
           <w:b/>
@@ -4241,7 +4314,7 @@
           <w:szCs w:val="24"/>
         </w:rPr>
       </w:pPr>
-      <w:hyperlink r:id="rId24" w:history="1">
+      <w:hyperlink r:id="rId25" w:history="1">
         <w:r>
           <w:rPr>
             <w:rStyle w:val="Hyperlink"/>
@@ -4293,153 +4366,6 @@
             <wp:extent cx="5400040" cy="975995"/>
             <wp:effectExtent l="0" t="0" r="0" b="0"/>
             <wp:docPr id="17" name="Imagem 17"/>
-            <wp:cNvGraphicFramePr>
-              <a:graphicFrameLocks xmlns:a="http://schemas.openxmlformats.org/drawingml/2006/main" noChangeAspect="1"/>
-            </wp:cNvGraphicFramePr>
-            <a:graphic xmlns:a="http://schemas.openxmlformats.org/drawingml/2006/main">
-              <a:graphicData uri="http://schemas.openxmlformats.org/drawingml/2006/picture">
-                <pic:pic xmlns:pic="http://schemas.openxmlformats.org/drawingml/2006/picture">
-                  <pic:nvPicPr>
-                    <pic:cNvPr id="1" name=""/>
-                    <pic:cNvPicPr/>
-                  </pic:nvPicPr>
-                  <pic:blipFill>
-                    <a:blip r:embed="rId25"/>
-                    <a:stretch>
-                      <a:fillRect/>
-                    </a:stretch>
-                  </pic:blipFill>
-                  <pic:spPr>
-                    <a:xfrm>
-                      <a:off x="0" y="0"/>
-                      <a:ext cx="5400040" cy="975995"/>
-                    </a:xfrm>
-                    <a:prstGeom prst="rect">
-                      <a:avLst/>
-                    </a:prstGeom>
-                  </pic:spPr>
-                </pic:pic>
-              </a:graphicData>
-            </a:graphic>
-          </wp:inline>
-        </w:drawing>
-      </w:r>
-    </w:p>
-    <w:p>
-      <w:pPr>
-        <w:rPr>
-          <w:sz w:val="24"/>
-          <w:szCs w:val="24"/>
-          <w:u w:val="single"/>
-        </w:rPr>
-      </w:pPr>
-    </w:p>
-    <w:p>
-      <w:pPr>
-        <w:rPr>
-          <w:b/>
-          <w:bCs/>
-          <w:sz w:val="24"/>
-          <w:szCs w:val="24"/>
-        </w:rPr>
-      </w:pPr>
-      <w:r>
-        <w:rPr>
-          <w:b/>
-          <w:bCs/>
-          <w:sz w:val="24"/>
-          <w:szCs w:val="24"/>
-        </w:rPr>
-        <w:t>ATUALIZANDO BRANCHES</w:t>
-      </w:r>
-    </w:p>
-    <w:p>
-      <w:pPr>
-        <w:rPr>
-          <w:sz w:val="24"/>
-          <w:szCs w:val="24"/>
-        </w:rPr>
-      </w:pPr>
-      <w:r>
-        <w:rPr>
-          <w:sz w:val="24"/>
-          <w:szCs w:val="24"/>
-        </w:rPr>
-        <w:t>O</w:t>
-      </w:r>
-      <w:r>
-        <w:rPr>
-          <w:sz w:val="24"/>
-          <w:szCs w:val="24"/>
-        </w:rPr>
-        <w:t xml:space="preserve"> </w:t>
-      </w:r>
-      <w:proofErr w:type="spellStart"/>
-      <w:r>
-        <w:rPr>
-          <w:sz w:val="24"/>
-          <w:szCs w:val="24"/>
-        </w:rPr>
-        <w:t>rebase</w:t>
-      </w:r>
-      <w:proofErr w:type="spellEnd"/>
-      <w:r>
-        <w:rPr>
-          <w:sz w:val="24"/>
-          <w:szCs w:val="24"/>
-        </w:rPr>
-        <w:t xml:space="preserve"> faz é produzir um histórico linear, mais limpo e mais fácil de ser lido, pois os </w:t>
-      </w:r>
-      <w:proofErr w:type="spellStart"/>
-      <w:r>
-        <w:rPr>
-          <w:sz w:val="24"/>
-          <w:szCs w:val="24"/>
-        </w:rPr>
-        <w:t>branches</w:t>
-      </w:r>
-      <w:proofErr w:type="spellEnd"/>
-      <w:r>
-        <w:rPr>
-          <w:sz w:val="24"/>
-          <w:szCs w:val="24"/>
-        </w:rPr>
-        <w:t xml:space="preserve"> são literalmente fundidos. Pela fusão, também não é gerado aquele </w:t>
-      </w:r>
-      <w:proofErr w:type="spellStart"/>
-      <w:r>
-        <w:rPr>
-          <w:sz w:val="24"/>
-          <w:szCs w:val="24"/>
-        </w:rPr>
-        <w:t>commit</w:t>
-      </w:r>
-      <w:proofErr w:type="spellEnd"/>
-      <w:r>
-        <w:rPr>
-          <w:sz w:val="24"/>
-          <w:szCs w:val="24"/>
-        </w:rPr>
-        <w:t xml:space="preserve"> adicional “estranho” que acontece no merge.</w:t>
-      </w:r>
-    </w:p>
-    <w:p>
-      <w:pPr>
-        <w:rPr>
-          <w:sz w:val="24"/>
-          <w:szCs w:val="24"/>
-          <w:u w:val="single"/>
-        </w:rPr>
-      </w:pPr>
-      <w:r>
-        <w:rPr>
-          <w:noProof/>
-        </w:rPr>
-        <w:drawing>
-          <wp:inline distT="0" distB="0" distL="0" distR="0" wp14:anchorId="3EA21B84" wp14:editId="6C065990">
-            <wp:extent cx="5114925" cy="752475"/>
-            <wp:effectExtent l="0" t="0" r="9525" b="9525"/>
-            <wp:docPr id="18" name="Imagem 18"/>
             <wp:cNvGraphicFramePr>
               <a:graphicFrameLocks xmlns:a="http://schemas.openxmlformats.org/drawingml/2006/main" noChangeAspect="1"/>
             </wp:cNvGraphicFramePr>
@@ -4459,7 +4385,7 @@
                   <pic:spPr>
                     <a:xfrm>
                       <a:off x="0" y="0"/>
-                      <a:ext cx="5114925" cy="752475"/>
+                      <a:ext cx="5400040" cy="975995"/>
                     </a:xfrm>
                     <a:prstGeom prst="rect">
                       <a:avLst/>
@@ -4497,123 +4423,85 @@
           <w:sz w:val="24"/>
           <w:szCs w:val="24"/>
         </w:rPr>
-        <w:t xml:space="preserve">DESFAZENDO </w:t>
-      </w:r>
-      <w:r>
-        <w:rPr>
-          <w:b/>
-          <w:bCs/>
-          <w:sz w:val="24"/>
-          <w:szCs w:val="24"/>
-        </w:rPr>
-        <w:t xml:space="preserve">MUDANÇAS DE ESTADOS NO GIT (CTRL Z) </w:t>
-      </w:r>
-      <w:r>
-        <w:rPr>
-          <w:b/>
-          <w:bCs/>
+        <w:t>ATUALIZANDO BRANCHES</w:t>
+      </w:r>
+    </w:p>
+    <w:p>
+      <w:pPr>
+        <w:rPr>
+          <w:sz w:val="24"/>
+          <w:szCs w:val="24"/>
+        </w:rPr>
+      </w:pPr>
+      <w:r>
+        <w:rPr>
+          <w:sz w:val="24"/>
+          <w:szCs w:val="24"/>
+        </w:rPr>
+        <w:t>O</w:t>
+      </w:r>
+      <w:r>
+        <w:rPr>
           <w:sz w:val="24"/>
           <w:szCs w:val="24"/>
         </w:rPr>
         <w:t xml:space="preserve"> </w:t>
       </w:r>
-    </w:p>
-    <w:p>
-      <w:pPr>
-        <w:rPr>
-          <w:sz w:val="24"/>
-          <w:szCs w:val="24"/>
-        </w:rPr>
-      </w:pPr>
-      <w:r>
-        <w:rPr>
-          <w:sz w:val="24"/>
-          <w:szCs w:val="24"/>
-        </w:rPr>
-        <w:t xml:space="preserve">Caso eu tenha feito alguma alteração </w:t>
-      </w:r>
-      <w:r>
-        <w:rPr>
-          <w:b/>
-          <w:bCs/>
-          <w:sz w:val="24"/>
-          <w:szCs w:val="24"/>
-        </w:rPr>
-        <w:t>SOMENTE</w:t>
-      </w:r>
-      <w:r>
-        <w:rPr>
-          <w:sz w:val="24"/>
-          <w:szCs w:val="24"/>
-        </w:rPr>
-        <w:t xml:space="preserve"> </w:t>
-      </w:r>
-      <w:r>
-        <w:rPr>
-          <w:sz w:val="24"/>
-          <w:szCs w:val="24"/>
-        </w:rPr>
-        <w:t>no arquivo e salv</w:t>
-      </w:r>
-      <w:r>
-        <w:rPr>
-          <w:sz w:val="24"/>
-          <w:szCs w:val="24"/>
-        </w:rPr>
-        <w:t>ado</w:t>
-      </w:r>
-      <w:r>
-        <w:rPr>
-          <w:sz w:val="24"/>
-          <w:szCs w:val="24"/>
-        </w:rPr>
-        <w:t xml:space="preserve">, quando visualizo o status dele existe a opção de restaurar </w:t>
-      </w:r>
-      <w:r>
-        <w:rPr>
-          <w:sz w:val="24"/>
-          <w:szCs w:val="24"/>
-        </w:rPr>
-        <w:t xml:space="preserve">o arquivo </w:t>
-      </w:r>
-      <w:r>
-        <w:rPr>
-          <w:sz w:val="24"/>
-          <w:szCs w:val="24"/>
-        </w:rPr>
-        <w:t>para a ver</w:t>
-      </w:r>
-      <w:r>
-        <w:rPr>
-          <w:sz w:val="24"/>
-          <w:szCs w:val="24"/>
-        </w:rPr>
-        <w:t xml:space="preserve">são anterior com o comando </w:t>
-      </w:r>
-      <w:proofErr w:type="spellStart"/>
-      <w:r>
-        <w:rPr>
-          <w:sz w:val="24"/>
-          <w:szCs w:val="24"/>
-        </w:rPr>
-        <w:t>restore</w:t>
-      </w:r>
-      <w:proofErr w:type="spellEnd"/>
-      <w:r>
-        <w:rPr>
-          <w:sz w:val="24"/>
-          <w:szCs w:val="24"/>
-        </w:rPr>
-        <w:t>.</w:t>
-      </w:r>
-    </w:p>
-    <w:p>
-      <w:pPr>
-        <w:rPr>
-          <w:b/>
-          <w:bCs/>
-          <w:sz w:val="24"/>
-          <w:szCs w:val="24"/>
+      <w:proofErr w:type="spellStart"/>
+      <w:r>
+        <w:rPr>
+          <w:sz w:val="24"/>
+          <w:szCs w:val="24"/>
+        </w:rPr>
+        <w:t>rebase</w:t>
+      </w:r>
+      <w:proofErr w:type="spellEnd"/>
+      <w:r>
+        <w:rPr>
+          <w:sz w:val="24"/>
+          <w:szCs w:val="24"/>
+        </w:rPr>
+        <w:t xml:space="preserve"> faz é produzir um histórico linear, mais limpo e mais fácil de ser lido, pois os </w:t>
+      </w:r>
+      <w:proofErr w:type="spellStart"/>
+      <w:r>
+        <w:rPr>
+          <w:sz w:val="24"/>
+          <w:szCs w:val="24"/>
+        </w:rPr>
+        <w:t>branches</w:t>
+      </w:r>
+      <w:proofErr w:type="spellEnd"/>
+      <w:r>
+        <w:rPr>
+          <w:sz w:val="24"/>
+          <w:szCs w:val="24"/>
+        </w:rPr>
+        <w:t xml:space="preserve"> são literalmente fundidos. Pela fusão, também não é gerado aquele </w:t>
+      </w:r>
+      <w:proofErr w:type="spellStart"/>
+      <w:r>
+        <w:rPr>
+          <w:sz w:val="24"/>
+          <w:szCs w:val="24"/>
+        </w:rPr>
+        <w:t>commit</w:t>
+      </w:r>
+      <w:proofErr w:type="spellEnd"/>
+      <w:r>
+        <w:rPr>
+          <w:sz w:val="24"/>
+          <w:szCs w:val="24"/>
+        </w:rPr>
+        <w:t xml:space="preserve"> adicional “estranho” que acontece no merge.</w:t>
+      </w:r>
+    </w:p>
+    <w:p>
+      <w:pPr>
+        <w:rPr>
+          <w:sz w:val="24"/>
+          <w:szCs w:val="24"/>
+          <w:u w:val="single"/>
         </w:rPr>
       </w:pPr>
       <w:r>
@@ -4621,10 +4509,10 @@
           <w:noProof/>
         </w:rPr>
         <w:drawing>
-          <wp:inline distT="0" distB="0" distL="0" distR="0" wp14:anchorId="1160D95E" wp14:editId="4B7F934F">
-            <wp:extent cx="5172075" cy="2095500"/>
-            <wp:effectExtent l="0" t="0" r="9525" b="0"/>
-            <wp:docPr id="20" name="Imagem 20"/>
+          <wp:inline distT="0" distB="0" distL="0" distR="0" wp14:anchorId="3EA21B84" wp14:editId="6C065990">
+            <wp:extent cx="5114925" cy="752475"/>
+            <wp:effectExtent l="0" t="0" r="9525" b="9525"/>
+            <wp:docPr id="18" name="Imagem 18"/>
             <wp:cNvGraphicFramePr>
               <a:graphicFrameLocks xmlns:a="http://schemas.openxmlformats.org/drawingml/2006/main" noChangeAspect="1"/>
             </wp:cNvGraphicFramePr>
@@ -4644,7 +4532,7 @@
                   <pic:spPr>
                     <a:xfrm>
                       <a:off x="0" y="0"/>
-                      <a:ext cx="5172075" cy="2095500"/>
+                      <a:ext cx="5114925" cy="752475"/>
                     </a:xfrm>
                     <a:prstGeom prst="rect">
                       <a:avLst/>
@@ -4662,48 +4550,70 @@
         <w:rPr>
           <w:sz w:val="24"/>
           <w:szCs w:val="24"/>
-        </w:rPr>
-      </w:pPr>
-      <w:r>
-        <w:rPr>
-          <w:sz w:val="24"/>
-          <w:szCs w:val="24"/>
-        </w:rPr>
-        <w:lastRenderedPageBreak/>
-        <w:t xml:space="preserve">Caso eu já tenha </w:t>
-      </w:r>
-      <w:r>
-        <w:rPr>
-          <w:sz w:val="24"/>
-          <w:szCs w:val="24"/>
-        </w:rPr>
-        <w:t xml:space="preserve">salvado esse arquivo e depois dado </w:t>
-      </w:r>
-      <w:proofErr w:type="spellStart"/>
-      <w:r>
-        <w:rPr>
-          <w:sz w:val="24"/>
-          <w:szCs w:val="24"/>
-        </w:rPr>
-        <w:t>git</w:t>
-      </w:r>
-      <w:proofErr w:type="spellEnd"/>
-      <w:r>
-        <w:rPr>
+          <w:u w:val="single"/>
+        </w:rPr>
+      </w:pPr>
+    </w:p>
+    <w:p>
+      <w:pPr>
+        <w:rPr>
+          <w:b/>
+          <w:bCs/>
+          <w:sz w:val="24"/>
+          <w:szCs w:val="24"/>
+        </w:rPr>
+      </w:pPr>
+      <w:r>
+        <w:rPr>
+          <w:b/>
+          <w:bCs/>
+          <w:sz w:val="24"/>
+          <w:szCs w:val="24"/>
+        </w:rPr>
+        <w:t xml:space="preserve">DESFAZENDO </w:t>
+      </w:r>
+      <w:r>
+        <w:rPr>
+          <w:b/>
+          <w:bCs/>
+          <w:sz w:val="24"/>
+          <w:szCs w:val="24"/>
+        </w:rPr>
+        <w:t xml:space="preserve">MUDANÇAS DE ESTADOS NO GIT (CTRL Z) </w:t>
+      </w:r>
+      <w:r>
+        <w:rPr>
+          <w:b/>
+          <w:bCs/>
           <w:sz w:val="24"/>
           <w:szCs w:val="24"/>
         </w:rPr>
         <w:t xml:space="preserve"> </w:t>
       </w:r>
-      <w:proofErr w:type="spellStart"/>
-      <w:r>
-        <w:rPr>
-          <w:sz w:val="24"/>
-          <w:szCs w:val="24"/>
-        </w:rPr>
-        <w:t>add</w:t>
-      </w:r>
-      <w:proofErr w:type="spellEnd"/>
+    </w:p>
+    <w:p>
+      <w:pPr>
+        <w:rPr>
+          <w:sz w:val="24"/>
+          <w:szCs w:val="24"/>
+        </w:rPr>
+      </w:pPr>
+      <w:r>
+        <w:rPr>
+          <w:sz w:val="24"/>
+          <w:szCs w:val="24"/>
+        </w:rPr>
+        <w:t xml:space="preserve">Caso eu tenha feito alguma alteração </w:t>
+      </w:r>
+      <w:r>
+        <w:rPr>
+          <w:b/>
+          <w:bCs/>
+          <w:sz w:val="24"/>
+          <w:szCs w:val="24"/>
+        </w:rPr>
+        <w:t>SOMENTE</w:t>
+      </w:r>
       <w:r>
         <w:rPr>
           <w:sz w:val="24"/>
@@ -4716,66 +4626,52 @@
           <w:sz w:val="24"/>
           <w:szCs w:val="24"/>
         </w:rPr>
-        <w:t>n</w:t>
-      </w:r>
-      <w:r>
-        <w:rPr>
-          <w:sz w:val="24"/>
-          <w:szCs w:val="24"/>
-        </w:rPr>
-        <w:t>o arquivo</w:t>
-      </w:r>
-      <w:r>
-        <w:rPr>
-          <w:sz w:val="24"/>
-          <w:szCs w:val="24"/>
-        </w:rPr>
-        <w:t>,</w:t>
-      </w:r>
-      <w:r>
-        <w:rPr>
-          <w:sz w:val="24"/>
-          <w:szCs w:val="24"/>
-        </w:rPr>
-        <w:t xml:space="preserve"> </w:t>
-      </w:r>
-      <w:r>
-        <w:rPr>
-          <w:sz w:val="24"/>
-          <w:szCs w:val="24"/>
-        </w:rPr>
-        <w:t xml:space="preserve">será necessário utilizar o </w:t>
-      </w:r>
-      <w:proofErr w:type="spellStart"/>
-      <w:r>
-        <w:rPr>
-          <w:sz w:val="24"/>
-          <w:szCs w:val="24"/>
-        </w:rPr>
-        <w:t>staged</w:t>
-      </w:r>
-      <w:proofErr w:type="spellEnd"/>
-      <w:r>
-        <w:rPr>
-          <w:sz w:val="24"/>
-          <w:szCs w:val="24"/>
-        </w:rPr>
-        <w:t xml:space="preserve"> para voltar ao estado anterior d</w:t>
-      </w:r>
-      <w:r>
-        <w:rPr>
-          <w:sz w:val="24"/>
-          <w:szCs w:val="24"/>
-        </w:rPr>
-        <w:t>o arquivo somente salvo</w:t>
-      </w:r>
-      <w:r>
-        <w:rPr>
-          <w:sz w:val="24"/>
-          <w:szCs w:val="24"/>
-        </w:rPr>
-        <w:t xml:space="preserve"> sem ser adicionado</w:t>
-      </w:r>
+        <w:t>no arquivo e salv</w:t>
+      </w:r>
+      <w:r>
+        <w:rPr>
+          <w:sz w:val="24"/>
+          <w:szCs w:val="24"/>
+        </w:rPr>
+        <w:t>ado</w:t>
+      </w:r>
+      <w:r>
+        <w:rPr>
+          <w:sz w:val="24"/>
+          <w:szCs w:val="24"/>
+        </w:rPr>
+        <w:t xml:space="preserve">, quando visualizo o status dele existe a opção de restaurar </w:t>
+      </w:r>
+      <w:r>
+        <w:rPr>
+          <w:sz w:val="24"/>
+          <w:szCs w:val="24"/>
+        </w:rPr>
+        <w:t xml:space="preserve">o arquivo </w:t>
+      </w:r>
+      <w:r>
+        <w:rPr>
+          <w:sz w:val="24"/>
+          <w:szCs w:val="24"/>
+        </w:rPr>
+        <w:t>para a ver</w:t>
+      </w:r>
+      <w:r>
+        <w:rPr>
+          <w:sz w:val="24"/>
+          <w:szCs w:val="24"/>
+        </w:rPr>
+        <w:t xml:space="preserve">são anterior com o comando </w:t>
+      </w:r>
+      <w:proofErr w:type="spellStart"/>
+      <w:r>
+        <w:rPr>
+          <w:sz w:val="24"/>
+          <w:szCs w:val="24"/>
+        </w:rPr>
+        <w:t>restore</w:t>
+      </w:r>
+      <w:proofErr w:type="spellEnd"/>
       <w:r>
         <w:rPr>
           <w:sz w:val="24"/>
@@ -4787,9 +4683,10 @@
     <w:p>
       <w:pPr>
         <w:rPr>
-          <w:sz w:val="24"/>
-          <w:szCs w:val="24"/>
-          <w:u w:val="single"/>
+          <w:b/>
+          <w:bCs/>
+          <w:sz w:val="24"/>
+          <w:szCs w:val="24"/>
         </w:rPr>
       </w:pPr>
       <w:r>
@@ -4797,10 +4694,10 @@
           <w:noProof/>
         </w:rPr>
         <w:drawing>
-          <wp:inline distT="0" distB="0" distL="0" distR="0" wp14:anchorId="72FB4F54" wp14:editId="2E1F3B09">
-            <wp:extent cx="5181600" cy="3448050"/>
-            <wp:effectExtent l="0" t="0" r="0" b="0"/>
-            <wp:docPr id="22" name="Imagem 22"/>
+          <wp:inline distT="0" distB="0" distL="0" distR="0" wp14:anchorId="1160D95E" wp14:editId="4B7F934F">
+            <wp:extent cx="5172075" cy="2095500"/>
+            <wp:effectExtent l="0" t="0" r="9525" b="0"/>
+            <wp:docPr id="20" name="Imagem 20"/>
             <wp:cNvGraphicFramePr>
               <a:graphicFrameLocks xmlns:a="http://schemas.openxmlformats.org/drawingml/2006/main" noChangeAspect="1"/>
             </wp:cNvGraphicFramePr>
@@ -4820,7 +4717,7 @@
                   <pic:spPr>
                     <a:xfrm>
                       <a:off x="0" y="0"/>
-                      <a:ext cx="5181600" cy="3448050"/>
+                      <a:ext cx="5172075" cy="2095500"/>
                     </a:xfrm>
                     <a:prstGeom prst="rect">
                       <a:avLst/>
@@ -4838,217 +4735,145 @@
         <w:rPr>
           <w:sz w:val="24"/>
           <w:szCs w:val="24"/>
+        </w:rPr>
+      </w:pPr>
+      <w:r>
+        <w:rPr>
+          <w:sz w:val="24"/>
+          <w:szCs w:val="24"/>
+        </w:rPr>
+        <w:lastRenderedPageBreak/>
+        <w:t xml:space="preserve">Caso eu já tenha </w:t>
+      </w:r>
+      <w:r>
+        <w:rPr>
+          <w:sz w:val="24"/>
+          <w:szCs w:val="24"/>
+        </w:rPr>
+        <w:t xml:space="preserve">salvado esse arquivo e depois dado </w:t>
+      </w:r>
+      <w:proofErr w:type="spellStart"/>
+      <w:r>
+        <w:rPr>
+          <w:sz w:val="24"/>
+          <w:szCs w:val="24"/>
+        </w:rPr>
+        <w:t>git</w:t>
+      </w:r>
+      <w:proofErr w:type="spellEnd"/>
+      <w:r>
+        <w:rPr>
+          <w:sz w:val="24"/>
+          <w:szCs w:val="24"/>
+        </w:rPr>
+        <w:t xml:space="preserve"> </w:t>
+      </w:r>
+      <w:proofErr w:type="spellStart"/>
+      <w:r>
+        <w:rPr>
+          <w:sz w:val="24"/>
+          <w:szCs w:val="24"/>
+        </w:rPr>
+        <w:t>add</w:t>
+      </w:r>
+      <w:proofErr w:type="spellEnd"/>
+      <w:r>
+        <w:rPr>
+          <w:sz w:val="24"/>
+          <w:szCs w:val="24"/>
+        </w:rPr>
+        <w:t xml:space="preserve"> </w:t>
+      </w:r>
+      <w:r>
+        <w:rPr>
+          <w:sz w:val="24"/>
+          <w:szCs w:val="24"/>
+        </w:rPr>
+        <w:t>n</w:t>
+      </w:r>
+      <w:r>
+        <w:rPr>
+          <w:sz w:val="24"/>
+          <w:szCs w:val="24"/>
+        </w:rPr>
+        <w:t>o arquivo</w:t>
+      </w:r>
+      <w:r>
+        <w:rPr>
+          <w:sz w:val="24"/>
+          <w:szCs w:val="24"/>
+        </w:rPr>
+        <w:t>,</w:t>
+      </w:r>
+      <w:r>
+        <w:rPr>
+          <w:sz w:val="24"/>
+          <w:szCs w:val="24"/>
+        </w:rPr>
+        <w:t xml:space="preserve"> </w:t>
+      </w:r>
+      <w:r>
+        <w:rPr>
+          <w:sz w:val="24"/>
+          <w:szCs w:val="24"/>
+        </w:rPr>
+        <w:t xml:space="preserve">será necessário utilizar o </w:t>
+      </w:r>
+      <w:proofErr w:type="spellStart"/>
+      <w:r>
+        <w:rPr>
+          <w:sz w:val="24"/>
+          <w:szCs w:val="24"/>
+        </w:rPr>
+        <w:t>staged</w:t>
+      </w:r>
+      <w:proofErr w:type="spellEnd"/>
+      <w:r>
+        <w:rPr>
+          <w:sz w:val="24"/>
+          <w:szCs w:val="24"/>
+        </w:rPr>
+        <w:t xml:space="preserve"> para voltar ao estado anterior d</w:t>
+      </w:r>
+      <w:r>
+        <w:rPr>
+          <w:sz w:val="24"/>
+          <w:szCs w:val="24"/>
+        </w:rPr>
+        <w:t>o arquivo somente salvo</w:t>
+      </w:r>
+      <w:r>
+        <w:rPr>
+          <w:sz w:val="24"/>
+          <w:szCs w:val="24"/>
+        </w:rPr>
+        <w:t xml:space="preserve"> sem ser adicionado</w:t>
+      </w:r>
+      <w:r>
+        <w:rPr>
+          <w:sz w:val="24"/>
+          <w:szCs w:val="24"/>
+        </w:rPr>
+        <w:t>.</w:t>
+      </w:r>
+    </w:p>
+    <w:p>
+      <w:pPr>
+        <w:rPr>
+          <w:sz w:val="24"/>
+          <w:szCs w:val="24"/>
           <w:u w:val="single"/>
         </w:rPr>
       </w:pPr>
-    </w:p>
-    <w:p>
-      <w:pPr>
-        <w:rPr>
-          <w:sz w:val="24"/>
-          <w:szCs w:val="24"/>
-        </w:rPr>
-      </w:pPr>
-      <w:r>
-        <w:rPr>
-          <w:sz w:val="24"/>
-          <w:szCs w:val="24"/>
-        </w:rPr>
-        <w:t>Caso eu já tenha salvo o arquivo</w:t>
-      </w:r>
-      <w:r>
-        <w:rPr>
-          <w:sz w:val="24"/>
-          <w:szCs w:val="24"/>
-        </w:rPr>
-        <w:t>,</w:t>
-      </w:r>
-      <w:r>
-        <w:rPr>
-          <w:sz w:val="24"/>
-          <w:szCs w:val="24"/>
-        </w:rPr>
-        <w:t xml:space="preserve"> adicionado e dado o </w:t>
-      </w:r>
-      <w:proofErr w:type="spellStart"/>
-      <w:r>
-        <w:rPr>
-          <w:sz w:val="24"/>
-          <w:szCs w:val="24"/>
-        </w:rPr>
-        <w:t>commit</w:t>
-      </w:r>
-      <w:proofErr w:type="spellEnd"/>
-      <w:r>
-        <w:rPr>
-          <w:sz w:val="24"/>
-          <w:szCs w:val="24"/>
-        </w:rPr>
-        <w:t xml:space="preserve">, para desfazer a operação após o </w:t>
-      </w:r>
-      <w:proofErr w:type="spellStart"/>
-      <w:r>
-        <w:rPr>
-          <w:sz w:val="24"/>
-          <w:szCs w:val="24"/>
-        </w:rPr>
-        <w:t>commit</w:t>
-      </w:r>
-      <w:proofErr w:type="spellEnd"/>
-      <w:r>
-        <w:rPr>
-          <w:sz w:val="24"/>
-          <w:szCs w:val="24"/>
-        </w:rPr>
-        <w:t xml:space="preserve"> será necessário pegar o HASH </w:t>
-      </w:r>
-      <w:proofErr w:type="spellStart"/>
-      <w:r>
-        <w:rPr>
-          <w:sz w:val="24"/>
-          <w:szCs w:val="24"/>
-        </w:rPr>
-        <w:t>Code</w:t>
-      </w:r>
-      <w:proofErr w:type="spellEnd"/>
-      <w:r>
-        <w:rPr>
-          <w:sz w:val="24"/>
-          <w:szCs w:val="24"/>
-        </w:rPr>
-        <w:t xml:space="preserve"> (ou só os </w:t>
-      </w:r>
-      <w:r>
-        <w:rPr>
-          <w:sz w:val="24"/>
-          <w:szCs w:val="24"/>
-        </w:rPr>
-        <w:t>7</w:t>
-      </w:r>
-      <w:r>
-        <w:rPr>
-          <w:sz w:val="24"/>
-          <w:szCs w:val="24"/>
-        </w:rPr>
-        <w:t xml:space="preserve"> primeiros caracteres)</w:t>
-      </w:r>
-      <w:r>
-        <w:rPr>
-          <w:sz w:val="24"/>
-          <w:szCs w:val="24"/>
-        </w:rPr>
-        <w:t xml:space="preserve"> no </w:t>
-      </w:r>
-      <w:proofErr w:type="spellStart"/>
-      <w:r>
-        <w:rPr>
-          <w:sz w:val="24"/>
-          <w:szCs w:val="24"/>
-        </w:rPr>
-        <w:t>git</w:t>
-      </w:r>
-      <w:proofErr w:type="spellEnd"/>
-      <w:r>
-        <w:rPr>
-          <w:sz w:val="24"/>
-          <w:szCs w:val="24"/>
-        </w:rPr>
-        <w:t xml:space="preserve"> log </w:t>
-      </w:r>
-      <w:r>
-        <w:rPr>
-          <w:sz w:val="24"/>
-          <w:szCs w:val="24"/>
-        </w:rPr>
-        <w:t xml:space="preserve">e utilizar o </w:t>
-      </w:r>
-      <w:proofErr w:type="spellStart"/>
-      <w:r>
-        <w:rPr>
-          <w:sz w:val="24"/>
-          <w:szCs w:val="24"/>
-        </w:rPr>
-        <w:t>revert</w:t>
-      </w:r>
-      <w:proofErr w:type="spellEnd"/>
-      <w:r>
-        <w:rPr>
-          <w:sz w:val="24"/>
-          <w:szCs w:val="24"/>
-        </w:rPr>
-        <w:t xml:space="preserve"> utilizando o </w:t>
-      </w:r>
-      <w:proofErr w:type="spellStart"/>
-      <w:r>
-        <w:rPr>
-          <w:sz w:val="24"/>
-          <w:szCs w:val="24"/>
-        </w:rPr>
-        <w:t>hash</w:t>
-      </w:r>
-      <w:proofErr w:type="spellEnd"/>
-      <w:r>
-        <w:rPr>
-          <w:sz w:val="24"/>
-          <w:szCs w:val="24"/>
-        </w:rPr>
-        <w:t xml:space="preserve"> </w:t>
-      </w:r>
-      <w:proofErr w:type="spellStart"/>
-      <w:r>
-        <w:rPr>
-          <w:sz w:val="24"/>
-          <w:szCs w:val="24"/>
-        </w:rPr>
-        <w:t>code</w:t>
-      </w:r>
-      <w:proofErr w:type="spellEnd"/>
-      <w:r>
-        <w:rPr>
-          <w:sz w:val="24"/>
-          <w:szCs w:val="24"/>
-        </w:rPr>
-        <w:t>. Para sair</w:t>
-      </w:r>
-      <w:r>
-        <w:rPr>
-          <w:sz w:val="24"/>
-          <w:szCs w:val="24"/>
-        </w:rPr>
-        <w:t xml:space="preserve"> da tela</w:t>
-      </w:r>
-      <w:r>
-        <w:rPr>
-          <w:sz w:val="24"/>
-          <w:szCs w:val="24"/>
-        </w:rPr>
-        <w:t xml:space="preserve"> “:” “x”</w:t>
-      </w:r>
-      <w:r>
-        <w:rPr>
-          <w:sz w:val="24"/>
-          <w:szCs w:val="24"/>
-        </w:rPr>
-        <w:t xml:space="preserve"> </w:t>
-      </w:r>
-    </w:p>
-    <w:p>
-      <w:pPr>
-        <w:rPr>
-          <w:sz w:val="24"/>
-          <w:szCs w:val="24"/>
-          <w:u w:val="single"/>
-        </w:rPr>
-      </w:pPr>
       <w:r>
         <w:rPr>
           <w:noProof/>
         </w:rPr>
         <w:drawing>
-          <wp:inline distT="0" distB="0" distL="0" distR="0" wp14:anchorId="239F794A" wp14:editId="37FCC74D">
-            <wp:extent cx="5143500" cy="781050"/>
+          <wp:inline distT="0" distB="0" distL="0" distR="0" wp14:anchorId="72FB4F54" wp14:editId="2E1F3B09">
+            <wp:extent cx="5181600" cy="3448050"/>
             <wp:effectExtent l="0" t="0" r="0" b="0"/>
-            <wp:docPr id="23" name="Imagem 23"/>
+            <wp:docPr id="22" name="Imagem 22"/>
             <wp:cNvGraphicFramePr>
               <a:graphicFrameLocks xmlns:a="http://schemas.openxmlformats.org/drawingml/2006/main" noChangeAspect="1"/>
             </wp:cNvGraphicFramePr>
@@ -5068,7 +4893,7 @@
                   <pic:spPr>
                     <a:xfrm>
                       <a:off x="0" y="0"/>
-                      <a:ext cx="5143500" cy="781050"/>
+                      <a:ext cx="5181600" cy="3448050"/>
                     </a:xfrm>
                     <a:prstGeom prst="rect">
                       <a:avLst/>
@@ -5089,15 +4914,230 @@
           <w:u w:val="single"/>
         </w:rPr>
       </w:pPr>
+    </w:p>
+    <w:p>
+      <w:pPr>
+        <w:rPr>
+          <w:sz w:val="24"/>
+          <w:szCs w:val="24"/>
+        </w:rPr>
+      </w:pPr>
+      <w:r>
+        <w:rPr>
+          <w:sz w:val="24"/>
+          <w:szCs w:val="24"/>
+        </w:rPr>
+        <w:t xml:space="preserve">Caso eu já tenha </w:t>
+      </w:r>
+      <w:proofErr w:type="gramStart"/>
+      <w:r>
+        <w:rPr>
+          <w:sz w:val="24"/>
+          <w:szCs w:val="24"/>
+        </w:rPr>
+        <w:t>salvo</w:t>
+      </w:r>
+      <w:proofErr w:type="gramEnd"/>
+      <w:r>
+        <w:rPr>
+          <w:sz w:val="24"/>
+          <w:szCs w:val="24"/>
+        </w:rPr>
+        <w:t xml:space="preserve"> o arquivo</w:t>
+      </w:r>
+      <w:r>
+        <w:rPr>
+          <w:sz w:val="24"/>
+          <w:szCs w:val="24"/>
+        </w:rPr>
+        <w:t>,</w:t>
+      </w:r>
+      <w:r>
+        <w:rPr>
+          <w:sz w:val="24"/>
+          <w:szCs w:val="24"/>
+        </w:rPr>
+        <w:t xml:space="preserve"> adicionado e dado o </w:t>
+      </w:r>
+      <w:proofErr w:type="spellStart"/>
+      <w:r>
+        <w:rPr>
+          <w:sz w:val="24"/>
+          <w:szCs w:val="24"/>
+        </w:rPr>
+        <w:t>commit</w:t>
+      </w:r>
+      <w:proofErr w:type="spellEnd"/>
+      <w:r>
+        <w:rPr>
+          <w:sz w:val="24"/>
+          <w:szCs w:val="24"/>
+        </w:rPr>
+        <w:t xml:space="preserve">, para desfazer a operação após o </w:t>
+      </w:r>
+      <w:proofErr w:type="spellStart"/>
+      <w:r>
+        <w:rPr>
+          <w:sz w:val="24"/>
+          <w:szCs w:val="24"/>
+        </w:rPr>
+        <w:t>commit</w:t>
+      </w:r>
+      <w:proofErr w:type="spellEnd"/>
+      <w:r>
+        <w:rPr>
+          <w:sz w:val="24"/>
+          <w:szCs w:val="24"/>
+        </w:rPr>
+        <w:t xml:space="preserve"> será necessário pegar o HASH </w:t>
+      </w:r>
+      <w:proofErr w:type="spellStart"/>
+      <w:r>
+        <w:rPr>
+          <w:sz w:val="24"/>
+          <w:szCs w:val="24"/>
+        </w:rPr>
+        <w:t>Code</w:t>
+      </w:r>
+      <w:proofErr w:type="spellEnd"/>
+      <w:r>
+        <w:rPr>
+          <w:sz w:val="24"/>
+          <w:szCs w:val="24"/>
+        </w:rPr>
+        <w:t xml:space="preserve"> (ou só os </w:t>
+      </w:r>
+      <w:r>
+        <w:rPr>
+          <w:sz w:val="24"/>
+          <w:szCs w:val="24"/>
+        </w:rPr>
+        <w:t>7</w:t>
+      </w:r>
+      <w:r>
+        <w:rPr>
+          <w:sz w:val="24"/>
+          <w:szCs w:val="24"/>
+        </w:rPr>
+        <w:t xml:space="preserve"> primeiros caracteres)</w:t>
+      </w:r>
+      <w:r>
+        <w:rPr>
+          <w:sz w:val="24"/>
+          <w:szCs w:val="24"/>
+        </w:rPr>
+        <w:t xml:space="preserve"> no </w:t>
+      </w:r>
+      <w:proofErr w:type="spellStart"/>
+      <w:r>
+        <w:rPr>
+          <w:sz w:val="24"/>
+          <w:szCs w:val="24"/>
+        </w:rPr>
+        <w:t>git</w:t>
+      </w:r>
+      <w:proofErr w:type="spellEnd"/>
+      <w:r>
+        <w:rPr>
+          <w:sz w:val="24"/>
+          <w:szCs w:val="24"/>
+        </w:rPr>
+        <w:t xml:space="preserve"> log </w:t>
+      </w:r>
+      <w:r>
+        <w:rPr>
+          <w:sz w:val="24"/>
+          <w:szCs w:val="24"/>
+        </w:rPr>
+        <w:t xml:space="preserve">e utilizar o </w:t>
+      </w:r>
+      <w:proofErr w:type="spellStart"/>
+      <w:r>
+        <w:rPr>
+          <w:sz w:val="24"/>
+          <w:szCs w:val="24"/>
+        </w:rPr>
+        <w:t>revert</w:t>
+      </w:r>
+      <w:proofErr w:type="spellEnd"/>
+      <w:r>
+        <w:rPr>
+          <w:sz w:val="24"/>
+          <w:szCs w:val="24"/>
+        </w:rPr>
+        <w:t xml:space="preserve"> utilizando o </w:t>
+      </w:r>
+      <w:proofErr w:type="spellStart"/>
+      <w:r>
+        <w:rPr>
+          <w:sz w:val="24"/>
+          <w:szCs w:val="24"/>
+        </w:rPr>
+        <w:t>hash</w:t>
+      </w:r>
+      <w:proofErr w:type="spellEnd"/>
+      <w:r>
+        <w:rPr>
+          <w:sz w:val="24"/>
+          <w:szCs w:val="24"/>
+        </w:rPr>
+        <w:t xml:space="preserve"> </w:t>
+      </w:r>
+      <w:proofErr w:type="spellStart"/>
+      <w:r>
+        <w:rPr>
+          <w:sz w:val="24"/>
+          <w:szCs w:val="24"/>
+        </w:rPr>
+        <w:t>code</w:t>
+      </w:r>
+      <w:proofErr w:type="spellEnd"/>
+      <w:r>
+        <w:rPr>
+          <w:sz w:val="24"/>
+          <w:szCs w:val="24"/>
+        </w:rPr>
+        <w:t>. Para sair</w:t>
+      </w:r>
+      <w:r>
+        <w:rPr>
+          <w:sz w:val="24"/>
+          <w:szCs w:val="24"/>
+        </w:rPr>
+        <w:t xml:space="preserve"> da tela</w:t>
+      </w:r>
+      <w:r>
+        <w:rPr>
+          <w:sz w:val="24"/>
+          <w:szCs w:val="24"/>
+        </w:rPr>
+        <w:t xml:space="preserve"> “:” “x”</w:t>
+      </w:r>
+      <w:r>
+        <w:rPr>
+          <w:sz w:val="24"/>
+          <w:szCs w:val="24"/>
+        </w:rPr>
+        <w:t xml:space="preserve"> </w:t>
+      </w:r>
+    </w:p>
+    <w:p>
+      <w:pPr>
+        <w:rPr>
+          <w:sz w:val="24"/>
+          <w:szCs w:val="24"/>
+          <w:u w:val="single"/>
+        </w:rPr>
+      </w:pPr>
       <w:r>
         <w:rPr>
           <w:noProof/>
         </w:rPr>
         <w:drawing>
-          <wp:inline distT="0" distB="0" distL="0" distR="0" wp14:anchorId="5D7B16A7" wp14:editId="5620DFDB">
-            <wp:extent cx="5143500" cy="695325"/>
-            <wp:effectExtent l="0" t="0" r="0" b="9525"/>
-            <wp:docPr id="24" name="Imagem 24"/>
+          <wp:inline distT="0" distB="0" distL="0" distR="0" wp14:anchorId="239F794A" wp14:editId="37FCC74D">
+            <wp:extent cx="5143500" cy="781050"/>
+            <wp:effectExtent l="0" t="0" r="0" b="0"/>
+            <wp:docPr id="23" name="Imagem 23"/>
             <wp:cNvGraphicFramePr>
               <a:graphicFrameLocks xmlns:a="http://schemas.openxmlformats.org/drawingml/2006/main" noChangeAspect="1"/>
             </wp:cNvGraphicFramePr>
@@ -5117,7 +5157,7 @@
                   <pic:spPr>
                     <a:xfrm>
                       <a:off x="0" y="0"/>
-                      <a:ext cx="5143500" cy="695325"/>
+                      <a:ext cx="5143500" cy="781050"/>
                     </a:xfrm>
                     <a:prstGeom prst="rect">
                       <a:avLst/>
@@ -5143,10 +5183,10 @@
           <w:noProof/>
         </w:rPr>
         <w:drawing>
-          <wp:inline distT="0" distB="0" distL="0" distR="0" wp14:anchorId="4EBF6A6A" wp14:editId="20624F48">
-            <wp:extent cx="5343525" cy="1876425"/>
-            <wp:effectExtent l="0" t="0" r="9525" b="9525"/>
-            <wp:docPr id="26" name="Imagem 26"/>
+          <wp:inline distT="0" distB="0" distL="0" distR="0" wp14:anchorId="5D7B16A7" wp14:editId="5620DFDB">
+            <wp:extent cx="5143500" cy="695325"/>
+            <wp:effectExtent l="0" t="0" r="0" b="9525"/>
+            <wp:docPr id="24" name="Imagem 24"/>
             <wp:cNvGraphicFramePr>
               <a:graphicFrameLocks xmlns:a="http://schemas.openxmlformats.org/drawingml/2006/main" noChangeAspect="1"/>
             </wp:cNvGraphicFramePr>
@@ -5166,7 +5206,7 @@
                   <pic:spPr>
                     <a:xfrm>
                       <a:off x="0" y="0"/>
-                      <a:ext cx="5343525" cy="1876425"/>
+                      <a:ext cx="5143500" cy="695325"/>
                     </a:xfrm>
                     <a:prstGeom prst="rect">
                       <a:avLst/>
@@ -5182,208 +5222,9 @@
     <w:p>
       <w:pPr>
         <w:rPr>
-          <w:b/>
-          <w:bCs/>
-          <w:sz w:val="24"/>
-          <w:szCs w:val="24"/>
-        </w:rPr>
-      </w:pPr>
-      <w:r>
-        <w:rPr>
-          <w:b/>
-          <w:bCs/>
-          <w:sz w:val="24"/>
-          <w:szCs w:val="24"/>
-        </w:rPr>
-        <w:lastRenderedPageBreak/>
-        <w:t xml:space="preserve">GUARDANDO DADOS DE ALTERAÇÕES NOS ARQUIVOS </w:t>
-      </w:r>
-      <w:r>
-        <w:rPr>
-          <w:b/>
-          <w:bCs/>
-          <w:sz w:val="24"/>
-          <w:szCs w:val="24"/>
-        </w:rPr>
-        <w:t>PARA DEPOIS REUTILIZAR</w:t>
-      </w:r>
-    </w:p>
-    <w:p>
-      <w:pPr>
-        <w:rPr>
-          <w:sz w:val="24"/>
-          <w:szCs w:val="24"/>
-        </w:rPr>
-      </w:pPr>
-      <w:r>
-        <w:rPr>
-          <w:sz w:val="24"/>
-          <w:szCs w:val="24"/>
-        </w:rPr>
-        <w:t xml:space="preserve">Quando realizarmos alterações no arquivo e caso seja necessário </w:t>
-      </w:r>
-      <w:r>
-        <w:rPr>
-          <w:sz w:val="24"/>
-          <w:szCs w:val="24"/>
-        </w:rPr>
-        <w:t xml:space="preserve">realizar outras alterações naquele arquivo sem ser no </w:t>
-      </w:r>
-      <w:r>
-        <w:rPr>
-          <w:sz w:val="24"/>
-          <w:szCs w:val="24"/>
-        </w:rPr>
-        <w:t xml:space="preserve">mesmo </w:t>
-      </w:r>
-      <w:r>
-        <w:rPr>
-          <w:sz w:val="24"/>
-          <w:szCs w:val="24"/>
-        </w:rPr>
-        <w:t xml:space="preserve">campo que você </w:t>
-      </w:r>
-      <w:r>
-        <w:rPr>
-          <w:sz w:val="24"/>
-          <w:szCs w:val="24"/>
-        </w:rPr>
-        <w:t xml:space="preserve">estava </w:t>
-      </w:r>
-      <w:r>
-        <w:rPr>
-          <w:sz w:val="24"/>
-          <w:szCs w:val="24"/>
-        </w:rPr>
-        <w:t>utilizando</w:t>
-      </w:r>
-      <w:r>
-        <w:rPr>
-          <w:sz w:val="24"/>
-          <w:szCs w:val="24"/>
-        </w:rPr>
-        <w:t xml:space="preserve"> no momento</w:t>
-      </w:r>
-      <w:r>
-        <w:rPr>
-          <w:sz w:val="24"/>
-          <w:szCs w:val="24"/>
-        </w:rPr>
-        <w:t>, o comando abaixo guarda essas informações</w:t>
-      </w:r>
-      <w:r>
-        <w:rPr>
-          <w:sz w:val="24"/>
-          <w:szCs w:val="24"/>
-        </w:rPr>
-        <w:t xml:space="preserve"> em background</w:t>
-      </w:r>
-      <w:r>
-        <w:rPr>
-          <w:sz w:val="24"/>
-          <w:szCs w:val="24"/>
-        </w:rPr>
-        <w:t xml:space="preserve"> </w:t>
-      </w:r>
-      <w:r>
-        <w:rPr>
-          <w:sz w:val="24"/>
-          <w:szCs w:val="24"/>
-        </w:rPr>
-        <w:t xml:space="preserve">para no futuro </w:t>
-      </w:r>
-      <w:r>
-        <w:rPr>
-          <w:sz w:val="24"/>
-          <w:szCs w:val="24"/>
-        </w:rPr>
-        <w:t xml:space="preserve">se </w:t>
-      </w:r>
-      <w:r>
-        <w:rPr>
-          <w:sz w:val="24"/>
-          <w:szCs w:val="24"/>
-        </w:rPr>
-        <w:t xml:space="preserve">quiser integrar </w:t>
-      </w:r>
-      <w:r>
-        <w:rPr>
-          <w:sz w:val="24"/>
-          <w:szCs w:val="24"/>
-        </w:rPr>
-        <w:t>as</w:t>
-      </w:r>
-      <w:r>
-        <w:rPr>
-          <w:sz w:val="24"/>
-          <w:szCs w:val="24"/>
-        </w:rPr>
-        <w:t xml:space="preserve"> mudanças feitas </w:t>
-      </w:r>
-      <w:r>
-        <w:rPr>
-          <w:sz w:val="24"/>
-          <w:szCs w:val="24"/>
-        </w:rPr>
-        <w:t xml:space="preserve">no </w:t>
-      </w:r>
-      <w:r>
-        <w:rPr>
-          <w:sz w:val="24"/>
-          <w:szCs w:val="24"/>
-        </w:rPr>
-        <w:t xml:space="preserve">campo atual </w:t>
-      </w:r>
-      <w:r>
-        <w:rPr>
-          <w:sz w:val="24"/>
-          <w:szCs w:val="24"/>
-        </w:rPr>
-        <w:t xml:space="preserve">com as mudanças </w:t>
-      </w:r>
-      <w:r>
-        <w:rPr>
-          <w:sz w:val="24"/>
-          <w:szCs w:val="24"/>
-        </w:rPr>
-        <w:t>d</w:t>
-      </w:r>
-      <w:r>
-        <w:rPr>
-          <w:sz w:val="24"/>
-          <w:szCs w:val="24"/>
-        </w:rPr>
-        <w:t>o</w:t>
-      </w:r>
-      <w:r>
-        <w:rPr>
-          <w:sz w:val="24"/>
-          <w:szCs w:val="24"/>
-        </w:rPr>
-        <w:t xml:space="preserve"> </w:t>
-      </w:r>
-      <w:r>
-        <w:rPr>
-          <w:sz w:val="24"/>
-          <w:szCs w:val="24"/>
-        </w:rPr>
-        <w:t>anterior</w:t>
-      </w:r>
-      <w:r>
-        <w:rPr>
-          <w:sz w:val="24"/>
-          <w:szCs w:val="24"/>
-        </w:rPr>
-        <w:t>.</w:t>
-      </w:r>
-    </w:p>
-    <w:p>
-      <w:pPr>
-        <w:rPr>
-          <w:b/>
-          <w:bCs/>
-          <w:sz w:val="24"/>
-          <w:szCs w:val="24"/>
+          <w:sz w:val="24"/>
+          <w:szCs w:val="24"/>
+          <w:u w:val="single"/>
         </w:rPr>
       </w:pPr>
       <w:r>
@@ -5391,10 +5232,10 @@
           <w:noProof/>
         </w:rPr>
         <w:drawing>
-          <wp:inline distT="0" distB="0" distL="0" distR="0" wp14:anchorId="22F4EEAE" wp14:editId="24CCB4CA">
-            <wp:extent cx="5400040" cy="631190"/>
-            <wp:effectExtent l="0" t="0" r="0" b="0"/>
-            <wp:docPr id="21" name="Imagem 21"/>
+          <wp:inline distT="0" distB="0" distL="0" distR="0" wp14:anchorId="4EBF6A6A" wp14:editId="20624F48">
+            <wp:extent cx="5343525" cy="1876425"/>
+            <wp:effectExtent l="0" t="0" r="9525" b="9525"/>
+            <wp:docPr id="26" name="Imagem 26"/>
             <wp:cNvGraphicFramePr>
               <a:graphicFrameLocks xmlns:a="http://schemas.openxmlformats.org/drawingml/2006/main" noChangeAspect="1"/>
             </wp:cNvGraphicFramePr>
@@ -5414,7 +5255,7 @@
                   <pic:spPr>
                     <a:xfrm>
                       <a:off x="0" y="0"/>
-                      <a:ext cx="5400040" cy="631190"/>
+                      <a:ext cx="5343525" cy="1876425"/>
                     </a:xfrm>
                     <a:prstGeom prst="rect">
                       <a:avLst/>
@@ -5426,39 +5267,183 @@
           </wp:inline>
         </w:drawing>
       </w:r>
-      <w:r>
-        <w:rPr>
-          <w:b/>
-          <w:bCs/>
+    </w:p>
+    <w:p>
+      <w:pPr>
+        <w:rPr>
+          <w:b/>
+          <w:bCs/>
+          <w:sz w:val="24"/>
+          <w:szCs w:val="24"/>
+        </w:rPr>
+      </w:pPr>
+      <w:r>
+        <w:rPr>
+          <w:b/>
+          <w:bCs/>
+          <w:sz w:val="24"/>
+          <w:szCs w:val="24"/>
+        </w:rPr>
+        <w:lastRenderedPageBreak/>
+        <w:t xml:space="preserve">GUARDANDO DADOS DE ALTERAÇÕES NOS ARQUIVOS </w:t>
+      </w:r>
+      <w:r>
+        <w:rPr>
+          <w:b/>
+          <w:bCs/>
+          <w:sz w:val="24"/>
+          <w:szCs w:val="24"/>
+        </w:rPr>
+        <w:t>PARA DEPOIS REUTILIZAR</w:t>
+      </w:r>
+    </w:p>
+    <w:p>
+      <w:pPr>
+        <w:rPr>
+          <w:sz w:val="24"/>
+          <w:szCs w:val="24"/>
+        </w:rPr>
+      </w:pPr>
+      <w:r>
+        <w:rPr>
+          <w:sz w:val="24"/>
+          <w:szCs w:val="24"/>
+        </w:rPr>
+        <w:t xml:space="preserve">Quando realizarmos alterações no arquivo e caso seja necessário </w:t>
+      </w:r>
+      <w:r>
+        <w:rPr>
+          <w:sz w:val="24"/>
+          <w:szCs w:val="24"/>
+        </w:rPr>
+        <w:t xml:space="preserve">realizar outras alterações naquele arquivo sem ser no </w:t>
+      </w:r>
+      <w:r>
+        <w:rPr>
+          <w:sz w:val="24"/>
+          <w:szCs w:val="24"/>
+        </w:rPr>
+        <w:t xml:space="preserve">mesmo </w:t>
+      </w:r>
+      <w:r>
+        <w:rPr>
+          <w:sz w:val="24"/>
+          <w:szCs w:val="24"/>
+        </w:rPr>
+        <w:t xml:space="preserve">campo que você </w:t>
+      </w:r>
+      <w:r>
+        <w:rPr>
+          <w:sz w:val="24"/>
+          <w:szCs w:val="24"/>
+        </w:rPr>
+        <w:t xml:space="preserve">estava </w:t>
+      </w:r>
+      <w:r>
+        <w:rPr>
+          <w:sz w:val="24"/>
+          <w:szCs w:val="24"/>
+        </w:rPr>
+        <w:t>utilizando</w:t>
+      </w:r>
+      <w:r>
+        <w:rPr>
+          <w:sz w:val="24"/>
+          <w:szCs w:val="24"/>
+        </w:rPr>
+        <w:t xml:space="preserve"> no momento</w:t>
+      </w:r>
+      <w:r>
+        <w:rPr>
+          <w:sz w:val="24"/>
+          <w:szCs w:val="24"/>
+        </w:rPr>
+        <w:t>, o comando abaixo guarda essas informações</w:t>
+      </w:r>
+      <w:r>
+        <w:rPr>
+          <w:sz w:val="24"/>
+          <w:szCs w:val="24"/>
+        </w:rPr>
+        <w:t xml:space="preserve"> em background</w:t>
+      </w:r>
+      <w:r>
+        <w:rPr>
           <w:sz w:val="24"/>
           <w:szCs w:val="24"/>
         </w:rPr>
         <w:t xml:space="preserve"> </w:t>
       </w:r>
-    </w:p>
-    <w:p>
-      <w:pPr>
-        <w:rPr>
-          <w:sz w:val="24"/>
-          <w:szCs w:val="24"/>
-        </w:rPr>
-      </w:pPr>
-      <w:r>
-        <w:rPr>
-          <w:sz w:val="24"/>
-          <w:szCs w:val="24"/>
-        </w:rPr>
-        <w:t xml:space="preserve">Listando os </w:t>
-      </w:r>
-      <w:proofErr w:type="spellStart"/>
-      <w:r>
-        <w:rPr>
-          <w:sz w:val="24"/>
-          <w:szCs w:val="24"/>
-        </w:rPr>
-        <w:t>stash’s</w:t>
-      </w:r>
-      <w:proofErr w:type="spellEnd"/>
+      <w:r>
+        <w:rPr>
+          <w:sz w:val="24"/>
+          <w:szCs w:val="24"/>
+        </w:rPr>
+        <w:t xml:space="preserve">para no futuro </w:t>
+      </w:r>
+      <w:r>
+        <w:rPr>
+          <w:sz w:val="24"/>
+          <w:szCs w:val="24"/>
+        </w:rPr>
+        <w:t xml:space="preserve">se </w:t>
+      </w:r>
+      <w:r>
+        <w:rPr>
+          <w:sz w:val="24"/>
+          <w:szCs w:val="24"/>
+        </w:rPr>
+        <w:t xml:space="preserve">quiser integrar </w:t>
+      </w:r>
+      <w:r>
+        <w:rPr>
+          <w:sz w:val="24"/>
+          <w:szCs w:val="24"/>
+        </w:rPr>
+        <w:t>as</w:t>
+      </w:r>
+      <w:r>
+        <w:rPr>
+          <w:sz w:val="24"/>
+          <w:szCs w:val="24"/>
+        </w:rPr>
+        <w:t xml:space="preserve"> mudanças feitas </w:t>
+      </w:r>
+      <w:r>
+        <w:rPr>
+          <w:sz w:val="24"/>
+          <w:szCs w:val="24"/>
+        </w:rPr>
+        <w:t xml:space="preserve">no </w:t>
+      </w:r>
+      <w:r>
+        <w:rPr>
+          <w:sz w:val="24"/>
+          <w:szCs w:val="24"/>
+        </w:rPr>
+        <w:t xml:space="preserve">campo atual </w:t>
+      </w:r>
+      <w:r>
+        <w:rPr>
+          <w:sz w:val="24"/>
+          <w:szCs w:val="24"/>
+        </w:rPr>
+        <w:t xml:space="preserve">com as mudanças </w:t>
+      </w:r>
+      <w:r>
+        <w:rPr>
+          <w:sz w:val="24"/>
+          <w:szCs w:val="24"/>
+        </w:rPr>
+        <w:t>d</w:t>
+      </w:r>
+      <w:r>
+        <w:rPr>
+          <w:sz w:val="24"/>
+          <w:szCs w:val="24"/>
+        </w:rPr>
+        <w:t>o</w:t>
+      </w:r>
       <w:r>
         <w:rPr>
           <w:sz w:val="24"/>
@@ -5471,12 +5456,21 @@
           <w:sz w:val="24"/>
           <w:szCs w:val="24"/>
         </w:rPr>
-        <w:t xml:space="preserve">criados </w:t>
-      </w:r>
-    </w:p>
-    <w:p>
-      <w:pPr>
-        <w:rPr>
+        <w:t>anterior</w:t>
+      </w:r>
+      <w:r>
+        <w:rPr>
+          <w:sz w:val="24"/>
+          <w:szCs w:val="24"/>
+        </w:rPr>
+        <w:t>.</w:t>
+      </w:r>
+    </w:p>
+    <w:p>
+      <w:pPr>
+        <w:rPr>
+          <w:b/>
+          <w:bCs/>
           <w:sz w:val="24"/>
           <w:szCs w:val="24"/>
         </w:rPr>
@@ -5486,10 +5480,10 @@
           <w:noProof/>
         </w:rPr>
         <w:drawing>
-          <wp:inline distT="0" distB="0" distL="0" distR="0" wp14:anchorId="10B4B328" wp14:editId="7F49CE22">
-            <wp:extent cx="5324475" cy="914400"/>
-            <wp:effectExtent l="0" t="0" r="9525" b="0"/>
-            <wp:docPr id="25" name="Imagem 25"/>
+          <wp:inline distT="0" distB="0" distL="0" distR="0" wp14:anchorId="22F4EEAE" wp14:editId="24CCB4CA">
+            <wp:extent cx="5400040" cy="631190"/>
+            <wp:effectExtent l="0" t="0" r="0" b="0"/>
+            <wp:docPr id="21" name="Imagem 21"/>
             <wp:cNvGraphicFramePr>
               <a:graphicFrameLocks xmlns:a="http://schemas.openxmlformats.org/drawingml/2006/main" noChangeAspect="1"/>
             </wp:cNvGraphicFramePr>
@@ -5509,7 +5503,7 @@
                   <pic:spPr>
                     <a:xfrm>
                       <a:off x="0" y="0"/>
-                      <a:ext cx="5324475" cy="914400"/>
+                      <a:ext cx="5400040" cy="631190"/>
                     </a:xfrm>
                     <a:prstGeom prst="rect">
                       <a:avLst/>
@@ -5521,36 +5515,52 @@
           </wp:inline>
         </w:drawing>
       </w:r>
-    </w:p>
-    <w:p>
-      <w:pPr>
-        <w:rPr>
-          <w:sz w:val="24"/>
-          <w:szCs w:val="24"/>
-        </w:rPr>
-      </w:pPr>
-      <w:r>
-        <w:rPr>
-          <w:sz w:val="24"/>
-          <w:szCs w:val="24"/>
-        </w:rPr>
-        <w:t xml:space="preserve">O comando abaixo remove as </w:t>
-      </w:r>
-      <w:proofErr w:type="spellStart"/>
-      <w:r>
-        <w:rPr>
-          <w:sz w:val="24"/>
-          <w:szCs w:val="24"/>
-        </w:rPr>
-        <w:t>stash</w:t>
-      </w:r>
-      <w:proofErr w:type="spellEnd"/>
-      <w:r>
-        <w:rPr>
-          <w:sz w:val="24"/>
-          <w:szCs w:val="24"/>
-        </w:rPr>
-        <w:t xml:space="preserve"> não utilizadas</w:t>
+      <w:r>
+        <w:rPr>
+          <w:b/>
+          <w:bCs/>
+          <w:sz w:val="24"/>
+          <w:szCs w:val="24"/>
+        </w:rPr>
+        <w:t xml:space="preserve"> </w:t>
+      </w:r>
+    </w:p>
+    <w:p>
+      <w:pPr>
+        <w:rPr>
+          <w:sz w:val="24"/>
+          <w:szCs w:val="24"/>
+        </w:rPr>
+      </w:pPr>
+      <w:r>
+        <w:rPr>
+          <w:sz w:val="24"/>
+          <w:szCs w:val="24"/>
+        </w:rPr>
+        <w:t xml:space="preserve">Listando os </w:t>
+      </w:r>
+      <w:proofErr w:type="spellStart"/>
+      <w:r>
+        <w:rPr>
+          <w:sz w:val="24"/>
+          <w:szCs w:val="24"/>
+        </w:rPr>
+        <w:t>stash’s</w:t>
+      </w:r>
+      <w:proofErr w:type="spellEnd"/>
+      <w:r>
+        <w:rPr>
+          <w:sz w:val="24"/>
+          <w:szCs w:val="24"/>
+        </w:rPr>
+        <w:t xml:space="preserve"> </w:t>
+      </w:r>
+      <w:r>
+        <w:rPr>
+          <w:sz w:val="24"/>
+          <w:szCs w:val="24"/>
+        </w:rPr>
+        <w:t xml:space="preserve">criados </w:t>
       </w:r>
     </w:p>
     <w:p>
@@ -5565,10 +5575,10 @@
           <w:noProof/>
         </w:rPr>
         <w:drawing>
-          <wp:inline distT="0" distB="0" distL="0" distR="0" wp14:anchorId="4BA8424E" wp14:editId="110476EA">
-            <wp:extent cx="5238750" cy="1485900"/>
-            <wp:effectExtent l="0" t="0" r="0" b="0"/>
-            <wp:docPr id="30" name="Imagem 30"/>
+          <wp:inline distT="0" distB="0" distL="0" distR="0" wp14:anchorId="10B4B328" wp14:editId="7F49CE22">
+            <wp:extent cx="5324475" cy="914400"/>
+            <wp:effectExtent l="0" t="0" r="9525" b="0"/>
+            <wp:docPr id="25" name="Imagem 25"/>
             <wp:cNvGraphicFramePr>
               <a:graphicFrameLocks xmlns:a="http://schemas.openxmlformats.org/drawingml/2006/main" noChangeAspect="1"/>
             </wp:cNvGraphicFramePr>
@@ -5588,7 +5598,7 @@
                   <pic:spPr>
                     <a:xfrm>
                       <a:off x="0" y="0"/>
-                      <a:ext cx="5238750" cy="1485900"/>
+                      <a:ext cx="5324475" cy="914400"/>
                     </a:xfrm>
                     <a:prstGeom prst="rect">
                       <a:avLst/>
@@ -5613,14 +5623,7 @@
           <w:sz w:val="24"/>
           <w:szCs w:val="24"/>
         </w:rPr>
-        <w:t xml:space="preserve">O pop serve para adicionar </w:t>
-      </w:r>
-      <w:r>
-        <w:rPr>
-          <w:sz w:val="24"/>
-          <w:szCs w:val="24"/>
-        </w:rPr>
-        <w:t xml:space="preserve">as mudanças e depois remover a </w:t>
+        <w:t xml:space="preserve">O comando abaixo remove as </w:t>
       </w:r>
       <w:proofErr w:type="spellStart"/>
       <w:r>
@@ -5636,17 +5639,8 @@
           <w:sz w:val="24"/>
           <w:szCs w:val="24"/>
         </w:rPr>
-        <w:t xml:space="preserve"> criada do </w:t>
-      </w:r>
-      <w:proofErr w:type="spellStart"/>
-      <w:r>
-        <w:rPr>
-          <w:sz w:val="24"/>
-          <w:szCs w:val="24"/>
-        </w:rPr>
-        <w:t>git</w:t>
-      </w:r>
-      <w:proofErr w:type="spellEnd"/>
+        <w:t xml:space="preserve"> não utilizadas</w:t>
+      </w:r>
     </w:p>
     <w:p>
       <w:pPr>
@@ -5660,10 +5654,10 @@
           <w:noProof/>
         </w:rPr>
         <w:drawing>
-          <wp:inline distT="0" distB="0" distL="0" distR="0" wp14:anchorId="57BA0561" wp14:editId="166D2C96">
-            <wp:extent cx="5238750" cy="1990725"/>
-            <wp:effectExtent l="0" t="0" r="0" b="9525"/>
-            <wp:docPr id="31" name="Imagem 31"/>
+          <wp:inline distT="0" distB="0" distL="0" distR="0" wp14:anchorId="4BA8424E" wp14:editId="110476EA">
+            <wp:extent cx="5238750" cy="1485900"/>
+            <wp:effectExtent l="0" t="0" r="0" b="0"/>
+            <wp:docPr id="30" name="Imagem 30"/>
             <wp:cNvGraphicFramePr>
               <a:graphicFrameLocks xmlns:a="http://schemas.openxmlformats.org/drawingml/2006/main" noChangeAspect="1"/>
             </wp:cNvGraphicFramePr>
@@ -5683,7 +5677,7 @@
                   <pic:spPr>
                     <a:xfrm>
                       <a:off x="0" y="0"/>
-                      <a:ext cx="5238750" cy="1990725"/>
+                      <a:ext cx="5238750" cy="1485900"/>
                     </a:xfrm>
                     <a:prstGeom prst="rect">
                       <a:avLst/>
@@ -5699,256 +5693,49 @@
     <w:p>
       <w:pPr>
         <w:rPr>
-          <w:b/>
-          <w:bCs/>
-          <w:sz w:val="24"/>
-          <w:szCs w:val="24"/>
-        </w:rPr>
-      </w:pPr>
-    </w:p>
-    <w:p>
-      <w:pPr>
-        <w:rPr>
-          <w:b/>
-          <w:bCs/>
-          <w:sz w:val="24"/>
-          <w:szCs w:val="24"/>
-        </w:rPr>
-      </w:pPr>
-    </w:p>
-    <w:p>
-      <w:pPr>
-        <w:rPr>
-          <w:b/>
-          <w:bCs/>
-          <w:sz w:val="24"/>
-          <w:szCs w:val="24"/>
-        </w:rPr>
-      </w:pPr>
-    </w:p>
-    <w:p>
-      <w:pPr>
-        <w:rPr>
-          <w:b/>
-          <w:bCs/>
-          <w:sz w:val="24"/>
-          <w:szCs w:val="24"/>
-        </w:rPr>
-      </w:pPr>
-    </w:p>
-    <w:p>
-      <w:pPr>
-        <w:rPr>
-          <w:b/>
-          <w:bCs/>
-          <w:sz w:val="24"/>
-          <w:szCs w:val="24"/>
-        </w:rPr>
-      </w:pPr>
-      <w:r>
-        <w:rPr>
-          <w:b/>
-          <w:bCs/>
-          <w:sz w:val="24"/>
-          <w:szCs w:val="24"/>
-        </w:rPr>
-        <w:lastRenderedPageBreak/>
-        <w:t>VOLTANDO NA VERSÃO DO ARQUIVO QUE QUER UTILIZAR</w:t>
-      </w:r>
-    </w:p>
-    <w:p>
-      <w:pPr>
-        <w:rPr>
-          <w:sz w:val="24"/>
-          <w:szCs w:val="24"/>
-        </w:rPr>
-      </w:pPr>
-      <w:r>
-        <w:rPr>
-          <w:sz w:val="24"/>
-          <w:szCs w:val="24"/>
-        </w:rPr>
-        <w:t xml:space="preserve">Se você consultar os </w:t>
-      </w:r>
-      <w:proofErr w:type="spellStart"/>
-      <w:r>
-        <w:rPr>
-          <w:sz w:val="24"/>
-          <w:szCs w:val="24"/>
-        </w:rPr>
-        <w:t>log’s</w:t>
-      </w:r>
-      <w:proofErr w:type="spellEnd"/>
-      <w:r>
-        <w:rPr>
-          <w:sz w:val="24"/>
-          <w:szCs w:val="24"/>
-        </w:rPr>
-        <w:t xml:space="preserve"> de alterações </w:t>
-      </w:r>
-      <w:proofErr w:type="spellStart"/>
-      <w:r>
-        <w:rPr>
-          <w:sz w:val="24"/>
-          <w:szCs w:val="24"/>
-        </w:rPr>
-        <w:t>comitadas</w:t>
-      </w:r>
-      <w:proofErr w:type="spellEnd"/>
-      <w:r>
-        <w:rPr>
-          <w:sz w:val="24"/>
-          <w:szCs w:val="24"/>
-        </w:rPr>
-        <w:t xml:space="preserve"> </w:t>
-      </w:r>
-      <w:r>
-        <w:rPr>
-          <w:sz w:val="24"/>
-          <w:szCs w:val="24"/>
-        </w:rPr>
-        <w:t xml:space="preserve">e pegar os 7 primeiros </w:t>
-      </w:r>
-      <w:proofErr w:type="spellStart"/>
-      <w:r>
-        <w:rPr>
-          <w:sz w:val="24"/>
-          <w:szCs w:val="24"/>
-        </w:rPr>
-        <w:t>hash</w:t>
-      </w:r>
-      <w:proofErr w:type="spellEnd"/>
-      <w:r>
-        <w:rPr>
-          <w:sz w:val="24"/>
-          <w:szCs w:val="24"/>
-        </w:rPr>
-        <w:t xml:space="preserve"> </w:t>
-      </w:r>
-      <w:proofErr w:type="spellStart"/>
-      <w:r>
-        <w:rPr>
-          <w:sz w:val="24"/>
-          <w:szCs w:val="24"/>
-        </w:rPr>
-        <w:t>code</w:t>
-      </w:r>
-      <w:proofErr w:type="spellEnd"/>
-      <w:r>
-        <w:rPr>
-          <w:sz w:val="24"/>
-          <w:szCs w:val="24"/>
-        </w:rPr>
-        <w:t xml:space="preserve"> e dar um checkout</w:t>
-      </w:r>
-      <w:r>
-        <w:rPr>
-          <w:sz w:val="24"/>
-          <w:szCs w:val="24"/>
-        </w:rPr>
-        <w:t xml:space="preserve">, ele vai criar uma </w:t>
-      </w:r>
-      <w:proofErr w:type="spellStart"/>
-      <w:r>
-        <w:rPr>
-          <w:sz w:val="24"/>
-          <w:szCs w:val="24"/>
-        </w:rPr>
-        <w:t>branch</w:t>
-      </w:r>
-      <w:proofErr w:type="spellEnd"/>
-      <w:r>
-        <w:rPr>
-          <w:sz w:val="24"/>
-          <w:szCs w:val="24"/>
-        </w:rPr>
-        <w:t xml:space="preserve"> “fantasma” desanexada da sua </w:t>
-      </w:r>
-      <w:proofErr w:type="spellStart"/>
-      <w:r>
-        <w:rPr>
-          <w:sz w:val="24"/>
-          <w:szCs w:val="24"/>
-        </w:rPr>
-        <w:t>branch</w:t>
-      </w:r>
-      <w:proofErr w:type="spellEnd"/>
-      <w:r>
-        <w:rPr>
-          <w:sz w:val="24"/>
-          <w:szCs w:val="24"/>
-        </w:rPr>
-        <w:t xml:space="preserve"> e sem poder </w:t>
-      </w:r>
-      <w:proofErr w:type="spellStart"/>
-      <w:r>
-        <w:rPr>
-          <w:sz w:val="24"/>
-          <w:szCs w:val="24"/>
-        </w:rPr>
-        <w:t>comitar</w:t>
-      </w:r>
-      <w:proofErr w:type="spellEnd"/>
-      <w:r>
-        <w:rPr>
-          <w:sz w:val="24"/>
-          <w:szCs w:val="24"/>
-        </w:rPr>
-        <w:t xml:space="preserve">. Com isso vai levar a versão que você deseja utilizar novamente, para </w:t>
-      </w:r>
-      <w:r>
-        <w:rPr>
-          <w:sz w:val="24"/>
-          <w:szCs w:val="24"/>
-        </w:rPr>
-        <w:t xml:space="preserve">utilizar essa nova versão basta criar uma nova </w:t>
-      </w:r>
-      <w:proofErr w:type="spellStart"/>
-      <w:r>
-        <w:rPr>
-          <w:sz w:val="24"/>
-          <w:szCs w:val="24"/>
-        </w:rPr>
-        <w:t>branch</w:t>
-      </w:r>
-      <w:proofErr w:type="spellEnd"/>
-      <w:r>
-        <w:rPr>
-          <w:sz w:val="24"/>
-          <w:szCs w:val="24"/>
-        </w:rPr>
-        <w:t xml:space="preserve"> para utilizar o projeto e poder </w:t>
-      </w:r>
-      <w:proofErr w:type="spellStart"/>
-      <w:r>
-        <w:rPr>
-          <w:sz w:val="24"/>
-          <w:szCs w:val="24"/>
-        </w:rPr>
-        <w:t>comitar</w:t>
-      </w:r>
-      <w:proofErr w:type="spellEnd"/>
-      <w:r>
-        <w:rPr>
-          <w:sz w:val="24"/>
-          <w:szCs w:val="24"/>
-        </w:rPr>
-        <w:t>.</w:t>
-      </w:r>
-      <w:r>
-        <w:rPr>
-          <w:sz w:val="24"/>
-          <w:szCs w:val="24"/>
-        </w:rPr>
-        <w:t xml:space="preserve"> </w:t>
-      </w:r>
-      <w:r>
-        <w:rPr>
-          <w:sz w:val="24"/>
-          <w:szCs w:val="24"/>
-        </w:rPr>
-        <w:t xml:space="preserve">  </w:t>
-      </w:r>
+          <w:sz w:val="24"/>
+          <w:szCs w:val="24"/>
+        </w:rPr>
+      </w:pPr>
+      <w:r>
+        <w:rPr>
+          <w:sz w:val="24"/>
+          <w:szCs w:val="24"/>
+        </w:rPr>
+        <w:t xml:space="preserve">O pop serve para adicionar </w:t>
+      </w:r>
+      <w:r>
+        <w:rPr>
+          <w:sz w:val="24"/>
+          <w:szCs w:val="24"/>
+        </w:rPr>
+        <w:t xml:space="preserve">as mudanças e depois remover a </w:t>
+      </w:r>
+      <w:proofErr w:type="spellStart"/>
+      <w:r>
+        <w:rPr>
+          <w:sz w:val="24"/>
+          <w:szCs w:val="24"/>
+        </w:rPr>
+        <w:t>stash</w:t>
+      </w:r>
+      <w:proofErr w:type="spellEnd"/>
+      <w:r>
+        <w:rPr>
+          <w:sz w:val="24"/>
+          <w:szCs w:val="24"/>
+        </w:rPr>
+        <w:t xml:space="preserve"> criada do </w:t>
+      </w:r>
+      <w:proofErr w:type="spellStart"/>
+      <w:r>
+        <w:rPr>
+          <w:sz w:val="24"/>
+          <w:szCs w:val="24"/>
+        </w:rPr>
+        <w:t>git</w:t>
+      </w:r>
+      <w:proofErr w:type="spellEnd"/>
     </w:p>
     <w:p>
       <w:pPr>
@@ -5962,10 +5749,10 @@
           <w:noProof/>
         </w:rPr>
         <w:drawing>
-          <wp:inline distT="0" distB="0" distL="0" distR="0" wp14:anchorId="058C4C81" wp14:editId="0196FBB3">
-            <wp:extent cx="5400040" cy="5781675"/>
+          <wp:inline distT="0" distB="0" distL="0" distR="0" wp14:anchorId="57BA0561" wp14:editId="166D2C96">
+            <wp:extent cx="5238750" cy="1990725"/>
             <wp:effectExtent l="0" t="0" r="0" b="9525"/>
-            <wp:docPr id="33" name="Imagem 33"/>
+            <wp:docPr id="31" name="Imagem 31"/>
             <wp:cNvGraphicFramePr>
               <a:graphicFrameLocks xmlns:a="http://schemas.openxmlformats.org/drawingml/2006/main" noChangeAspect="1"/>
             </wp:cNvGraphicFramePr>
@@ -5985,7 +5772,7 @@
                   <pic:spPr>
                     <a:xfrm>
                       <a:off x="0" y="0"/>
-                      <a:ext cx="5400040" cy="5781675"/>
+                      <a:ext cx="5238750" cy="1990725"/>
                     </a:xfrm>
                     <a:prstGeom prst="rect">
                       <a:avLst/>
@@ -6001,14 +5788,6 @@
     <w:p>
       <w:pPr>
         <w:rPr>
-          <w:sz w:val="24"/>
-          <w:szCs w:val="24"/>
-        </w:rPr>
-      </w:pPr>
-    </w:p>
-    <w:p>
-      <w:pPr>
-        <w:rPr>
           <w:b/>
           <w:bCs/>
           <w:sz w:val="24"/>
@@ -6063,39 +5842,46 @@
           <w:szCs w:val="24"/>
         </w:rPr>
         <w:lastRenderedPageBreak/>
-        <w:t>VERIFICAR MUDANÇAS ENTRE DIFERENTES COMMIT</w:t>
-      </w:r>
-      <w:r>
-        <w:rPr>
-          <w:b/>
-          <w:bCs/>
-          <w:sz w:val="24"/>
-          <w:szCs w:val="24"/>
-        </w:rPr>
-        <w:t>S</w:t>
-      </w:r>
-    </w:p>
-    <w:p>
-      <w:pPr>
-        <w:rPr>
-          <w:sz w:val="24"/>
-          <w:szCs w:val="24"/>
-        </w:rPr>
-      </w:pPr>
-      <w:r>
-        <w:rPr>
-          <w:sz w:val="24"/>
-          <w:szCs w:val="24"/>
-        </w:rPr>
-        <w:t xml:space="preserve">Basta colocar os </w:t>
-      </w:r>
-      <w:proofErr w:type="spellStart"/>
-      <w:r>
-        <w:rPr>
-          <w:sz w:val="24"/>
-          <w:szCs w:val="24"/>
-        </w:rPr>
-        <w:t>Hash</w:t>
+        <w:t>VOLTANDO NA VERSÃO DO ARQUIVO QUE QUER UTILIZAR</w:t>
+      </w:r>
+    </w:p>
+    <w:p>
+      <w:pPr>
+        <w:rPr>
+          <w:sz w:val="24"/>
+          <w:szCs w:val="24"/>
+        </w:rPr>
+      </w:pPr>
+      <w:r>
+        <w:rPr>
+          <w:sz w:val="24"/>
+          <w:szCs w:val="24"/>
+        </w:rPr>
+        <w:t xml:space="preserve">Se você consultar os </w:t>
+      </w:r>
+      <w:proofErr w:type="spellStart"/>
+      <w:r>
+        <w:rPr>
+          <w:sz w:val="24"/>
+          <w:szCs w:val="24"/>
+        </w:rPr>
+        <w:t>log’s</w:t>
+      </w:r>
+      <w:proofErr w:type="spellEnd"/>
+      <w:r>
+        <w:rPr>
+          <w:sz w:val="24"/>
+          <w:szCs w:val="24"/>
+        </w:rPr>
+        <w:t xml:space="preserve"> de alterações </w:t>
+      </w:r>
+      <w:proofErr w:type="spellStart"/>
+      <w:r>
+        <w:rPr>
+          <w:sz w:val="24"/>
+          <w:szCs w:val="24"/>
+        </w:rPr>
+        <w:t>comitadas</w:t>
       </w:r>
       <w:proofErr w:type="spellEnd"/>
       <w:r>
@@ -6105,36 +5891,20 @@
         </w:rPr>
         <w:t xml:space="preserve"> </w:t>
       </w:r>
-      <w:proofErr w:type="spellStart"/>
-      <w:r>
-        <w:rPr>
-          <w:sz w:val="24"/>
-          <w:szCs w:val="24"/>
-        </w:rPr>
-        <w:t>codes</w:t>
-      </w:r>
-      <w:proofErr w:type="spellEnd"/>
-      <w:r>
-        <w:rPr>
-          <w:sz w:val="24"/>
-          <w:szCs w:val="24"/>
-        </w:rPr>
-        <w:t xml:space="preserve"> que deseja saber</w:t>
-      </w:r>
-      <w:r>
-        <w:rPr>
-          <w:sz w:val="24"/>
-          <w:szCs w:val="24"/>
-        </w:rPr>
-        <w:t xml:space="preserve"> no </w:t>
-      </w:r>
-      <w:proofErr w:type="spellStart"/>
-      <w:r>
-        <w:rPr>
-          <w:sz w:val="24"/>
-          <w:szCs w:val="24"/>
-        </w:rPr>
-        <w:t>git</w:t>
+      <w:r>
+        <w:rPr>
+          <w:sz w:val="24"/>
+          <w:szCs w:val="24"/>
+        </w:rPr>
+        <w:t xml:space="preserve">e pegar os 7 primeiros </w:t>
+      </w:r>
+      <w:proofErr w:type="spellStart"/>
+      <w:r>
+        <w:rPr>
+          <w:sz w:val="24"/>
+          <w:szCs w:val="24"/>
+        </w:rPr>
+        <w:t>hash</w:t>
       </w:r>
       <w:proofErr w:type="spellEnd"/>
       <w:r>
@@ -6150,77 +5920,110 @@
           <w:sz w:val="24"/>
           <w:szCs w:val="24"/>
         </w:rPr>
-        <w:t>diff</w:t>
-      </w:r>
-      <w:proofErr w:type="spellEnd"/>
-      <w:r>
-        <w:rPr>
-          <w:sz w:val="24"/>
-          <w:szCs w:val="24"/>
-        </w:rPr>
-        <w:t>. Exemplo:</w:t>
-      </w:r>
-      <w:r>
-        <w:rPr>
-          <w:sz w:val="24"/>
-          <w:szCs w:val="24"/>
-        </w:rPr>
-        <w:t xml:space="preserve"> do </w:t>
-      </w:r>
-      <w:r>
-        <w:rPr>
-          <w:sz w:val="24"/>
-          <w:szCs w:val="24"/>
-        </w:rPr>
-        <w:t>hashcode1 até hashcode5</w:t>
-      </w:r>
-      <w:r>
-        <w:rPr>
-          <w:sz w:val="24"/>
-          <w:szCs w:val="24"/>
-        </w:rPr>
-        <w:t xml:space="preserve">, ele vai exibir todas as mudanças feitas no arquivo. O ATÉ no </w:t>
-      </w:r>
-      <w:proofErr w:type="spellStart"/>
-      <w:r>
-        <w:rPr>
-          <w:sz w:val="24"/>
-          <w:szCs w:val="24"/>
-        </w:rPr>
-        <w:t>git</w:t>
-      </w:r>
-      <w:proofErr w:type="spellEnd"/>
-      <w:r>
-        <w:rPr>
-          <w:sz w:val="24"/>
-          <w:szCs w:val="24"/>
-        </w:rPr>
-        <w:t xml:space="preserve"> é colocado com “..” </w:t>
-      </w:r>
-      <w:r>
-        <w:rPr>
-          <w:sz w:val="24"/>
-          <w:szCs w:val="24"/>
-        </w:rPr>
-        <w:t xml:space="preserve">(dois pontos) </w:t>
-      </w:r>
-      <w:r>
-        <w:rPr>
-          <w:sz w:val="24"/>
-          <w:szCs w:val="24"/>
-        </w:rPr>
-        <w:br/>
-        <w:t xml:space="preserve">Utilizando somente o </w:t>
-      </w:r>
-      <w:proofErr w:type="spellStart"/>
-      <w:r>
-        <w:rPr>
-          <w:sz w:val="24"/>
-          <w:szCs w:val="24"/>
-        </w:rPr>
-        <w:t>git</w:t>
-      </w:r>
-      <w:proofErr w:type="spellEnd"/>
+        <w:t>code</w:t>
+      </w:r>
+      <w:proofErr w:type="spellEnd"/>
+      <w:r>
+        <w:rPr>
+          <w:sz w:val="24"/>
+          <w:szCs w:val="24"/>
+        </w:rPr>
+        <w:t xml:space="preserve"> e dar um checkout</w:t>
+      </w:r>
+      <w:r>
+        <w:rPr>
+          <w:sz w:val="24"/>
+          <w:szCs w:val="24"/>
+        </w:rPr>
+        <w:t xml:space="preserve">, ele vai criar uma </w:t>
+      </w:r>
+      <w:proofErr w:type="spellStart"/>
+      <w:r>
+        <w:rPr>
+          <w:sz w:val="24"/>
+          <w:szCs w:val="24"/>
+        </w:rPr>
+        <w:t>branch</w:t>
+      </w:r>
+      <w:proofErr w:type="spellEnd"/>
+      <w:r>
+        <w:rPr>
+          <w:sz w:val="24"/>
+          <w:szCs w:val="24"/>
+        </w:rPr>
+        <w:t xml:space="preserve"> “fantasma” desanexada da sua </w:t>
+      </w:r>
+      <w:proofErr w:type="spellStart"/>
+      <w:r>
+        <w:rPr>
+          <w:sz w:val="24"/>
+          <w:szCs w:val="24"/>
+        </w:rPr>
+        <w:t>branch</w:t>
+      </w:r>
+      <w:proofErr w:type="spellEnd"/>
+      <w:r>
+        <w:rPr>
+          <w:sz w:val="24"/>
+          <w:szCs w:val="24"/>
+        </w:rPr>
+        <w:t xml:space="preserve"> e sem poder </w:t>
+      </w:r>
+      <w:proofErr w:type="spellStart"/>
+      <w:r>
+        <w:rPr>
+          <w:sz w:val="24"/>
+          <w:szCs w:val="24"/>
+        </w:rPr>
+        <w:t>comitar</w:t>
+      </w:r>
+      <w:proofErr w:type="spellEnd"/>
+      <w:r>
+        <w:rPr>
+          <w:sz w:val="24"/>
+          <w:szCs w:val="24"/>
+        </w:rPr>
+        <w:t xml:space="preserve">. Com isso vai levar a versão que você deseja utilizar novamente, para </w:t>
+      </w:r>
+      <w:r>
+        <w:rPr>
+          <w:sz w:val="24"/>
+          <w:szCs w:val="24"/>
+        </w:rPr>
+        <w:t xml:space="preserve">utilizar essa nova versão basta criar uma nova </w:t>
+      </w:r>
+      <w:proofErr w:type="spellStart"/>
+      <w:r>
+        <w:rPr>
+          <w:sz w:val="24"/>
+          <w:szCs w:val="24"/>
+        </w:rPr>
+        <w:t>branch</w:t>
+      </w:r>
+      <w:proofErr w:type="spellEnd"/>
+      <w:r>
+        <w:rPr>
+          <w:sz w:val="24"/>
+          <w:szCs w:val="24"/>
+        </w:rPr>
+        <w:t xml:space="preserve"> para utilizar o projeto e poder </w:t>
+      </w:r>
+      <w:proofErr w:type="spellStart"/>
+      <w:r>
+        <w:rPr>
+          <w:sz w:val="24"/>
+          <w:szCs w:val="24"/>
+        </w:rPr>
+        <w:t>comitar</w:t>
+      </w:r>
+      <w:proofErr w:type="spellEnd"/>
+      <w:r>
+        <w:rPr>
+          <w:sz w:val="24"/>
+          <w:szCs w:val="24"/>
+        </w:rPr>
+        <w:t>.</w:t>
+      </w:r>
       <w:r>
         <w:rPr>
           <w:sz w:val="24"/>
@@ -6228,21 +6031,12 @@
         </w:rPr>
         <w:t xml:space="preserve"> </w:t>
       </w:r>
-      <w:proofErr w:type="spellStart"/>
-      <w:r>
-        <w:rPr>
-          <w:sz w:val="24"/>
-          <w:szCs w:val="24"/>
-        </w:rPr>
-        <w:t>diff</w:t>
-      </w:r>
-      <w:proofErr w:type="spellEnd"/>
-      <w:r>
-        <w:rPr>
-          <w:sz w:val="24"/>
-          <w:szCs w:val="24"/>
-        </w:rPr>
-        <w:t xml:space="preserve"> vai exibir o que foi modificado no momento que está utilizando o arquivo.</w:t>
+      <w:r>
+        <w:rPr>
+          <w:sz w:val="24"/>
+          <w:szCs w:val="24"/>
+        </w:rPr>
+        <w:t xml:space="preserve">  </w:t>
       </w:r>
     </w:p>
     <w:p>
@@ -6257,10 +6051,10 @@
           <w:noProof/>
         </w:rPr>
         <w:drawing>
-          <wp:inline distT="0" distB="0" distL="0" distR="0" wp14:anchorId="7F338536" wp14:editId="768A5C14">
-            <wp:extent cx="5257800" cy="5619750"/>
-            <wp:effectExtent l="0" t="0" r="0" b="0"/>
-            <wp:docPr id="29" name="Imagem 29"/>
+          <wp:inline distT="0" distB="0" distL="0" distR="0" wp14:anchorId="058C4C81" wp14:editId="0196FBB3">
+            <wp:extent cx="5400040" cy="5781675"/>
+            <wp:effectExtent l="0" t="0" r="0" b="9525"/>
+            <wp:docPr id="33" name="Imagem 33"/>
             <wp:cNvGraphicFramePr>
               <a:graphicFrameLocks xmlns:a="http://schemas.openxmlformats.org/drawingml/2006/main" noChangeAspect="1"/>
             </wp:cNvGraphicFramePr>
@@ -6280,6 +6074,301 @@
                   <pic:spPr>
                     <a:xfrm>
                       <a:off x="0" y="0"/>
+                      <a:ext cx="5400040" cy="5781675"/>
+                    </a:xfrm>
+                    <a:prstGeom prst="rect">
+                      <a:avLst/>
+                    </a:prstGeom>
+                  </pic:spPr>
+                </pic:pic>
+              </a:graphicData>
+            </a:graphic>
+          </wp:inline>
+        </w:drawing>
+      </w:r>
+    </w:p>
+    <w:p>
+      <w:pPr>
+        <w:rPr>
+          <w:sz w:val="24"/>
+          <w:szCs w:val="24"/>
+        </w:rPr>
+      </w:pPr>
+    </w:p>
+    <w:p>
+      <w:pPr>
+        <w:rPr>
+          <w:b/>
+          <w:bCs/>
+          <w:sz w:val="24"/>
+          <w:szCs w:val="24"/>
+        </w:rPr>
+      </w:pPr>
+    </w:p>
+    <w:p>
+      <w:pPr>
+        <w:rPr>
+          <w:b/>
+          <w:bCs/>
+          <w:sz w:val="24"/>
+          <w:szCs w:val="24"/>
+        </w:rPr>
+      </w:pPr>
+    </w:p>
+    <w:p>
+      <w:pPr>
+        <w:rPr>
+          <w:b/>
+          <w:bCs/>
+          <w:sz w:val="24"/>
+          <w:szCs w:val="24"/>
+        </w:rPr>
+      </w:pPr>
+    </w:p>
+    <w:p>
+      <w:pPr>
+        <w:rPr>
+          <w:b/>
+          <w:bCs/>
+          <w:sz w:val="24"/>
+          <w:szCs w:val="24"/>
+        </w:rPr>
+      </w:pPr>
+    </w:p>
+    <w:p>
+      <w:pPr>
+        <w:rPr>
+          <w:b/>
+          <w:bCs/>
+          <w:sz w:val="24"/>
+          <w:szCs w:val="24"/>
+        </w:rPr>
+      </w:pPr>
+      <w:r>
+        <w:rPr>
+          <w:b/>
+          <w:bCs/>
+          <w:sz w:val="24"/>
+          <w:szCs w:val="24"/>
+        </w:rPr>
+        <w:lastRenderedPageBreak/>
+        <w:t>VERIFICAR MUDANÇAS ENTRE DIFERENTES COMMIT</w:t>
+      </w:r>
+      <w:r>
+        <w:rPr>
+          <w:b/>
+          <w:bCs/>
+          <w:sz w:val="24"/>
+          <w:szCs w:val="24"/>
+        </w:rPr>
+        <w:t>S</w:t>
+      </w:r>
+    </w:p>
+    <w:p>
+      <w:pPr>
+        <w:rPr>
+          <w:sz w:val="24"/>
+          <w:szCs w:val="24"/>
+        </w:rPr>
+      </w:pPr>
+      <w:r>
+        <w:rPr>
+          <w:sz w:val="24"/>
+          <w:szCs w:val="24"/>
+        </w:rPr>
+        <w:t xml:space="preserve">Basta colocar os </w:t>
+      </w:r>
+      <w:proofErr w:type="spellStart"/>
+      <w:r>
+        <w:rPr>
+          <w:sz w:val="24"/>
+          <w:szCs w:val="24"/>
+        </w:rPr>
+        <w:t>Hash</w:t>
+      </w:r>
+      <w:proofErr w:type="spellEnd"/>
+      <w:r>
+        <w:rPr>
+          <w:sz w:val="24"/>
+          <w:szCs w:val="24"/>
+        </w:rPr>
+        <w:t xml:space="preserve"> </w:t>
+      </w:r>
+      <w:proofErr w:type="spellStart"/>
+      <w:r>
+        <w:rPr>
+          <w:sz w:val="24"/>
+          <w:szCs w:val="24"/>
+        </w:rPr>
+        <w:t>codes</w:t>
+      </w:r>
+      <w:proofErr w:type="spellEnd"/>
+      <w:r>
+        <w:rPr>
+          <w:sz w:val="24"/>
+          <w:szCs w:val="24"/>
+        </w:rPr>
+        <w:t xml:space="preserve"> que deseja saber</w:t>
+      </w:r>
+      <w:r>
+        <w:rPr>
+          <w:sz w:val="24"/>
+          <w:szCs w:val="24"/>
+        </w:rPr>
+        <w:t xml:space="preserve"> no </w:t>
+      </w:r>
+      <w:proofErr w:type="spellStart"/>
+      <w:r>
+        <w:rPr>
+          <w:sz w:val="24"/>
+          <w:szCs w:val="24"/>
+        </w:rPr>
+        <w:t>git</w:t>
+      </w:r>
+      <w:proofErr w:type="spellEnd"/>
+      <w:r>
+        <w:rPr>
+          <w:sz w:val="24"/>
+          <w:szCs w:val="24"/>
+        </w:rPr>
+        <w:t xml:space="preserve"> </w:t>
+      </w:r>
+      <w:proofErr w:type="spellStart"/>
+      <w:r>
+        <w:rPr>
+          <w:sz w:val="24"/>
+          <w:szCs w:val="24"/>
+        </w:rPr>
+        <w:t>diff</w:t>
+      </w:r>
+      <w:proofErr w:type="spellEnd"/>
+      <w:r>
+        <w:rPr>
+          <w:sz w:val="24"/>
+          <w:szCs w:val="24"/>
+        </w:rPr>
+        <w:t>. Exemplo:</w:t>
+      </w:r>
+      <w:r>
+        <w:rPr>
+          <w:sz w:val="24"/>
+          <w:szCs w:val="24"/>
+        </w:rPr>
+        <w:t xml:space="preserve"> do </w:t>
+      </w:r>
+      <w:r>
+        <w:rPr>
+          <w:sz w:val="24"/>
+          <w:szCs w:val="24"/>
+        </w:rPr>
+        <w:t>hashcode1 até hashcode5</w:t>
+      </w:r>
+      <w:r>
+        <w:rPr>
+          <w:sz w:val="24"/>
+          <w:szCs w:val="24"/>
+        </w:rPr>
+        <w:t xml:space="preserve">, ele vai exibir todas as mudanças feitas no arquivo. O ATÉ no </w:t>
+      </w:r>
+      <w:proofErr w:type="spellStart"/>
+      <w:r>
+        <w:rPr>
+          <w:sz w:val="24"/>
+          <w:szCs w:val="24"/>
+        </w:rPr>
+        <w:t>git</w:t>
+      </w:r>
+      <w:proofErr w:type="spellEnd"/>
+      <w:r>
+        <w:rPr>
+          <w:sz w:val="24"/>
+          <w:szCs w:val="24"/>
+        </w:rPr>
+        <w:t xml:space="preserve"> é colocado com “..” </w:t>
+      </w:r>
+      <w:r>
+        <w:rPr>
+          <w:sz w:val="24"/>
+          <w:szCs w:val="24"/>
+        </w:rPr>
+        <w:t xml:space="preserve">(dois pontos) </w:t>
+      </w:r>
+      <w:r>
+        <w:rPr>
+          <w:sz w:val="24"/>
+          <w:szCs w:val="24"/>
+        </w:rPr>
+        <w:br/>
+        <w:t xml:space="preserve">Utilizando somente o </w:t>
+      </w:r>
+      <w:proofErr w:type="spellStart"/>
+      <w:r>
+        <w:rPr>
+          <w:sz w:val="24"/>
+          <w:szCs w:val="24"/>
+        </w:rPr>
+        <w:t>git</w:t>
+      </w:r>
+      <w:proofErr w:type="spellEnd"/>
+      <w:r>
+        <w:rPr>
+          <w:sz w:val="24"/>
+          <w:szCs w:val="24"/>
+        </w:rPr>
+        <w:t xml:space="preserve"> </w:t>
+      </w:r>
+      <w:proofErr w:type="spellStart"/>
+      <w:r>
+        <w:rPr>
+          <w:sz w:val="24"/>
+          <w:szCs w:val="24"/>
+        </w:rPr>
+        <w:t>diff</w:t>
+      </w:r>
+      <w:proofErr w:type="spellEnd"/>
+      <w:r>
+        <w:rPr>
+          <w:sz w:val="24"/>
+          <w:szCs w:val="24"/>
+        </w:rPr>
+        <w:t xml:space="preserve"> vai exibir o que foi modificado no momento que está utilizando o arquivo.</w:t>
+      </w:r>
+    </w:p>
+    <w:p>
+      <w:pPr>
+        <w:rPr>
+          <w:sz w:val="24"/>
+          <w:szCs w:val="24"/>
+        </w:rPr>
+      </w:pPr>
+      <w:r>
+        <w:rPr>
+          <w:noProof/>
+        </w:rPr>
+        <w:drawing>
+          <wp:inline distT="0" distB="0" distL="0" distR="0" wp14:anchorId="7F338536" wp14:editId="768A5C14">
+            <wp:extent cx="5257800" cy="5619750"/>
+            <wp:effectExtent l="0" t="0" r="0" b="0"/>
+            <wp:docPr id="29" name="Imagem 29"/>
+            <wp:cNvGraphicFramePr>
+              <a:graphicFrameLocks xmlns:a="http://schemas.openxmlformats.org/drawingml/2006/main" noChangeAspect="1"/>
+            </wp:cNvGraphicFramePr>
+            <a:graphic xmlns:a="http://schemas.openxmlformats.org/drawingml/2006/main">
+              <a:graphicData uri="http://schemas.openxmlformats.org/drawingml/2006/picture">
+                <pic:pic xmlns:pic="http://schemas.openxmlformats.org/drawingml/2006/picture">
+                  <pic:nvPicPr>
+                    <pic:cNvPr id="1" name=""/>
+                    <pic:cNvPicPr/>
+                  </pic:nvPicPr>
+                  <pic:blipFill>
+                    <a:blip r:embed="rId38"/>
+                    <a:stretch>
+                      <a:fillRect/>
+                    </a:stretch>
+                  </pic:blipFill>
+                  <pic:spPr>
+                    <a:xfrm>
+                      <a:off x="0" y="0"/>
                       <a:ext cx="5257800" cy="5619750"/>
                     </a:xfrm>
                     <a:prstGeom prst="rect">
@@ -6461,7 +6550,7 @@
                     <pic:cNvPicPr/>
                   </pic:nvPicPr>
                   <pic:blipFill>
-                    <a:blip r:embed="rId38"/>
+                    <a:blip r:embed="rId39"/>
                     <a:stretch>
                       <a:fillRect/>
                     </a:stretch>

</xml_diff>

<commit_message>
Adicionando comentário e imagem sobre -D no git branch
</commit_message>
<xml_diff>
--- a/GIT/Git Básico.docx
+++ b/GIT/Git Básico.docx
@@ -551,7 +551,6 @@
         <w:t>“</w:t>
       </w:r>
       <w:proofErr w:type="spellStart"/>
-      <w:proofErr w:type="gramStart"/>
       <w:r>
         <w:rPr>
           <w:b/>
@@ -571,18 +570,7 @@
           <w:szCs w:val="24"/>
           <w:u w:val="single"/>
         </w:rPr>
-        <w:t xml:space="preserve">  -</w:t>
-      </w:r>
-      <w:proofErr w:type="gramEnd"/>
-      <w:r>
-        <w:rPr>
-          <w:b/>
-          <w:bCs/>
-          <w:sz w:val="24"/>
-          <w:szCs w:val="24"/>
-          <w:u w:val="single"/>
-        </w:rPr>
-        <w:t xml:space="preserve"> -</w:t>
+        <w:t xml:space="preserve">  - -</w:t>
       </w:r>
       <w:proofErr w:type="spellStart"/>
       <w:r>
@@ -1598,7 +1586,6 @@
         <w:t xml:space="preserve"> </w:t>
       </w:r>
       <w:proofErr w:type="spellStart"/>
-      <w:proofErr w:type="gramStart"/>
       <w:r>
         <w:rPr>
           <w:sz w:val="24"/>
@@ -1612,15 +1599,7 @@
           <w:sz w:val="24"/>
           <w:szCs w:val="24"/>
         </w:rPr>
-        <w:t xml:space="preserve"> .</w:t>
-      </w:r>
-      <w:proofErr w:type="gramEnd"/>
-      <w:r>
-        <w:rPr>
-          <w:sz w:val="24"/>
-          <w:szCs w:val="24"/>
-        </w:rPr>
-        <w:t>” você passa a rastrear todos os arquivos dentro do seu repositório</w:t>
+        <w:t xml:space="preserve"> .” você passa a rastrear todos os arquivos dentro do seu repositório</w:t>
       </w:r>
       <w:r>
         <w:rPr>
@@ -3860,7 +3839,7 @@
           <w:szCs w:val="24"/>
           <w:u w:val="single"/>
         </w:rPr>
-        <w:br/>
+        <w:t xml:space="preserve"> </w:t>
       </w:r>
       <w:r>
         <w:rPr>
@@ -3934,30 +3913,14 @@
           <w:sz w:val="24"/>
           <w:szCs w:val="24"/>
         </w:rPr>
-        <w:t xml:space="preserve"> criadas </w:t>
-      </w:r>
-      <w:proofErr w:type="gramStart"/>
-      <w:r>
-        <w:rPr>
-          <w:sz w:val="24"/>
-          <w:szCs w:val="24"/>
-        </w:rPr>
-        <w:t xml:space="preserve">e </w:t>
-      </w:r>
-      <w:r>
-        <w:rPr>
-          <w:sz w:val="24"/>
-          <w:szCs w:val="24"/>
-        </w:rPr>
-        <w:t xml:space="preserve"> o</w:t>
-      </w:r>
-      <w:proofErr w:type="gramEnd"/>
-      <w:r>
-        <w:rPr>
-          <w:sz w:val="24"/>
-          <w:szCs w:val="24"/>
-        </w:rPr>
-        <w:t xml:space="preserve"> terceiro comando</w:t>
+        <w:t xml:space="preserve"> criadas e </w:t>
+      </w:r>
+      <w:r>
+        <w:rPr>
+          <w:sz w:val="24"/>
+          <w:szCs w:val="24"/>
+        </w:rPr>
+        <w:t xml:space="preserve"> o terceiro comando</w:t>
       </w:r>
       <w:r>
         <w:rPr>
@@ -3995,6 +3958,36 @@
           <w:szCs w:val="24"/>
         </w:rPr>
         <w:t>.</w:t>
+      </w:r>
+      <w:r>
+        <w:rPr>
+          <w:sz w:val="24"/>
+          <w:szCs w:val="24"/>
+        </w:rPr>
+        <w:t xml:space="preserve"> A diferença entre o “-d” e “-D” é se </w:t>
+      </w:r>
+      <w:r>
+        <w:rPr>
+          <w:sz w:val="24"/>
+          <w:szCs w:val="24"/>
+        </w:rPr>
+        <w:t xml:space="preserve">tiver algum </w:t>
+      </w:r>
+      <w:proofErr w:type="spellStart"/>
+      <w:r>
+        <w:rPr>
+          <w:sz w:val="24"/>
+          <w:szCs w:val="24"/>
+        </w:rPr>
+        <w:t>commit</w:t>
+      </w:r>
+      <w:proofErr w:type="spellEnd"/>
+      <w:r>
+        <w:rPr>
+          <w:sz w:val="24"/>
+          <w:szCs w:val="24"/>
+        </w:rPr>
+        <w:t xml:space="preserve"> o -D força o delete, senão o -d funciona.</w:t>
       </w:r>
       <w:r>
         <w:rPr>
@@ -4091,15 +4084,24 @@
           </wp:inline>
         </w:drawing>
       </w:r>
+    </w:p>
+    <w:p>
+      <w:pPr>
+        <w:rPr>
+          <w:sz w:val="24"/>
+          <w:szCs w:val="24"/>
+          <w:u w:val="single"/>
+        </w:rPr>
+      </w:pPr>
       <w:r>
         <w:rPr>
           <w:noProof/>
         </w:rPr>
         <w:drawing>
-          <wp:inline distT="0" distB="0" distL="0" distR="0" wp14:anchorId="3897D0E0" wp14:editId="32F1C8A9">
-            <wp:extent cx="5400040" cy="4545330"/>
-            <wp:effectExtent l="0" t="0" r="0" b="7620"/>
-            <wp:docPr id="16" name="Imagem 16"/>
+          <wp:inline distT="0" distB="0" distL="0" distR="0" wp14:anchorId="1A892E24" wp14:editId="1BBBEC14">
+            <wp:extent cx="4772025" cy="542925"/>
+            <wp:effectExtent l="0" t="0" r="9525" b="9525"/>
+            <wp:docPr id="28" name="Imagem 28"/>
             <wp:cNvGraphicFramePr>
               <a:graphicFrameLocks xmlns:a="http://schemas.openxmlformats.org/drawingml/2006/main" noChangeAspect="1"/>
             </wp:cNvGraphicFramePr>
@@ -4119,6 +4121,46 @@
                   <pic:spPr>
                     <a:xfrm>
                       <a:off x="0" y="0"/>
+                      <a:ext cx="4772025" cy="542925"/>
+                    </a:xfrm>
+                    <a:prstGeom prst="rect">
+                      <a:avLst/>
+                    </a:prstGeom>
+                  </pic:spPr>
+                </pic:pic>
+              </a:graphicData>
+            </a:graphic>
+          </wp:inline>
+        </w:drawing>
+      </w:r>
+      <w:r>
+        <w:rPr>
+          <w:noProof/>
+        </w:rPr>
+        <w:drawing>
+          <wp:inline distT="0" distB="0" distL="0" distR="0" wp14:anchorId="3897D0E0" wp14:editId="32F1C8A9">
+            <wp:extent cx="5400040" cy="4545330"/>
+            <wp:effectExtent l="0" t="0" r="0" b="7620"/>
+            <wp:docPr id="16" name="Imagem 16"/>
+            <wp:cNvGraphicFramePr>
+              <a:graphicFrameLocks xmlns:a="http://schemas.openxmlformats.org/drawingml/2006/main" noChangeAspect="1"/>
+            </wp:cNvGraphicFramePr>
+            <a:graphic xmlns:a="http://schemas.openxmlformats.org/drawingml/2006/main">
+              <a:graphicData uri="http://schemas.openxmlformats.org/drawingml/2006/picture">
+                <pic:pic xmlns:pic="http://schemas.openxmlformats.org/drawingml/2006/picture">
+                  <pic:nvPicPr>
+                    <pic:cNvPr id="1" name=""/>
+                    <pic:cNvPicPr/>
+                  </pic:nvPicPr>
+                  <pic:blipFill>
+                    <a:blip r:embed="rId25"/>
+                    <a:stretch>
+                      <a:fillRect/>
+                    </a:stretch>
+                  </pic:blipFill>
+                  <pic:spPr>
+                    <a:xfrm>
+                      <a:off x="0" y="0"/>
                       <a:ext cx="5400040" cy="4545330"/>
                     </a:xfrm>
                     <a:prstGeom prst="rect">
@@ -4168,7 +4210,6 @@
           <w:sz w:val="24"/>
           <w:szCs w:val="24"/>
         </w:rPr>
-        <w:lastRenderedPageBreak/>
         <w:t>UNINDO BRANCHES</w:t>
       </w:r>
     </w:p>
@@ -4314,7 +4355,7 @@
           <w:szCs w:val="24"/>
         </w:rPr>
       </w:pPr>
-      <w:hyperlink r:id="rId25" w:history="1">
+      <w:hyperlink r:id="rId26" w:history="1">
         <w:r>
           <w:rPr>
             <w:rStyle w:val="Hyperlink"/>
@@ -4366,153 +4407,6 @@
             <wp:extent cx="5400040" cy="975995"/>
             <wp:effectExtent l="0" t="0" r="0" b="0"/>
             <wp:docPr id="17" name="Imagem 17"/>
-            <wp:cNvGraphicFramePr>
-              <a:graphicFrameLocks xmlns:a="http://schemas.openxmlformats.org/drawingml/2006/main" noChangeAspect="1"/>
-            </wp:cNvGraphicFramePr>
-            <a:graphic xmlns:a="http://schemas.openxmlformats.org/drawingml/2006/main">
-              <a:graphicData uri="http://schemas.openxmlformats.org/drawingml/2006/picture">
-                <pic:pic xmlns:pic="http://schemas.openxmlformats.org/drawingml/2006/picture">
-                  <pic:nvPicPr>
-                    <pic:cNvPr id="1" name=""/>
-                    <pic:cNvPicPr/>
-                  </pic:nvPicPr>
-                  <pic:blipFill>
-                    <a:blip r:embed="rId26"/>
-                    <a:stretch>
-                      <a:fillRect/>
-                    </a:stretch>
-                  </pic:blipFill>
-                  <pic:spPr>
-                    <a:xfrm>
-                      <a:off x="0" y="0"/>
-                      <a:ext cx="5400040" cy="975995"/>
-                    </a:xfrm>
-                    <a:prstGeom prst="rect">
-                      <a:avLst/>
-                    </a:prstGeom>
-                  </pic:spPr>
-                </pic:pic>
-              </a:graphicData>
-            </a:graphic>
-          </wp:inline>
-        </w:drawing>
-      </w:r>
-    </w:p>
-    <w:p>
-      <w:pPr>
-        <w:rPr>
-          <w:sz w:val="24"/>
-          <w:szCs w:val="24"/>
-          <w:u w:val="single"/>
-        </w:rPr>
-      </w:pPr>
-    </w:p>
-    <w:p>
-      <w:pPr>
-        <w:rPr>
-          <w:b/>
-          <w:bCs/>
-          <w:sz w:val="24"/>
-          <w:szCs w:val="24"/>
-        </w:rPr>
-      </w:pPr>
-      <w:r>
-        <w:rPr>
-          <w:b/>
-          <w:bCs/>
-          <w:sz w:val="24"/>
-          <w:szCs w:val="24"/>
-        </w:rPr>
-        <w:t>ATUALIZANDO BRANCHES</w:t>
-      </w:r>
-    </w:p>
-    <w:p>
-      <w:pPr>
-        <w:rPr>
-          <w:sz w:val="24"/>
-          <w:szCs w:val="24"/>
-        </w:rPr>
-      </w:pPr>
-      <w:r>
-        <w:rPr>
-          <w:sz w:val="24"/>
-          <w:szCs w:val="24"/>
-        </w:rPr>
-        <w:t>O</w:t>
-      </w:r>
-      <w:r>
-        <w:rPr>
-          <w:sz w:val="24"/>
-          <w:szCs w:val="24"/>
-        </w:rPr>
-        <w:t xml:space="preserve"> </w:t>
-      </w:r>
-      <w:proofErr w:type="spellStart"/>
-      <w:r>
-        <w:rPr>
-          <w:sz w:val="24"/>
-          <w:szCs w:val="24"/>
-        </w:rPr>
-        <w:t>rebase</w:t>
-      </w:r>
-      <w:proofErr w:type="spellEnd"/>
-      <w:r>
-        <w:rPr>
-          <w:sz w:val="24"/>
-          <w:szCs w:val="24"/>
-        </w:rPr>
-        <w:t xml:space="preserve"> faz é produzir um histórico linear, mais limpo e mais fácil de ser lido, pois os </w:t>
-      </w:r>
-      <w:proofErr w:type="spellStart"/>
-      <w:r>
-        <w:rPr>
-          <w:sz w:val="24"/>
-          <w:szCs w:val="24"/>
-        </w:rPr>
-        <w:t>branches</w:t>
-      </w:r>
-      <w:proofErr w:type="spellEnd"/>
-      <w:r>
-        <w:rPr>
-          <w:sz w:val="24"/>
-          <w:szCs w:val="24"/>
-        </w:rPr>
-        <w:t xml:space="preserve"> são literalmente fundidos. Pela fusão, também não é gerado aquele </w:t>
-      </w:r>
-      <w:proofErr w:type="spellStart"/>
-      <w:r>
-        <w:rPr>
-          <w:sz w:val="24"/>
-          <w:szCs w:val="24"/>
-        </w:rPr>
-        <w:t>commit</w:t>
-      </w:r>
-      <w:proofErr w:type="spellEnd"/>
-      <w:r>
-        <w:rPr>
-          <w:sz w:val="24"/>
-          <w:szCs w:val="24"/>
-        </w:rPr>
-        <w:t xml:space="preserve"> adicional “estranho” que acontece no merge.</w:t>
-      </w:r>
-    </w:p>
-    <w:p>
-      <w:pPr>
-        <w:rPr>
-          <w:sz w:val="24"/>
-          <w:szCs w:val="24"/>
-          <w:u w:val="single"/>
-        </w:rPr>
-      </w:pPr>
-      <w:r>
-        <w:rPr>
-          <w:noProof/>
-        </w:rPr>
-        <w:drawing>
-          <wp:inline distT="0" distB="0" distL="0" distR="0" wp14:anchorId="3EA21B84" wp14:editId="6C065990">
-            <wp:extent cx="5114925" cy="752475"/>
-            <wp:effectExtent l="0" t="0" r="9525" b="9525"/>
-            <wp:docPr id="18" name="Imagem 18"/>
             <wp:cNvGraphicFramePr>
               <a:graphicFrameLocks xmlns:a="http://schemas.openxmlformats.org/drawingml/2006/main" noChangeAspect="1"/>
             </wp:cNvGraphicFramePr>
@@ -4532,7 +4426,7 @@
                   <pic:spPr>
                     <a:xfrm>
                       <a:off x="0" y="0"/>
-                      <a:ext cx="5114925" cy="752475"/>
+                      <a:ext cx="5400040" cy="975995"/>
                     </a:xfrm>
                     <a:prstGeom prst="rect">
                       <a:avLst/>
@@ -4570,123 +4464,85 @@
           <w:sz w:val="24"/>
           <w:szCs w:val="24"/>
         </w:rPr>
-        <w:t xml:space="preserve">DESFAZENDO </w:t>
-      </w:r>
-      <w:r>
-        <w:rPr>
-          <w:b/>
-          <w:bCs/>
-          <w:sz w:val="24"/>
-          <w:szCs w:val="24"/>
-        </w:rPr>
-        <w:t xml:space="preserve">MUDANÇAS DE ESTADOS NO GIT (CTRL Z) </w:t>
-      </w:r>
-      <w:r>
-        <w:rPr>
-          <w:b/>
-          <w:bCs/>
+        <w:t>ATUALIZANDO BRANCHES</w:t>
+      </w:r>
+    </w:p>
+    <w:p>
+      <w:pPr>
+        <w:rPr>
+          <w:sz w:val="24"/>
+          <w:szCs w:val="24"/>
+        </w:rPr>
+      </w:pPr>
+      <w:r>
+        <w:rPr>
+          <w:sz w:val="24"/>
+          <w:szCs w:val="24"/>
+        </w:rPr>
+        <w:t>O</w:t>
+      </w:r>
+      <w:r>
+        <w:rPr>
           <w:sz w:val="24"/>
           <w:szCs w:val="24"/>
         </w:rPr>
         <w:t xml:space="preserve"> </w:t>
       </w:r>
-    </w:p>
-    <w:p>
-      <w:pPr>
-        <w:rPr>
-          <w:sz w:val="24"/>
-          <w:szCs w:val="24"/>
-        </w:rPr>
-      </w:pPr>
-      <w:r>
-        <w:rPr>
-          <w:sz w:val="24"/>
-          <w:szCs w:val="24"/>
-        </w:rPr>
-        <w:t xml:space="preserve">Caso eu tenha feito alguma alteração </w:t>
-      </w:r>
-      <w:r>
-        <w:rPr>
-          <w:b/>
-          <w:bCs/>
-          <w:sz w:val="24"/>
-          <w:szCs w:val="24"/>
-        </w:rPr>
-        <w:t>SOMENTE</w:t>
-      </w:r>
-      <w:r>
-        <w:rPr>
-          <w:sz w:val="24"/>
-          <w:szCs w:val="24"/>
-        </w:rPr>
-        <w:t xml:space="preserve"> </w:t>
-      </w:r>
-      <w:r>
-        <w:rPr>
-          <w:sz w:val="24"/>
-          <w:szCs w:val="24"/>
-        </w:rPr>
-        <w:t>no arquivo e salv</w:t>
-      </w:r>
-      <w:r>
-        <w:rPr>
-          <w:sz w:val="24"/>
-          <w:szCs w:val="24"/>
-        </w:rPr>
-        <w:t>ado</w:t>
-      </w:r>
-      <w:r>
-        <w:rPr>
-          <w:sz w:val="24"/>
-          <w:szCs w:val="24"/>
-        </w:rPr>
-        <w:t xml:space="preserve">, quando visualizo o status dele existe a opção de restaurar </w:t>
-      </w:r>
-      <w:r>
-        <w:rPr>
-          <w:sz w:val="24"/>
-          <w:szCs w:val="24"/>
-        </w:rPr>
-        <w:t xml:space="preserve">o arquivo </w:t>
-      </w:r>
-      <w:r>
-        <w:rPr>
-          <w:sz w:val="24"/>
-          <w:szCs w:val="24"/>
-        </w:rPr>
-        <w:t>para a ver</w:t>
-      </w:r>
-      <w:r>
-        <w:rPr>
-          <w:sz w:val="24"/>
-          <w:szCs w:val="24"/>
-        </w:rPr>
-        <w:t xml:space="preserve">são anterior com o comando </w:t>
-      </w:r>
-      <w:proofErr w:type="spellStart"/>
-      <w:r>
-        <w:rPr>
-          <w:sz w:val="24"/>
-          <w:szCs w:val="24"/>
-        </w:rPr>
-        <w:t>restore</w:t>
-      </w:r>
-      <w:proofErr w:type="spellEnd"/>
-      <w:r>
-        <w:rPr>
-          <w:sz w:val="24"/>
-          <w:szCs w:val="24"/>
-        </w:rPr>
-        <w:t>.</w:t>
-      </w:r>
-    </w:p>
-    <w:p>
-      <w:pPr>
-        <w:rPr>
-          <w:b/>
-          <w:bCs/>
-          <w:sz w:val="24"/>
-          <w:szCs w:val="24"/>
+      <w:proofErr w:type="spellStart"/>
+      <w:r>
+        <w:rPr>
+          <w:sz w:val="24"/>
+          <w:szCs w:val="24"/>
+        </w:rPr>
+        <w:t>rebase</w:t>
+      </w:r>
+      <w:proofErr w:type="spellEnd"/>
+      <w:r>
+        <w:rPr>
+          <w:sz w:val="24"/>
+          <w:szCs w:val="24"/>
+        </w:rPr>
+        <w:t xml:space="preserve"> faz é produzir um histórico linear, mais limpo e mais fácil de ser lido, pois os </w:t>
+      </w:r>
+      <w:proofErr w:type="spellStart"/>
+      <w:r>
+        <w:rPr>
+          <w:sz w:val="24"/>
+          <w:szCs w:val="24"/>
+        </w:rPr>
+        <w:t>branches</w:t>
+      </w:r>
+      <w:proofErr w:type="spellEnd"/>
+      <w:r>
+        <w:rPr>
+          <w:sz w:val="24"/>
+          <w:szCs w:val="24"/>
+        </w:rPr>
+        <w:t xml:space="preserve"> são literalmente fundidos. Pela fusão, também não é gerado aquele </w:t>
+      </w:r>
+      <w:proofErr w:type="spellStart"/>
+      <w:r>
+        <w:rPr>
+          <w:sz w:val="24"/>
+          <w:szCs w:val="24"/>
+        </w:rPr>
+        <w:t>commit</w:t>
+      </w:r>
+      <w:proofErr w:type="spellEnd"/>
+      <w:r>
+        <w:rPr>
+          <w:sz w:val="24"/>
+          <w:szCs w:val="24"/>
+        </w:rPr>
+        <w:t xml:space="preserve"> adicional “estranho” que acontece no merge.</w:t>
+      </w:r>
+    </w:p>
+    <w:p>
+      <w:pPr>
+        <w:rPr>
+          <w:sz w:val="24"/>
+          <w:szCs w:val="24"/>
+          <w:u w:val="single"/>
         </w:rPr>
       </w:pPr>
       <w:r>
@@ -4694,10 +4550,10 @@
           <w:noProof/>
         </w:rPr>
         <w:drawing>
-          <wp:inline distT="0" distB="0" distL="0" distR="0" wp14:anchorId="1160D95E" wp14:editId="4B7F934F">
-            <wp:extent cx="5172075" cy="2095500"/>
-            <wp:effectExtent l="0" t="0" r="9525" b="0"/>
-            <wp:docPr id="20" name="Imagem 20"/>
+          <wp:inline distT="0" distB="0" distL="0" distR="0" wp14:anchorId="3EA21B84" wp14:editId="6C065990">
+            <wp:extent cx="5114925" cy="752475"/>
+            <wp:effectExtent l="0" t="0" r="9525" b="9525"/>
+            <wp:docPr id="18" name="Imagem 18"/>
             <wp:cNvGraphicFramePr>
               <a:graphicFrameLocks xmlns:a="http://schemas.openxmlformats.org/drawingml/2006/main" noChangeAspect="1"/>
             </wp:cNvGraphicFramePr>
@@ -4717,7 +4573,7 @@
                   <pic:spPr>
                     <a:xfrm>
                       <a:off x="0" y="0"/>
-                      <a:ext cx="5172075" cy="2095500"/>
+                      <a:ext cx="5114925" cy="752475"/>
                     </a:xfrm>
                     <a:prstGeom prst="rect">
                       <a:avLst/>
@@ -4735,145 +4591,155 @@
         <w:rPr>
           <w:sz w:val="24"/>
           <w:szCs w:val="24"/>
-        </w:rPr>
-      </w:pPr>
-      <w:r>
-        <w:rPr>
-          <w:sz w:val="24"/>
-          <w:szCs w:val="24"/>
+          <w:u w:val="single"/>
+        </w:rPr>
+      </w:pPr>
+    </w:p>
+    <w:p>
+      <w:pPr>
+        <w:rPr>
+          <w:b/>
+          <w:bCs/>
+          <w:sz w:val="24"/>
+          <w:szCs w:val="24"/>
+        </w:rPr>
+      </w:pPr>
+      <w:r>
+        <w:rPr>
+          <w:b/>
+          <w:bCs/>
+          <w:sz w:val="24"/>
+          <w:szCs w:val="24"/>
+        </w:rPr>
+        <w:t xml:space="preserve">DESFAZENDO </w:t>
+      </w:r>
+      <w:r>
+        <w:rPr>
+          <w:b/>
+          <w:bCs/>
+          <w:sz w:val="24"/>
+          <w:szCs w:val="24"/>
+        </w:rPr>
+        <w:t xml:space="preserve">MUDANÇAS DE ESTADOS NO GIT (CTRL Z) </w:t>
+      </w:r>
+      <w:r>
+        <w:rPr>
+          <w:b/>
+          <w:bCs/>
+          <w:sz w:val="24"/>
+          <w:szCs w:val="24"/>
+        </w:rPr>
+        <w:t xml:space="preserve"> </w:t>
+      </w:r>
+    </w:p>
+    <w:p>
+      <w:pPr>
+        <w:rPr>
+          <w:sz w:val="24"/>
+          <w:szCs w:val="24"/>
+        </w:rPr>
+      </w:pPr>
+      <w:r>
+        <w:rPr>
+          <w:sz w:val="24"/>
+          <w:szCs w:val="24"/>
+        </w:rPr>
+        <w:t xml:space="preserve">Caso eu tenha feito alguma alteração </w:t>
+      </w:r>
+      <w:r>
+        <w:rPr>
+          <w:b/>
+          <w:bCs/>
+          <w:sz w:val="24"/>
+          <w:szCs w:val="24"/>
+        </w:rPr>
+        <w:t>SOMENTE</w:t>
+      </w:r>
+      <w:r>
+        <w:rPr>
+          <w:sz w:val="24"/>
+          <w:szCs w:val="24"/>
+        </w:rPr>
+        <w:t xml:space="preserve"> </w:t>
+      </w:r>
+      <w:r>
+        <w:rPr>
+          <w:sz w:val="24"/>
+          <w:szCs w:val="24"/>
+        </w:rPr>
+        <w:t>no arquivo e salv</w:t>
+      </w:r>
+      <w:r>
+        <w:rPr>
+          <w:sz w:val="24"/>
+          <w:szCs w:val="24"/>
+        </w:rPr>
+        <w:t>ado</w:t>
+      </w:r>
+      <w:r>
+        <w:rPr>
+          <w:sz w:val="24"/>
+          <w:szCs w:val="24"/>
+        </w:rPr>
+        <w:t xml:space="preserve">, quando visualizo o status dele existe a opção de restaurar </w:t>
+      </w:r>
+      <w:r>
+        <w:rPr>
+          <w:sz w:val="24"/>
+          <w:szCs w:val="24"/>
+        </w:rPr>
+        <w:t xml:space="preserve">o arquivo </w:t>
+      </w:r>
+      <w:r>
+        <w:rPr>
+          <w:sz w:val="24"/>
+          <w:szCs w:val="24"/>
+        </w:rPr>
+        <w:t>para a ver</w:t>
+      </w:r>
+      <w:r>
+        <w:rPr>
+          <w:sz w:val="24"/>
+          <w:szCs w:val="24"/>
+        </w:rPr>
+        <w:t xml:space="preserve">são anterior com o comando </w:t>
+      </w:r>
+      <w:proofErr w:type="spellStart"/>
+      <w:r>
+        <w:rPr>
+          <w:sz w:val="24"/>
+          <w:szCs w:val="24"/>
+        </w:rPr>
+        <w:t>restore</w:t>
+      </w:r>
+      <w:proofErr w:type="spellEnd"/>
+      <w:r>
+        <w:rPr>
+          <w:sz w:val="24"/>
+          <w:szCs w:val="24"/>
+        </w:rPr>
+        <w:t>.</w:t>
+      </w:r>
+    </w:p>
+    <w:p>
+      <w:pPr>
+        <w:rPr>
+          <w:b/>
+          <w:bCs/>
+          <w:sz w:val="24"/>
+          <w:szCs w:val="24"/>
+        </w:rPr>
+      </w:pPr>
+      <w:r>
+        <w:rPr>
+          <w:noProof/>
         </w:rPr>
         <w:lastRenderedPageBreak/>
-        <w:t xml:space="preserve">Caso eu já tenha </w:t>
-      </w:r>
-      <w:r>
-        <w:rPr>
-          <w:sz w:val="24"/>
-          <w:szCs w:val="24"/>
-        </w:rPr>
-        <w:t xml:space="preserve">salvado esse arquivo e depois dado </w:t>
-      </w:r>
-      <w:proofErr w:type="spellStart"/>
-      <w:r>
-        <w:rPr>
-          <w:sz w:val="24"/>
-          <w:szCs w:val="24"/>
-        </w:rPr>
-        <w:t>git</w:t>
-      </w:r>
-      <w:proofErr w:type="spellEnd"/>
-      <w:r>
-        <w:rPr>
-          <w:sz w:val="24"/>
-          <w:szCs w:val="24"/>
-        </w:rPr>
-        <w:t xml:space="preserve"> </w:t>
-      </w:r>
-      <w:proofErr w:type="spellStart"/>
-      <w:r>
-        <w:rPr>
-          <w:sz w:val="24"/>
-          <w:szCs w:val="24"/>
-        </w:rPr>
-        <w:t>add</w:t>
-      </w:r>
-      <w:proofErr w:type="spellEnd"/>
-      <w:r>
-        <w:rPr>
-          <w:sz w:val="24"/>
-          <w:szCs w:val="24"/>
-        </w:rPr>
-        <w:t xml:space="preserve"> </w:t>
-      </w:r>
-      <w:r>
-        <w:rPr>
-          <w:sz w:val="24"/>
-          <w:szCs w:val="24"/>
-        </w:rPr>
-        <w:t>n</w:t>
-      </w:r>
-      <w:r>
-        <w:rPr>
-          <w:sz w:val="24"/>
-          <w:szCs w:val="24"/>
-        </w:rPr>
-        <w:t>o arquivo</w:t>
-      </w:r>
-      <w:r>
-        <w:rPr>
-          <w:sz w:val="24"/>
-          <w:szCs w:val="24"/>
-        </w:rPr>
-        <w:t>,</w:t>
-      </w:r>
-      <w:r>
-        <w:rPr>
-          <w:sz w:val="24"/>
-          <w:szCs w:val="24"/>
-        </w:rPr>
-        <w:t xml:space="preserve"> </w:t>
-      </w:r>
-      <w:r>
-        <w:rPr>
-          <w:sz w:val="24"/>
-          <w:szCs w:val="24"/>
-        </w:rPr>
-        <w:t xml:space="preserve">será necessário utilizar o </w:t>
-      </w:r>
-      <w:proofErr w:type="spellStart"/>
-      <w:r>
-        <w:rPr>
-          <w:sz w:val="24"/>
-          <w:szCs w:val="24"/>
-        </w:rPr>
-        <w:t>staged</w:t>
-      </w:r>
-      <w:proofErr w:type="spellEnd"/>
-      <w:r>
-        <w:rPr>
-          <w:sz w:val="24"/>
-          <w:szCs w:val="24"/>
-        </w:rPr>
-        <w:t xml:space="preserve"> para voltar ao estado anterior d</w:t>
-      </w:r>
-      <w:r>
-        <w:rPr>
-          <w:sz w:val="24"/>
-          <w:szCs w:val="24"/>
-        </w:rPr>
-        <w:t>o arquivo somente salvo</w:t>
-      </w:r>
-      <w:r>
-        <w:rPr>
-          <w:sz w:val="24"/>
-          <w:szCs w:val="24"/>
-        </w:rPr>
-        <w:t xml:space="preserve"> sem ser adicionado</w:t>
-      </w:r>
-      <w:r>
-        <w:rPr>
-          <w:sz w:val="24"/>
-          <w:szCs w:val="24"/>
-        </w:rPr>
-        <w:t>.</w:t>
-      </w:r>
-    </w:p>
-    <w:p>
-      <w:pPr>
-        <w:rPr>
-          <w:sz w:val="24"/>
-          <w:szCs w:val="24"/>
-          <w:u w:val="single"/>
-        </w:rPr>
-      </w:pPr>
-      <w:r>
-        <w:rPr>
-          <w:noProof/>
-        </w:rPr>
         <w:drawing>
-          <wp:inline distT="0" distB="0" distL="0" distR="0" wp14:anchorId="72FB4F54" wp14:editId="2E1F3B09">
-            <wp:extent cx="5181600" cy="3448050"/>
-            <wp:effectExtent l="0" t="0" r="0" b="0"/>
-            <wp:docPr id="22" name="Imagem 22"/>
+          <wp:inline distT="0" distB="0" distL="0" distR="0" wp14:anchorId="1160D95E" wp14:editId="4B7F934F">
+            <wp:extent cx="5172075" cy="2095500"/>
+            <wp:effectExtent l="0" t="0" r="9525" b="0"/>
+            <wp:docPr id="20" name="Imagem 20"/>
             <wp:cNvGraphicFramePr>
               <a:graphicFrameLocks xmlns:a="http://schemas.openxmlformats.org/drawingml/2006/main" noChangeAspect="1"/>
             </wp:cNvGraphicFramePr>
@@ -4893,7 +4759,7 @@
                   <pic:spPr>
                     <a:xfrm>
                       <a:off x="0" y="0"/>
-                      <a:ext cx="5181600" cy="3448050"/>
+                      <a:ext cx="5172075" cy="2095500"/>
                     </a:xfrm>
                     <a:prstGeom prst="rect">
                       <a:avLst/>
@@ -4911,233 +4777,144 @@
         <w:rPr>
           <w:sz w:val="24"/>
           <w:szCs w:val="24"/>
+        </w:rPr>
+      </w:pPr>
+      <w:r>
+        <w:rPr>
+          <w:sz w:val="24"/>
+          <w:szCs w:val="24"/>
+        </w:rPr>
+        <w:t xml:space="preserve">Caso eu já tenha </w:t>
+      </w:r>
+      <w:r>
+        <w:rPr>
+          <w:sz w:val="24"/>
+          <w:szCs w:val="24"/>
+        </w:rPr>
+        <w:t xml:space="preserve">salvado esse arquivo e depois dado </w:t>
+      </w:r>
+      <w:proofErr w:type="spellStart"/>
+      <w:r>
+        <w:rPr>
+          <w:sz w:val="24"/>
+          <w:szCs w:val="24"/>
+        </w:rPr>
+        <w:t>git</w:t>
+      </w:r>
+      <w:proofErr w:type="spellEnd"/>
+      <w:r>
+        <w:rPr>
+          <w:sz w:val="24"/>
+          <w:szCs w:val="24"/>
+        </w:rPr>
+        <w:t xml:space="preserve"> </w:t>
+      </w:r>
+      <w:proofErr w:type="spellStart"/>
+      <w:r>
+        <w:rPr>
+          <w:sz w:val="24"/>
+          <w:szCs w:val="24"/>
+        </w:rPr>
+        <w:t>add</w:t>
+      </w:r>
+      <w:proofErr w:type="spellEnd"/>
+      <w:r>
+        <w:rPr>
+          <w:sz w:val="24"/>
+          <w:szCs w:val="24"/>
+        </w:rPr>
+        <w:t xml:space="preserve"> </w:t>
+      </w:r>
+      <w:r>
+        <w:rPr>
+          <w:sz w:val="24"/>
+          <w:szCs w:val="24"/>
+        </w:rPr>
+        <w:t>n</w:t>
+      </w:r>
+      <w:r>
+        <w:rPr>
+          <w:sz w:val="24"/>
+          <w:szCs w:val="24"/>
+        </w:rPr>
+        <w:t>o arquivo</w:t>
+      </w:r>
+      <w:r>
+        <w:rPr>
+          <w:sz w:val="24"/>
+          <w:szCs w:val="24"/>
+        </w:rPr>
+        <w:t>,</w:t>
+      </w:r>
+      <w:r>
+        <w:rPr>
+          <w:sz w:val="24"/>
+          <w:szCs w:val="24"/>
+        </w:rPr>
+        <w:t xml:space="preserve"> </w:t>
+      </w:r>
+      <w:r>
+        <w:rPr>
+          <w:sz w:val="24"/>
+          <w:szCs w:val="24"/>
+        </w:rPr>
+        <w:t xml:space="preserve">será necessário utilizar o </w:t>
+      </w:r>
+      <w:proofErr w:type="spellStart"/>
+      <w:r>
+        <w:rPr>
+          <w:sz w:val="24"/>
+          <w:szCs w:val="24"/>
+        </w:rPr>
+        <w:t>staged</w:t>
+      </w:r>
+      <w:proofErr w:type="spellEnd"/>
+      <w:r>
+        <w:rPr>
+          <w:sz w:val="24"/>
+          <w:szCs w:val="24"/>
+        </w:rPr>
+        <w:t xml:space="preserve"> para voltar ao estado anterior d</w:t>
+      </w:r>
+      <w:r>
+        <w:rPr>
+          <w:sz w:val="24"/>
+          <w:szCs w:val="24"/>
+        </w:rPr>
+        <w:t>o arquivo somente salvo</w:t>
+      </w:r>
+      <w:r>
+        <w:rPr>
+          <w:sz w:val="24"/>
+          <w:szCs w:val="24"/>
+        </w:rPr>
+        <w:t xml:space="preserve"> sem ser adicionado</w:t>
+      </w:r>
+      <w:r>
+        <w:rPr>
+          <w:sz w:val="24"/>
+          <w:szCs w:val="24"/>
+        </w:rPr>
+        <w:t>.</w:t>
+      </w:r>
+    </w:p>
+    <w:p>
+      <w:pPr>
+        <w:rPr>
+          <w:sz w:val="24"/>
+          <w:szCs w:val="24"/>
           <w:u w:val="single"/>
         </w:rPr>
       </w:pPr>
-    </w:p>
-    <w:p>
-      <w:pPr>
-        <w:rPr>
-          <w:sz w:val="24"/>
-          <w:szCs w:val="24"/>
-        </w:rPr>
-      </w:pPr>
-      <w:r>
-        <w:rPr>
-          <w:sz w:val="24"/>
-          <w:szCs w:val="24"/>
-        </w:rPr>
-        <w:t xml:space="preserve">Caso eu já tenha </w:t>
-      </w:r>
-      <w:proofErr w:type="gramStart"/>
-      <w:r>
-        <w:rPr>
-          <w:sz w:val="24"/>
-          <w:szCs w:val="24"/>
-        </w:rPr>
-        <w:t>salvo</w:t>
-      </w:r>
-      <w:proofErr w:type="gramEnd"/>
-      <w:r>
-        <w:rPr>
-          <w:sz w:val="24"/>
-          <w:szCs w:val="24"/>
-        </w:rPr>
-        <w:t xml:space="preserve"> o arquivo</w:t>
-      </w:r>
-      <w:r>
-        <w:rPr>
-          <w:sz w:val="24"/>
-          <w:szCs w:val="24"/>
-        </w:rPr>
-        <w:t>,</w:t>
-      </w:r>
-      <w:r>
-        <w:rPr>
-          <w:sz w:val="24"/>
-          <w:szCs w:val="24"/>
-        </w:rPr>
-        <w:t xml:space="preserve"> adicionado e dado o </w:t>
-      </w:r>
-      <w:proofErr w:type="spellStart"/>
-      <w:r>
-        <w:rPr>
-          <w:sz w:val="24"/>
-          <w:szCs w:val="24"/>
-        </w:rPr>
-        <w:t>commit</w:t>
-      </w:r>
-      <w:proofErr w:type="spellEnd"/>
-      <w:r>
-        <w:rPr>
-          <w:sz w:val="24"/>
-          <w:szCs w:val="24"/>
-        </w:rPr>
-        <w:t xml:space="preserve">, para desfazer a operação após o </w:t>
-      </w:r>
-      <w:proofErr w:type="spellStart"/>
-      <w:r>
-        <w:rPr>
-          <w:sz w:val="24"/>
-          <w:szCs w:val="24"/>
-        </w:rPr>
-        <w:t>commit</w:t>
-      </w:r>
-      <w:proofErr w:type="spellEnd"/>
-      <w:r>
-        <w:rPr>
-          <w:sz w:val="24"/>
-          <w:szCs w:val="24"/>
-        </w:rPr>
-        <w:t xml:space="preserve"> será necessário pegar o HASH </w:t>
-      </w:r>
-      <w:proofErr w:type="spellStart"/>
-      <w:r>
-        <w:rPr>
-          <w:sz w:val="24"/>
-          <w:szCs w:val="24"/>
-        </w:rPr>
-        <w:t>Code</w:t>
-      </w:r>
-      <w:proofErr w:type="spellEnd"/>
-      <w:r>
-        <w:rPr>
-          <w:sz w:val="24"/>
-          <w:szCs w:val="24"/>
-        </w:rPr>
-        <w:t xml:space="preserve"> (ou só os </w:t>
-      </w:r>
-      <w:r>
-        <w:rPr>
-          <w:sz w:val="24"/>
-          <w:szCs w:val="24"/>
-        </w:rPr>
-        <w:t>7</w:t>
-      </w:r>
-      <w:r>
-        <w:rPr>
-          <w:sz w:val="24"/>
-          <w:szCs w:val="24"/>
-        </w:rPr>
-        <w:t xml:space="preserve"> primeiros caracteres)</w:t>
-      </w:r>
-      <w:r>
-        <w:rPr>
-          <w:sz w:val="24"/>
-          <w:szCs w:val="24"/>
-        </w:rPr>
-        <w:t xml:space="preserve"> no </w:t>
-      </w:r>
-      <w:proofErr w:type="spellStart"/>
-      <w:r>
-        <w:rPr>
-          <w:sz w:val="24"/>
-          <w:szCs w:val="24"/>
-        </w:rPr>
-        <w:t>git</w:t>
-      </w:r>
-      <w:proofErr w:type="spellEnd"/>
-      <w:r>
-        <w:rPr>
-          <w:sz w:val="24"/>
-          <w:szCs w:val="24"/>
-        </w:rPr>
-        <w:t xml:space="preserve"> log </w:t>
-      </w:r>
-      <w:r>
-        <w:rPr>
-          <w:sz w:val="24"/>
-          <w:szCs w:val="24"/>
-        </w:rPr>
-        <w:t xml:space="preserve">e utilizar o </w:t>
-      </w:r>
-      <w:proofErr w:type="spellStart"/>
-      <w:r>
-        <w:rPr>
-          <w:sz w:val="24"/>
-          <w:szCs w:val="24"/>
-        </w:rPr>
-        <w:t>revert</w:t>
-      </w:r>
-      <w:proofErr w:type="spellEnd"/>
-      <w:r>
-        <w:rPr>
-          <w:sz w:val="24"/>
-          <w:szCs w:val="24"/>
-        </w:rPr>
-        <w:t xml:space="preserve"> utilizando o </w:t>
-      </w:r>
-      <w:proofErr w:type="spellStart"/>
-      <w:r>
-        <w:rPr>
-          <w:sz w:val="24"/>
-          <w:szCs w:val="24"/>
-        </w:rPr>
-        <w:t>hash</w:t>
-      </w:r>
-      <w:proofErr w:type="spellEnd"/>
-      <w:r>
-        <w:rPr>
-          <w:sz w:val="24"/>
-          <w:szCs w:val="24"/>
-        </w:rPr>
-        <w:t xml:space="preserve"> </w:t>
-      </w:r>
-      <w:proofErr w:type="spellStart"/>
-      <w:r>
-        <w:rPr>
-          <w:sz w:val="24"/>
-          <w:szCs w:val="24"/>
-        </w:rPr>
-        <w:t>code</w:t>
-      </w:r>
-      <w:proofErr w:type="spellEnd"/>
-      <w:r>
-        <w:rPr>
-          <w:sz w:val="24"/>
-          <w:szCs w:val="24"/>
-        </w:rPr>
-        <w:t>. Para sair</w:t>
-      </w:r>
-      <w:r>
-        <w:rPr>
-          <w:sz w:val="24"/>
-          <w:szCs w:val="24"/>
-        </w:rPr>
-        <w:t xml:space="preserve"> da tela</w:t>
-      </w:r>
-      <w:r>
-        <w:rPr>
-          <w:sz w:val="24"/>
-          <w:szCs w:val="24"/>
-        </w:rPr>
-        <w:t xml:space="preserve"> “:” “x”</w:t>
-      </w:r>
-      <w:r>
-        <w:rPr>
-          <w:sz w:val="24"/>
-          <w:szCs w:val="24"/>
-        </w:rPr>
-        <w:t xml:space="preserve"> </w:t>
-      </w:r>
-    </w:p>
-    <w:p>
-      <w:pPr>
-        <w:rPr>
-          <w:sz w:val="24"/>
-          <w:szCs w:val="24"/>
-          <w:u w:val="single"/>
-        </w:rPr>
-      </w:pPr>
       <w:r>
         <w:rPr>
           <w:noProof/>
         </w:rPr>
         <w:drawing>
-          <wp:inline distT="0" distB="0" distL="0" distR="0" wp14:anchorId="239F794A" wp14:editId="37FCC74D">
-            <wp:extent cx="5143500" cy="781050"/>
+          <wp:inline distT="0" distB="0" distL="0" distR="0" wp14:anchorId="72FB4F54" wp14:editId="2E1F3B09">
+            <wp:extent cx="5181600" cy="3448050"/>
             <wp:effectExtent l="0" t="0" r="0" b="0"/>
-            <wp:docPr id="23" name="Imagem 23"/>
+            <wp:docPr id="22" name="Imagem 22"/>
             <wp:cNvGraphicFramePr>
               <a:graphicFrameLocks xmlns:a="http://schemas.openxmlformats.org/drawingml/2006/main" noChangeAspect="1"/>
             </wp:cNvGraphicFramePr>
@@ -5157,7 +4934,7 @@
                   <pic:spPr>
                     <a:xfrm>
                       <a:off x="0" y="0"/>
-                      <a:ext cx="5143500" cy="781050"/>
+                      <a:ext cx="5181600" cy="3448050"/>
                     </a:xfrm>
                     <a:prstGeom prst="rect">
                       <a:avLst/>
@@ -5178,15 +4955,214 @@
           <w:u w:val="single"/>
         </w:rPr>
       </w:pPr>
+    </w:p>
+    <w:p>
+      <w:pPr>
+        <w:rPr>
+          <w:sz w:val="24"/>
+          <w:szCs w:val="24"/>
+        </w:rPr>
+      </w:pPr>
+      <w:r>
+        <w:rPr>
+          <w:sz w:val="24"/>
+          <w:szCs w:val="24"/>
+        </w:rPr>
+        <w:t>Caso eu já tenha salvo o arquivo</w:t>
+      </w:r>
+      <w:r>
+        <w:rPr>
+          <w:sz w:val="24"/>
+          <w:szCs w:val="24"/>
+        </w:rPr>
+        <w:t>,</w:t>
+      </w:r>
+      <w:r>
+        <w:rPr>
+          <w:sz w:val="24"/>
+          <w:szCs w:val="24"/>
+        </w:rPr>
+        <w:t xml:space="preserve"> adicionado e dado o </w:t>
+      </w:r>
+      <w:proofErr w:type="spellStart"/>
+      <w:r>
+        <w:rPr>
+          <w:sz w:val="24"/>
+          <w:szCs w:val="24"/>
+        </w:rPr>
+        <w:t>commit</w:t>
+      </w:r>
+      <w:proofErr w:type="spellEnd"/>
+      <w:r>
+        <w:rPr>
+          <w:sz w:val="24"/>
+          <w:szCs w:val="24"/>
+        </w:rPr>
+        <w:t xml:space="preserve">, para desfazer a operação após o </w:t>
+      </w:r>
+      <w:proofErr w:type="spellStart"/>
+      <w:r>
+        <w:rPr>
+          <w:sz w:val="24"/>
+          <w:szCs w:val="24"/>
+        </w:rPr>
+        <w:t>commit</w:t>
+      </w:r>
+      <w:proofErr w:type="spellEnd"/>
+      <w:r>
+        <w:rPr>
+          <w:sz w:val="24"/>
+          <w:szCs w:val="24"/>
+        </w:rPr>
+        <w:t xml:space="preserve"> será necessário pegar o HASH </w:t>
+      </w:r>
+      <w:proofErr w:type="spellStart"/>
+      <w:r>
+        <w:rPr>
+          <w:sz w:val="24"/>
+          <w:szCs w:val="24"/>
+        </w:rPr>
+        <w:t>Code</w:t>
+      </w:r>
+      <w:proofErr w:type="spellEnd"/>
+      <w:r>
+        <w:rPr>
+          <w:sz w:val="24"/>
+          <w:szCs w:val="24"/>
+        </w:rPr>
+        <w:t xml:space="preserve"> (ou só os </w:t>
+      </w:r>
+      <w:r>
+        <w:rPr>
+          <w:sz w:val="24"/>
+          <w:szCs w:val="24"/>
+        </w:rPr>
+        <w:t>7</w:t>
+      </w:r>
+      <w:r>
+        <w:rPr>
+          <w:sz w:val="24"/>
+          <w:szCs w:val="24"/>
+        </w:rPr>
+        <w:t xml:space="preserve"> primeiros caracteres)</w:t>
+      </w:r>
+      <w:r>
+        <w:rPr>
+          <w:sz w:val="24"/>
+          <w:szCs w:val="24"/>
+        </w:rPr>
+        <w:t xml:space="preserve"> no </w:t>
+      </w:r>
+      <w:proofErr w:type="spellStart"/>
+      <w:r>
+        <w:rPr>
+          <w:sz w:val="24"/>
+          <w:szCs w:val="24"/>
+        </w:rPr>
+        <w:t>git</w:t>
+      </w:r>
+      <w:proofErr w:type="spellEnd"/>
+      <w:r>
+        <w:rPr>
+          <w:sz w:val="24"/>
+          <w:szCs w:val="24"/>
+        </w:rPr>
+        <w:t xml:space="preserve"> log </w:t>
+      </w:r>
+      <w:r>
+        <w:rPr>
+          <w:sz w:val="24"/>
+          <w:szCs w:val="24"/>
+        </w:rPr>
+        <w:t xml:space="preserve">e utilizar o </w:t>
+      </w:r>
+      <w:proofErr w:type="spellStart"/>
+      <w:r>
+        <w:rPr>
+          <w:sz w:val="24"/>
+          <w:szCs w:val="24"/>
+        </w:rPr>
+        <w:t>revert</w:t>
+      </w:r>
+      <w:proofErr w:type="spellEnd"/>
+      <w:r>
+        <w:rPr>
+          <w:sz w:val="24"/>
+          <w:szCs w:val="24"/>
+        </w:rPr>
+        <w:t xml:space="preserve"> utilizando o </w:t>
+      </w:r>
+      <w:proofErr w:type="spellStart"/>
+      <w:r>
+        <w:rPr>
+          <w:sz w:val="24"/>
+          <w:szCs w:val="24"/>
+        </w:rPr>
+        <w:t>hash</w:t>
+      </w:r>
+      <w:proofErr w:type="spellEnd"/>
+      <w:r>
+        <w:rPr>
+          <w:sz w:val="24"/>
+          <w:szCs w:val="24"/>
+        </w:rPr>
+        <w:t xml:space="preserve"> </w:t>
+      </w:r>
+      <w:proofErr w:type="spellStart"/>
+      <w:r>
+        <w:rPr>
+          <w:sz w:val="24"/>
+          <w:szCs w:val="24"/>
+        </w:rPr>
+        <w:t>code</w:t>
+      </w:r>
+      <w:proofErr w:type="spellEnd"/>
+      <w:r>
+        <w:rPr>
+          <w:sz w:val="24"/>
+          <w:szCs w:val="24"/>
+        </w:rPr>
+        <w:t>. Para sair</w:t>
+      </w:r>
+      <w:r>
+        <w:rPr>
+          <w:sz w:val="24"/>
+          <w:szCs w:val="24"/>
+        </w:rPr>
+        <w:t xml:space="preserve"> da tela</w:t>
+      </w:r>
+      <w:r>
+        <w:rPr>
+          <w:sz w:val="24"/>
+          <w:szCs w:val="24"/>
+        </w:rPr>
+        <w:t xml:space="preserve"> “:” “x”</w:t>
+      </w:r>
+      <w:r>
+        <w:rPr>
+          <w:sz w:val="24"/>
+          <w:szCs w:val="24"/>
+        </w:rPr>
+        <w:t xml:space="preserve"> </w:t>
+      </w:r>
+    </w:p>
+    <w:p>
+      <w:pPr>
+        <w:rPr>
+          <w:sz w:val="24"/>
+          <w:szCs w:val="24"/>
+          <w:u w:val="single"/>
+        </w:rPr>
+      </w:pPr>
       <w:r>
         <w:rPr>
           <w:noProof/>
         </w:rPr>
         <w:drawing>
-          <wp:inline distT="0" distB="0" distL="0" distR="0" wp14:anchorId="5D7B16A7" wp14:editId="5620DFDB">
-            <wp:extent cx="5143500" cy="695325"/>
-            <wp:effectExtent l="0" t="0" r="0" b="9525"/>
-            <wp:docPr id="24" name="Imagem 24"/>
+          <wp:inline distT="0" distB="0" distL="0" distR="0" wp14:anchorId="239F794A" wp14:editId="37FCC74D">
+            <wp:extent cx="5143500" cy="781050"/>
+            <wp:effectExtent l="0" t="0" r="0" b="0"/>
+            <wp:docPr id="23" name="Imagem 23"/>
             <wp:cNvGraphicFramePr>
               <a:graphicFrameLocks xmlns:a="http://schemas.openxmlformats.org/drawingml/2006/main" noChangeAspect="1"/>
             </wp:cNvGraphicFramePr>
@@ -5206,7 +5182,7 @@
                   <pic:spPr>
                     <a:xfrm>
                       <a:off x="0" y="0"/>
-                      <a:ext cx="5143500" cy="695325"/>
+                      <a:ext cx="5143500" cy="781050"/>
                     </a:xfrm>
                     <a:prstGeom prst="rect">
                       <a:avLst/>
@@ -5231,11 +5207,12 @@
         <w:rPr>
           <w:noProof/>
         </w:rPr>
+        <w:lastRenderedPageBreak/>
         <w:drawing>
-          <wp:inline distT="0" distB="0" distL="0" distR="0" wp14:anchorId="4EBF6A6A" wp14:editId="20624F48">
-            <wp:extent cx="5343525" cy="1876425"/>
-            <wp:effectExtent l="0" t="0" r="9525" b="9525"/>
-            <wp:docPr id="26" name="Imagem 26"/>
+          <wp:inline distT="0" distB="0" distL="0" distR="0" wp14:anchorId="5D7B16A7" wp14:editId="5620DFDB">
+            <wp:extent cx="5143500" cy="695325"/>
+            <wp:effectExtent l="0" t="0" r="0" b="9525"/>
+            <wp:docPr id="24" name="Imagem 24"/>
             <wp:cNvGraphicFramePr>
               <a:graphicFrameLocks xmlns:a="http://schemas.openxmlformats.org/drawingml/2006/main" noChangeAspect="1"/>
             </wp:cNvGraphicFramePr>
@@ -5255,7 +5232,7 @@
                   <pic:spPr>
                     <a:xfrm>
                       <a:off x="0" y="0"/>
-                      <a:ext cx="5343525" cy="1876425"/>
+                      <a:ext cx="5143500" cy="695325"/>
                     </a:xfrm>
                     <a:prstGeom prst="rect">
                       <a:avLst/>
@@ -5271,208 +5248,9 @@
     <w:p>
       <w:pPr>
         <w:rPr>
-          <w:b/>
-          <w:bCs/>
-          <w:sz w:val="24"/>
-          <w:szCs w:val="24"/>
-        </w:rPr>
-      </w:pPr>
-      <w:r>
-        <w:rPr>
-          <w:b/>
-          <w:bCs/>
-          <w:sz w:val="24"/>
-          <w:szCs w:val="24"/>
-        </w:rPr>
-        <w:lastRenderedPageBreak/>
-        <w:t xml:space="preserve">GUARDANDO DADOS DE ALTERAÇÕES NOS ARQUIVOS </w:t>
-      </w:r>
-      <w:r>
-        <w:rPr>
-          <w:b/>
-          <w:bCs/>
-          <w:sz w:val="24"/>
-          <w:szCs w:val="24"/>
-        </w:rPr>
-        <w:t>PARA DEPOIS REUTILIZAR</w:t>
-      </w:r>
-    </w:p>
-    <w:p>
-      <w:pPr>
-        <w:rPr>
-          <w:sz w:val="24"/>
-          <w:szCs w:val="24"/>
-        </w:rPr>
-      </w:pPr>
-      <w:r>
-        <w:rPr>
-          <w:sz w:val="24"/>
-          <w:szCs w:val="24"/>
-        </w:rPr>
-        <w:t xml:space="preserve">Quando realizarmos alterações no arquivo e caso seja necessário </w:t>
-      </w:r>
-      <w:r>
-        <w:rPr>
-          <w:sz w:val="24"/>
-          <w:szCs w:val="24"/>
-        </w:rPr>
-        <w:t xml:space="preserve">realizar outras alterações naquele arquivo sem ser no </w:t>
-      </w:r>
-      <w:r>
-        <w:rPr>
-          <w:sz w:val="24"/>
-          <w:szCs w:val="24"/>
-        </w:rPr>
-        <w:t xml:space="preserve">mesmo </w:t>
-      </w:r>
-      <w:r>
-        <w:rPr>
-          <w:sz w:val="24"/>
-          <w:szCs w:val="24"/>
-        </w:rPr>
-        <w:t xml:space="preserve">campo que você </w:t>
-      </w:r>
-      <w:r>
-        <w:rPr>
-          <w:sz w:val="24"/>
-          <w:szCs w:val="24"/>
-        </w:rPr>
-        <w:t xml:space="preserve">estava </w:t>
-      </w:r>
-      <w:r>
-        <w:rPr>
-          <w:sz w:val="24"/>
-          <w:szCs w:val="24"/>
-        </w:rPr>
-        <w:t>utilizando</w:t>
-      </w:r>
-      <w:r>
-        <w:rPr>
-          <w:sz w:val="24"/>
-          <w:szCs w:val="24"/>
-        </w:rPr>
-        <w:t xml:space="preserve"> no momento</w:t>
-      </w:r>
-      <w:r>
-        <w:rPr>
-          <w:sz w:val="24"/>
-          <w:szCs w:val="24"/>
-        </w:rPr>
-        <w:t>, o comando abaixo guarda essas informações</w:t>
-      </w:r>
-      <w:r>
-        <w:rPr>
-          <w:sz w:val="24"/>
-          <w:szCs w:val="24"/>
-        </w:rPr>
-        <w:t xml:space="preserve"> em background</w:t>
-      </w:r>
-      <w:r>
-        <w:rPr>
-          <w:sz w:val="24"/>
-          <w:szCs w:val="24"/>
-        </w:rPr>
-        <w:t xml:space="preserve"> </w:t>
-      </w:r>
-      <w:r>
-        <w:rPr>
-          <w:sz w:val="24"/>
-          <w:szCs w:val="24"/>
-        </w:rPr>
-        <w:t xml:space="preserve">para no futuro </w:t>
-      </w:r>
-      <w:r>
-        <w:rPr>
-          <w:sz w:val="24"/>
-          <w:szCs w:val="24"/>
-        </w:rPr>
-        <w:t xml:space="preserve">se </w:t>
-      </w:r>
-      <w:r>
-        <w:rPr>
-          <w:sz w:val="24"/>
-          <w:szCs w:val="24"/>
-        </w:rPr>
-        <w:t xml:space="preserve">quiser integrar </w:t>
-      </w:r>
-      <w:r>
-        <w:rPr>
-          <w:sz w:val="24"/>
-          <w:szCs w:val="24"/>
-        </w:rPr>
-        <w:t>as</w:t>
-      </w:r>
-      <w:r>
-        <w:rPr>
-          <w:sz w:val="24"/>
-          <w:szCs w:val="24"/>
-        </w:rPr>
-        <w:t xml:space="preserve"> mudanças feitas </w:t>
-      </w:r>
-      <w:r>
-        <w:rPr>
-          <w:sz w:val="24"/>
-          <w:szCs w:val="24"/>
-        </w:rPr>
-        <w:t xml:space="preserve">no </w:t>
-      </w:r>
-      <w:r>
-        <w:rPr>
-          <w:sz w:val="24"/>
-          <w:szCs w:val="24"/>
-        </w:rPr>
-        <w:t xml:space="preserve">campo atual </w:t>
-      </w:r>
-      <w:r>
-        <w:rPr>
-          <w:sz w:val="24"/>
-          <w:szCs w:val="24"/>
-        </w:rPr>
-        <w:t xml:space="preserve">com as mudanças </w:t>
-      </w:r>
-      <w:r>
-        <w:rPr>
-          <w:sz w:val="24"/>
-          <w:szCs w:val="24"/>
-        </w:rPr>
-        <w:t>d</w:t>
-      </w:r>
-      <w:r>
-        <w:rPr>
-          <w:sz w:val="24"/>
-          <w:szCs w:val="24"/>
-        </w:rPr>
-        <w:t>o</w:t>
-      </w:r>
-      <w:r>
-        <w:rPr>
-          <w:sz w:val="24"/>
-          <w:szCs w:val="24"/>
-        </w:rPr>
-        <w:t xml:space="preserve"> </w:t>
-      </w:r>
-      <w:r>
-        <w:rPr>
-          <w:sz w:val="24"/>
-          <w:szCs w:val="24"/>
-        </w:rPr>
-        <w:t>anterior</w:t>
-      </w:r>
-      <w:r>
-        <w:rPr>
-          <w:sz w:val="24"/>
-          <w:szCs w:val="24"/>
-        </w:rPr>
-        <w:t>.</w:t>
-      </w:r>
-    </w:p>
-    <w:p>
-      <w:pPr>
-        <w:rPr>
-          <w:b/>
-          <w:bCs/>
-          <w:sz w:val="24"/>
-          <w:szCs w:val="24"/>
+          <w:sz w:val="24"/>
+          <w:szCs w:val="24"/>
+          <w:u w:val="single"/>
         </w:rPr>
       </w:pPr>
       <w:r>
@@ -5480,10 +5258,10 @@
           <w:noProof/>
         </w:rPr>
         <w:drawing>
-          <wp:inline distT="0" distB="0" distL="0" distR="0" wp14:anchorId="22F4EEAE" wp14:editId="24CCB4CA">
-            <wp:extent cx="5400040" cy="631190"/>
-            <wp:effectExtent l="0" t="0" r="0" b="0"/>
-            <wp:docPr id="21" name="Imagem 21"/>
+          <wp:inline distT="0" distB="0" distL="0" distR="0" wp14:anchorId="4EBF6A6A" wp14:editId="20624F48">
+            <wp:extent cx="5343525" cy="1876425"/>
+            <wp:effectExtent l="0" t="0" r="9525" b="9525"/>
+            <wp:docPr id="26" name="Imagem 26"/>
             <wp:cNvGraphicFramePr>
               <a:graphicFrameLocks xmlns:a="http://schemas.openxmlformats.org/drawingml/2006/main" noChangeAspect="1"/>
             </wp:cNvGraphicFramePr>
@@ -5503,7 +5281,7 @@
                   <pic:spPr>
                     <a:xfrm>
                       <a:off x="0" y="0"/>
-                      <a:ext cx="5400040" cy="631190"/>
+                      <a:ext cx="5343525" cy="1876425"/>
                     </a:xfrm>
                     <a:prstGeom prst="rect">
                       <a:avLst/>
@@ -5515,39 +5293,182 @@
           </wp:inline>
         </w:drawing>
       </w:r>
-      <w:r>
-        <w:rPr>
-          <w:b/>
-          <w:bCs/>
+    </w:p>
+    <w:p>
+      <w:pPr>
+        <w:rPr>
+          <w:b/>
+          <w:bCs/>
+          <w:sz w:val="24"/>
+          <w:szCs w:val="24"/>
+        </w:rPr>
+      </w:pPr>
+      <w:r>
+        <w:rPr>
+          <w:b/>
+          <w:bCs/>
+          <w:sz w:val="24"/>
+          <w:szCs w:val="24"/>
+        </w:rPr>
+        <w:t xml:space="preserve">GUARDANDO DADOS DE ALTERAÇÕES NOS ARQUIVOS </w:t>
+      </w:r>
+      <w:r>
+        <w:rPr>
+          <w:b/>
+          <w:bCs/>
+          <w:sz w:val="24"/>
+          <w:szCs w:val="24"/>
+        </w:rPr>
+        <w:t>PARA DEPOIS REUTILIZAR</w:t>
+      </w:r>
+    </w:p>
+    <w:p>
+      <w:pPr>
+        <w:rPr>
+          <w:sz w:val="24"/>
+          <w:szCs w:val="24"/>
+        </w:rPr>
+      </w:pPr>
+      <w:r>
+        <w:rPr>
+          <w:sz w:val="24"/>
+          <w:szCs w:val="24"/>
+        </w:rPr>
+        <w:t xml:space="preserve">Quando realizarmos alterações no arquivo e caso seja necessário </w:t>
+      </w:r>
+      <w:r>
+        <w:rPr>
+          <w:sz w:val="24"/>
+          <w:szCs w:val="24"/>
+        </w:rPr>
+        <w:t xml:space="preserve">realizar outras alterações naquele arquivo sem ser no </w:t>
+      </w:r>
+      <w:r>
+        <w:rPr>
+          <w:sz w:val="24"/>
+          <w:szCs w:val="24"/>
+        </w:rPr>
+        <w:t xml:space="preserve">mesmo </w:t>
+      </w:r>
+      <w:r>
+        <w:rPr>
+          <w:sz w:val="24"/>
+          <w:szCs w:val="24"/>
+        </w:rPr>
+        <w:t xml:space="preserve">campo que você </w:t>
+      </w:r>
+      <w:r>
+        <w:rPr>
+          <w:sz w:val="24"/>
+          <w:szCs w:val="24"/>
+        </w:rPr>
+        <w:t xml:space="preserve">estava </w:t>
+      </w:r>
+      <w:r>
+        <w:rPr>
+          <w:sz w:val="24"/>
+          <w:szCs w:val="24"/>
+        </w:rPr>
+        <w:t>utilizando</w:t>
+      </w:r>
+      <w:r>
+        <w:rPr>
+          <w:sz w:val="24"/>
+          <w:szCs w:val="24"/>
+        </w:rPr>
+        <w:t xml:space="preserve"> no momento</w:t>
+      </w:r>
+      <w:r>
+        <w:rPr>
+          <w:sz w:val="24"/>
+          <w:szCs w:val="24"/>
+        </w:rPr>
+        <w:t>, o comando abaixo guarda essas informações</w:t>
+      </w:r>
+      <w:r>
+        <w:rPr>
+          <w:sz w:val="24"/>
+          <w:szCs w:val="24"/>
+        </w:rPr>
+        <w:t xml:space="preserve"> em background</w:t>
+      </w:r>
+      <w:r>
+        <w:rPr>
           <w:sz w:val="24"/>
           <w:szCs w:val="24"/>
         </w:rPr>
         <w:t xml:space="preserve"> </w:t>
       </w:r>
-    </w:p>
-    <w:p>
-      <w:pPr>
-        <w:rPr>
-          <w:sz w:val="24"/>
-          <w:szCs w:val="24"/>
-        </w:rPr>
-      </w:pPr>
-      <w:r>
-        <w:rPr>
-          <w:sz w:val="24"/>
-          <w:szCs w:val="24"/>
-        </w:rPr>
-        <w:t xml:space="preserve">Listando os </w:t>
-      </w:r>
-      <w:proofErr w:type="spellStart"/>
-      <w:r>
-        <w:rPr>
-          <w:sz w:val="24"/>
-          <w:szCs w:val="24"/>
-        </w:rPr>
-        <w:t>stash’s</w:t>
-      </w:r>
-      <w:proofErr w:type="spellEnd"/>
+      <w:r>
+        <w:rPr>
+          <w:sz w:val="24"/>
+          <w:szCs w:val="24"/>
+        </w:rPr>
+        <w:t xml:space="preserve">para no futuro </w:t>
+      </w:r>
+      <w:r>
+        <w:rPr>
+          <w:sz w:val="24"/>
+          <w:szCs w:val="24"/>
+        </w:rPr>
+        <w:t xml:space="preserve">se </w:t>
+      </w:r>
+      <w:r>
+        <w:rPr>
+          <w:sz w:val="24"/>
+          <w:szCs w:val="24"/>
+        </w:rPr>
+        <w:t xml:space="preserve">quiser integrar </w:t>
+      </w:r>
+      <w:r>
+        <w:rPr>
+          <w:sz w:val="24"/>
+          <w:szCs w:val="24"/>
+        </w:rPr>
+        <w:t>as</w:t>
+      </w:r>
+      <w:r>
+        <w:rPr>
+          <w:sz w:val="24"/>
+          <w:szCs w:val="24"/>
+        </w:rPr>
+        <w:t xml:space="preserve"> mudanças feitas </w:t>
+      </w:r>
+      <w:r>
+        <w:rPr>
+          <w:sz w:val="24"/>
+          <w:szCs w:val="24"/>
+        </w:rPr>
+        <w:t xml:space="preserve">no </w:t>
+      </w:r>
+      <w:r>
+        <w:rPr>
+          <w:sz w:val="24"/>
+          <w:szCs w:val="24"/>
+        </w:rPr>
+        <w:t xml:space="preserve">campo atual </w:t>
+      </w:r>
+      <w:r>
+        <w:rPr>
+          <w:sz w:val="24"/>
+          <w:szCs w:val="24"/>
+        </w:rPr>
+        <w:t xml:space="preserve">com as mudanças </w:t>
+      </w:r>
+      <w:r>
+        <w:rPr>
+          <w:sz w:val="24"/>
+          <w:szCs w:val="24"/>
+        </w:rPr>
+        <w:t>d</w:t>
+      </w:r>
+      <w:r>
+        <w:rPr>
+          <w:sz w:val="24"/>
+          <w:szCs w:val="24"/>
+        </w:rPr>
+        <w:t>o</w:t>
+      </w:r>
       <w:r>
         <w:rPr>
           <w:sz w:val="24"/>
@@ -5560,12 +5481,21 @@
           <w:sz w:val="24"/>
           <w:szCs w:val="24"/>
         </w:rPr>
-        <w:t xml:space="preserve">criados </w:t>
-      </w:r>
-    </w:p>
-    <w:p>
-      <w:pPr>
-        <w:rPr>
+        <w:t>anterior</w:t>
+      </w:r>
+      <w:r>
+        <w:rPr>
+          <w:sz w:val="24"/>
+          <w:szCs w:val="24"/>
+        </w:rPr>
+        <w:t>.</w:t>
+      </w:r>
+    </w:p>
+    <w:p>
+      <w:pPr>
+        <w:rPr>
+          <w:b/>
+          <w:bCs/>
           <w:sz w:val="24"/>
           <w:szCs w:val="24"/>
         </w:rPr>
@@ -5575,10 +5505,10 @@
           <w:noProof/>
         </w:rPr>
         <w:drawing>
-          <wp:inline distT="0" distB="0" distL="0" distR="0" wp14:anchorId="10B4B328" wp14:editId="7F49CE22">
-            <wp:extent cx="5324475" cy="914400"/>
-            <wp:effectExtent l="0" t="0" r="9525" b="0"/>
-            <wp:docPr id="25" name="Imagem 25"/>
+          <wp:inline distT="0" distB="0" distL="0" distR="0" wp14:anchorId="22F4EEAE" wp14:editId="24CCB4CA">
+            <wp:extent cx="5400040" cy="631190"/>
+            <wp:effectExtent l="0" t="0" r="0" b="0"/>
+            <wp:docPr id="21" name="Imagem 21"/>
             <wp:cNvGraphicFramePr>
               <a:graphicFrameLocks xmlns:a="http://schemas.openxmlformats.org/drawingml/2006/main" noChangeAspect="1"/>
             </wp:cNvGraphicFramePr>
@@ -5598,7 +5528,7 @@
                   <pic:spPr>
                     <a:xfrm>
                       <a:off x="0" y="0"/>
-                      <a:ext cx="5324475" cy="914400"/>
+                      <a:ext cx="5400040" cy="631190"/>
                     </a:xfrm>
                     <a:prstGeom prst="rect">
                       <a:avLst/>
@@ -5610,36 +5540,52 @@
           </wp:inline>
         </w:drawing>
       </w:r>
-    </w:p>
-    <w:p>
-      <w:pPr>
-        <w:rPr>
-          <w:sz w:val="24"/>
-          <w:szCs w:val="24"/>
-        </w:rPr>
-      </w:pPr>
-      <w:r>
-        <w:rPr>
-          <w:sz w:val="24"/>
-          <w:szCs w:val="24"/>
-        </w:rPr>
-        <w:t xml:space="preserve">O comando abaixo remove as </w:t>
-      </w:r>
-      <w:proofErr w:type="spellStart"/>
-      <w:r>
-        <w:rPr>
-          <w:sz w:val="24"/>
-          <w:szCs w:val="24"/>
-        </w:rPr>
-        <w:t>stash</w:t>
-      </w:r>
-      <w:proofErr w:type="spellEnd"/>
-      <w:r>
-        <w:rPr>
-          <w:sz w:val="24"/>
-          <w:szCs w:val="24"/>
-        </w:rPr>
-        <w:t xml:space="preserve"> não utilizadas</w:t>
+      <w:r>
+        <w:rPr>
+          <w:b/>
+          <w:bCs/>
+          <w:sz w:val="24"/>
+          <w:szCs w:val="24"/>
+        </w:rPr>
+        <w:t xml:space="preserve"> </w:t>
+      </w:r>
+    </w:p>
+    <w:p>
+      <w:pPr>
+        <w:rPr>
+          <w:sz w:val="24"/>
+          <w:szCs w:val="24"/>
+        </w:rPr>
+      </w:pPr>
+      <w:r>
+        <w:rPr>
+          <w:sz w:val="24"/>
+          <w:szCs w:val="24"/>
+        </w:rPr>
+        <w:t xml:space="preserve">Listando os </w:t>
+      </w:r>
+      <w:proofErr w:type="spellStart"/>
+      <w:r>
+        <w:rPr>
+          <w:sz w:val="24"/>
+          <w:szCs w:val="24"/>
+        </w:rPr>
+        <w:t>stash’s</w:t>
+      </w:r>
+      <w:proofErr w:type="spellEnd"/>
+      <w:r>
+        <w:rPr>
+          <w:sz w:val="24"/>
+          <w:szCs w:val="24"/>
+        </w:rPr>
+        <w:t xml:space="preserve"> </w:t>
+      </w:r>
+      <w:r>
+        <w:rPr>
+          <w:sz w:val="24"/>
+          <w:szCs w:val="24"/>
+        </w:rPr>
+        <w:t xml:space="preserve">criados </w:t>
       </w:r>
     </w:p>
     <w:p>
@@ -5654,10 +5600,10 @@
           <w:noProof/>
         </w:rPr>
         <w:drawing>
-          <wp:inline distT="0" distB="0" distL="0" distR="0" wp14:anchorId="4BA8424E" wp14:editId="110476EA">
-            <wp:extent cx="5238750" cy="1485900"/>
-            <wp:effectExtent l="0" t="0" r="0" b="0"/>
-            <wp:docPr id="30" name="Imagem 30"/>
+          <wp:inline distT="0" distB="0" distL="0" distR="0" wp14:anchorId="10B4B328" wp14:editId="7F49CE22">
+            <wp:extent cx="5324475" cy="914400"/>
+            <wp:effectExtent l="0" t="0" r="9525" b="0"/>
+            <wp:docPr id="25" name="Imagem 25"/>
             <wp:cNvGraphicFramePr>
               <a:graphicFrameLocks xmlns:a="http://schemas.openxmlformats.org/drawingml/2006/main" noChangeAspect="1"/>
             </wp:cNvGraphicFramePr>
@@ -5677,7 +5623,7 @@
                   <pic:spPr>
                     <a:xfrm>
                       <a:off x="0" y="0"/>
-                      <a:ext cx="5238750" cy="1485900"/>
+                      <a:ext cx="5324475" cy="914400"/>
                     </a:xfrm>
                     <a:prstGeom prst="rect">
                       <a:avLst/>
@@ -5702,14 +5648,7 @@
           <w:sz w:val="24"/>
           <w:szCs w:val="24"/>
         </w:rPr>
-        <w:t xml:space="preserve">O pop serve para adicionar </w:t>
-      </w:r>
-      <w:r>
-        <w:rPr>
-          <w:sz w:val="24"/>
-          <w:szCs w:val="24"/>
-        </w:rPr>
-        <w:t xml:space="preserve">as mudanças e depois remover a </w:t>
+        <w:t xml:space="preserve">O comando abaixo remove as </w:t>
       </w:r>
       <w:proofErr w:type="spellStart"/>
       <w:r>
@@ -5725,17 +5664,8 @@
           <w:sz w:val="24"/>
           <w:szCs w:val="24"/>
         </w:rPr>
-        <w:t xml:space="preserve"> criada do </w:t>
-      </w:r>
-      <w:proofErr w:type="spellStart"/>
-      <w:r>
-        <w:rPr>
-          <w:sz w:val="24"/>
-          <w:szCs w:val="24"/>
-        </w:rPr>
-        <w:t>git</w:t>
-      </w:r>
-      <w:proofErr w:type="spellEnd"/>
+        <w:t xml:space="preserve"> não utilizadas</w:t>
+      </w:r>
     </w:p>
     <w:p>
       <w:pPr>
@@ -5749,10 +5679,10 @@
           <w:noProof/>
         </w:rPr>
         <w:drawing>
-          <wp:inline distT="0" distB="0" distL="0" distR="0" wp14:anchorId="57BA0561" wp14:editId="166D2C96">
-            <wp:extent cx="5238750" cy="1990725"/>
-            <wp:effectExtent l="0" t="0" r="0" b="9525"/>
-            <wp:docPr id="31" name="Imagem 31"/>
+          <wp:inline distT="0" distB="0" distL="0" distR="0" wp14:anchorId="4BA8424E" wp14:editId="110476EA">
+            <wp:extent cx="5238750" cy="1485900"/>
+            <wp:effectExtent l="0" t="0" r="0" b="0"/>
+            <wp:docPr id="30" name="Imagem 30"/>
             <wp:cNvGraphicFramePr>
               <a:graphicFrameLocks xmlns:a="http://schemas.openxmlformats.org/drawingml/2006/main" noChangeAspect="1"/>
             </wp:cNvGraphicFramePr>
@@ -5772,7 +5702,7 @@
                   <pic:spPr>
                     <a:xfrm>
                       <a:off x="0" y="0"/>
-                      <a:ext cx="5238750" cy="1990725"/>
+                      <a:ext cx="5238750" cy="1485900"/>
                     </a:xfrm>
                     <a:prstGeom prst="rect">
                       <a:avLst/>
@@ -5788,273 +5718,67 @@
     <w:p>
       <w:pPr>
         <w:rPr>
-          <w:b/>
-          <w:bCs/>
-          <w:sz w:val="24"/>
-          <w:szCs w:val="24"/>
-        </w:rPr>
-      </w:pPr>
-    </w:p>
-    <w:p>
-      <w:pPr>
-        <w:rPr>
-          <w:b/>
-          <w:bCs/>
-          <w:sz w:val="24"/>
-          <w:szCs w:val="24"/>
-        </w:rPr>
-      </w:pPr>
-    </w:p>
-    <w:p>
-      <w:pPr>
-        <w:rPr>
-          <w:b/>
-          <w:bCs/>
-          <w:sz w:val="24"/>
-          <w:szCs w:val="24"/>
-        </w:rPr>
-      </w:pPr>
-    </w:p>
-    <w:p>
-      <w:pPr>
-        <w:rPr>
-          <w:b/>
-          <w:bCs/>
-          <w:sz w:val="24"/>
-          <w:szCs w:val="24"/>
-        </w:rPr>
-      </w:pPr>
-    </w:p>
-    <w:p>
-      <w:pPr>
-        <w:rPr>
-          <w:b/>
-          <w:bCs/>
-          <w:sz w:val="24"/>
-          <w:szCs w:val="24"/>
-        </w:rPr>
-      </w:pPr>
-      <w:r>
-        <w:rPr>
-          <w:b/>
-          <w:bCs/>
-          <w:sz w:val="24"/>
-          <w:szCs w:val="24"/>
+          <w:sz w:val="24"/>
+          <w:szCs w:val="24"/>
+        </w:rPr>
+      </w:pPr>
+      <w:r>
+        <w:rPr>
+          <w:sz w:val="24"/>
+          <w:szCs w:val="24"/>
+        </w:rPr>
+        <w:t xml:space="preserve">O pop serve para adicionar </w:t>
+      </w:r>
+      <w:r>
+        <w:rPr>
+          <w:sz w:val="24"/>
+          <w:szCs w:val="24"/>
+        </w:rPr>
+        <w:t xml:space="preserve">as mudanças e depois remover a </w:t>
+      </w:r>
+      <w:proofErr w:type="spellStart"/>
+      <w:r>
+        <w:rPr>
+          <w:sz w:val="24"/>
+          <w:szCs w:val="24"/>
+        </w:rPr>
+        <w:t>stash</w:t>
+      </w:r>
+      <w:proofErr w:type="spellEnd"/>
+      <w:r>
+        <w:rPr>
+          <w:sz w:val="24"/>
+          <w:szCs w:val="24"/>
+        </w:rPr>
+        <w:t xml:space="preserve"> criada do </w:t>
+      </w:r>
+      <w:proofErr w:type="spellStart"/>
+      <w:r>
+        <w:rPr>
+          <w:sz w:val="24"/>
+          <w:szCs w:val="24"/>
+        </w:rPr>
+        <w:t>git</w:t>
+      </w:r>
+      <w:proofErr w:type="spellEnd"/>
+    </w:p>
+    <w:p>
+      <w:pPr>
+        <w:rPr>
+          <w:sz w:val="24"/>
+          <w:szCs w:val="24"/>
+        </w:rPr>
+      </w:pPr>
+      <w:r>
+        <w:rPr>
+          <w:noProof/>
         </w:rPr>
         <w:lastRenderedPageBreak/>
-        <w:t>VOLTANDO NA VERSÃO DO ARQUIVO QUE QUER UTILIZAR</w:t>
-      </w:r>
-    </w:p>
-    <w:p>
-      <w:pPr>
-        <w:rPr>
-          <w:sz w:val="24"/>
-          <w:szCs w:val="24"/>
-        </w:rPr>
-      </w:pPr>
-      <w:r>
-        <w:rPr>
-          <w:sz w:val="24"/>
-          <w:szCs w:val="24"/>
-        </w:rPr>
-        <w:t xml:space="preserve">Se você consultar os </w:t>
-      </w:r>
-      <w:proofErr w:type="spellStart"/>
-      <w:r>
-        <w:rPr>
-          <w:sz w:val="24"/>
-          <w:szCs w:val="24"/>
-        </w:rPr>
-        <w:t>log’s</w:t>
-      </w:r>
-      <w:proofErr w:type="spellEnd"/>
-      <w:r>
-        <w:rPr>
-          <w:sz w:val="24"/>
-          <w:szCs w:val="24"/>
-        </w:rPr>
-        <w:t xml:space="preserve"> de alterações </w:t>
-      </w:r>
-      <w:proofErr w:type="spellStart"/>
-      <w:r>
-        <w:rPr>
-          <w:sz w:val="24"/>
-          <w:szCs w:val="24"/>
-        </w:rPr>
-        <w:t>comitadas</w:t>
-      </w:r>
-      <w:proofErr w:type="spellEnd"/>
-      <w:r>
-        <w:rPr>
-          <w:sz w:val="24"/>
-          <w:szCs w:val="24"/>
-        </w:rPr>
-        <w:t xml:space="preserve"> </w:t>
-      </w:r>
-      <w:r>
-        <w:rPr>
-          <w:sz w:val="24"/>
-          <w:szCs w:val="24"/>
-        </w:rPr>
-        <w:t xml:space="preserve">e pegar os 7 primeiros </w:t>
-      </w:r>
-      <w:proofErr w:type="spellStart"/>
-      <w:r>
-        <w:rPr>
-          <w:sz w:val="24"/>
-          <w:szCs w:val="24"/>
-        </w:rPr>
-        <w:t>hash</w:t>
-      </w:r>
-      <w:proofErr w:type="spellEnd"/>
-      <w:r>
-        <w:rPr>
-          <w:sz w:val="24"/>
-          <w:szCs w:val="24"/>
-        </w:rPr>
-        <w:t xml:space="preserve"> </w:t>
-      </w:r>
-      <w:proofErr w:type="spellStart"/>
-      <w:r>
-        <w:rPr>
-          <w:sz w:val="24"/>
-          <w:szCs w:val="24"/>
-        </w:rPr>
-        <w:t>code</w:t>
-      </w:r>
-      <w:proofErr w:type="spellEnd"/>
-      <w:r>
-        <w:rPr>
-          <w:sz w:val="24"/>
-          <w:szCs w:val="24"/>
-        </w:rPr>
-        <w:t xml:space="preserve"> e dar um checkout</w:t>
-      </w:r>
-      <w:r>
-        <w:rPr>
-          <w:sz w:val="24"/>
-          <w:szCs w:val="24"/>
-        </w:rPr>
-        <w:t xml:space="preserve">, ele vai criar uma </w:t>
-      </w:r>
-      <w:proofErr w:type="spellStart"/>
-      <w:r>
-        <w:rPr>
-          <w:sz w:val="24"/>
-          <w:szCs w:val="24"/>
-        </w:rPr>
-        <w:t>branch</w:t>
-      </w:r>
-      <w:proofErr w:type="spellEnd"/>
-      <w:r>
-        <w:rPr>
-          <w:sz w:val="24"/>
-          <w:szCs w:val="24"/>
-        </w:rPr>
-        <w:t xml:space="preserve"> “fantasma” desanexada da sua </w:t>
-      </w:r>
-      <w:proofErr w:type="spellStart"/>
-      <w:r>
-        <w:rPr>
-          <w:sz w:val="24"/>
-          <w:szCs w:val="24"/>
-        </w:rPr>
-        <w:t>branch</w:t>
-      </w:r>
-      <w:proofErr w:type="spellEnd"/>
-      <w:r>
-        <w:rPr>
-          <w:sz w:val="24"/>
-          <w:szCs w:val="24"/>
-        </w:rPr>
-        <w:t xml:space="preserve"> e sem poder </w:t>
-      </w:r>
-      <w:proofErr w:type="spellStart"/>
-      <w:r>
-        <w:rPr>
-          <w:sz w:val="24"/>
-          <w:szCs w:val="24"/>
-        </w:rPr>
-        <w:t>comitar</w:t>
-      </w:r>
-      <w:proofErr w:type="spellEnd"/>
-      <w:r>
-        <w:rPr>
-          <w:sz w:val="24"/>
-          <w:szCs w:val="24"/>
-        </w:rPr>
-        <w:t xml:space="preserve">. Com isso vai levar a versão que você deseja utilizar novamente, para </w:t>
-      </w:r>
-      <w:r>
-        <w:rPr>
-          <w:sz w:val="24"/>
-          <w:szCs w:val="24"/>
-        </w:rPr>
-        <w:t xml:space="preserve">utilizar essa nova versão basta criar uma nova </w:t>
-      </w:r>
-      <w:proofErr w:type="spellStart"/>
-      <w:r>
-        <w:rPr>
-          <w:sz w:val="24"/>
-          <w:szCs w:val="24"/>
-        </w:rPr>
-        <w:t>branch</w:t>
-      </w:r>
-      <w:proofErr w:type="spellEnd"/>
-      <w:r>
-        <w:rPr>
-          <w:sz w:val="24"/>
-          <w:szCs w:val="24"/>
-        </w:rPr>
-        <w:t xml:space="preserve"> para utilizar o projeto e poder </w:t>
-      </w:r>
-      <w:proofErr w:type="spellStart"/>
-      <w:r>
-        <w:rPr>
-          <w:sz w:val="24"/>
-          <w:szCs w:val="24"/>
-        </w:rPr>
-        <w:t>comitar</w:t>
-      </w:r>
-      <w:proofErr w:type="spellEnd"/>
-      <w:r>
-        <w:rPr>
-          <w:sz w:val="24"/>
-          <w:szCs w:val="24"/>
-        </w:rPr>
-        <w:t>.</w:t>
-      </w:r>
-      <w:r>
-        <w:rPr>
-          <w:sz w:val="24"/>
-          <w:szCs w:val="24"/>
-        </w:rPr>
-        <w:t xml:space="preserve"> </w:t>
-      </w:r>
-      <w:r>
-        <w:rPr>
-          <w:sz w:val="24"/>
-          <w:szCs w:val="24"/>
-        </w:rPr>
-        <w:t xml:space="preserve">  </w:t>
-      </w:r>
-    </w:p>
-    <w:p>
-      <w:pPr>
-        <w:rPr>
-          <w:sz w:val="24"/>
-          <w:szCs w:val="24"/>
-        </w:rPr>
-      </w:pPr>
-      <w:r>
-        <w:rPr>
-          <w:noProof/>
-        </w:rPr>
         <w:drawing>
-          <wp:inline distT="0" distB="0" distL="0" distR="0" wp14:anchorId="058C4C81" wp14:editId="0196FBB3">
-            <wp:extent cx="5400040" cy="5781675"/>
+          <wp:inline distT="0" distB="0" distL="0" distR="0" wp14:anchorId="57BA0561" wp14:editId="166D2C96">
+            <wp:extent cx="5238750" cy="1990725"/>
             <wp:effectExtent l="0" t="0" r="0" b="9525"/>
-            <wp:docPr id="33" name="Imagem 33"/>
+            <wp:docPr id="31" name="Imagem 31"/>
             <wp:cNvGraphicFramePr>
               <a:graphicFrameLocks xmlns:a="http://schemas.openxmlformats.org/drawingml/2006/main" noChangeAspect="1"/>
             </wp:cNvGraphicFramePr>
@@ -6074,7 +5798,7 @@
                   <pic:spPr>
                     <a:xfrm>
                       <a:off x="0" y="0"/>
-                      <a:ext cx="5400040" cy="5781675"/>
+                      <a:ext cx="5238750" cy="1990725"/>
                     </a:xfrm>
                     <a:prstGeom prst="rect">
                       <a:avLst/>
@@ -6090,266 +5814,273 @@
     <w:p>
       <w:pPr>
         <w:rPr>
-          <w:sz w:val="24"/>
-          <w:szCs w:val="24"/>
-        </w:rPr>
-      </w:pPr>
-    </w:p>
-    <w:p>
-      <w:pPr>
-        <w:rPr>
-          <w:b/>
-          <w:bCs/>
-          <w:sz w:val="24"/>
-          <w:szCs w:val="24"/>
-        </w:rPr>
-      </w:pPr>
-    </w:p>
-    <w:p>
-      <w:pPr>
-        <w:rPr>
-          <w:b/>
-          <w:bCs/>
-          <w:sz w:val="24"/>
-          <w:szCs w:val="24"/>
-        </w:rPr>
-      </w:pPr>
-    </w:p>
-    <w:p>
-      <w:pPr>
-        <w:rPr>
-          <w:b/>
-          <w:bCs/>
-          <w:sz w:val="24"/>
-          <w:szCs w:val="24"/>
-        </w:rPr>
-      </w:pPr>
-    </w:p>
-    <w:p>
-      <w:pPr>
-        <w:rPr>
-          <w:b/>
-          <w:bCs/>
-          <w:sz w:val="24"/>
-          <w:szCs w:val="24"/>
-        </w:rPr>
-      </w:pPr>
-    </w:p>
-    <w:p>
-      <w:pPr>
-        <w:rPr>
-          <w:b/>
-          <w:bCs/>
-          <w:sz w:val="24"/>
-          <w:szCs w:val="24"/>
-        </w:rPr>
-      </w:pPr>
-      <w:r>
-        <w:rPr>
-          <w:b/>
-          <w:bCs/>
-          <w:sz w:val="24"/>
-          <w:szCs w:val="24"/>
+          <w:b/>
+          <w:bCs/>
+          <w:sz w:val="24"/>
+          <w:szCs w:val="24"/>
+        </w:rPr>
+      </w:pPr>
+    </w:p>
+    <w:p>
+      <w:pPr>
+        <w:rPr>
+          <w:b/>
+          <w:bCs/>
+          <w:sz w:val="24"/>
+          <w:szCs w:val="24"/>
+        </w:rPr>
+      </w:pPr>
+    </w:p>
+    <w:p>
+      <w:pPr>
+        <w:rPr>
+          <w:b/>
+          <w:bCs/>
+          <w:sz w:val="24"/>
+          <w:szCs w:val="24"/>
+        </w:rPr>
+      </w:pPr>
+    </w:p>
+    <w:p>
+      <w:pPr>
+        <w:rPr>
+          <w:b/>
+          <w:bCs/>
+          <w:sz w:val="24"/>
+          <w:szCs w:val="24"/>
+        </w:rPr>
+      </w:pPr>
+    </w:p>
+    <w:p>
+      <w:pPr>
+        <w:rPr>
+          <w:b/>
+          <w:bCs/>
+          <w:sz w:val="24"/>
+          <w:szCs w:val="24"/>
+        </w:rPr>
+      </w:pPr>
+      <w:r>
+        <w:rPr>
+          <w:b/>
+          <w:bCs/>
+          <w:sz w:val="24"/>
+          <w:szCs w:val="24"/>
+        </w:rPr>
+        <w:t>VOLTANDO NA VERSÃO DO ARQUIVO QUE QUER UTILIZAR</w:t>
+      </w:r>
+    </w:p>
+    <w:p>
+      <w:pPr>
+        <w:rPr>
+          <w:sz w:val="24"/>
+          <w:szCs w:val="24"/>
+        </w:rPr>
+      </w:pPr>
+      <w:r>
+        <w:rPr>
+          <w:sz w:val="24"/>
+          <w:szCs w:val="24"/>
+        </w:rPr>
+        <w:t xml:space="preserve">Se você consultar os </w:t>
+      </w:r>
+      <w:proofErr w:type="spellStart"/>
+      <w:r>
+        <w:rPr>
+          <w:sz w:val="24"/>
+          <w:szCs w:val="24"/>
+        </w:rPr>
+        <w:t>log’s</w:t>
+      </w:r>
+      <w:proofErr w:type="spellEnd"/>
+      <w:r>
+        <w:rPr>
+          <w:sz w:val="24"/>
+          <w:szCs w:val="24"/>
+        </w:rPr>
+        <w:t xml:space="preserve"> de alterações </w:t>
+      </w:r>
+      <w:proofErr w:type="spellStart"/>
+      <w:r>
+        <w:rPr>
+          <w:sz w:val="24"/>
+          <w:szCs w:val="24"/>
+        </w:rPr>
+        <w:t>comitadas</w:t>
+      </w:r>
+      <w:proofErr w:type="spellEnd"/>
+      <w:r>
+        <w:rPr>
+          <w:sz w:val="24"/>
+          <w:szCs w:val="24"/>
+        </w:rPr>
+        <w:t xml:space="preserve"> </w:t>
+      </w:r>
+      <w:r>
+        <w:rPr>
+          <w:sz w:val="24"/>
+          <w:szCs w:val="24"/>
+        </w:rPr>
+        <w:t xml:space="preserve">e pegar os 7 primeiros </w:t>
+      </w:r>
+      <w:proofErr w:type="spellStart"/>
+      <w:r>
+        <w:rPr>
+          <w:sz w:val="24"/>
+          <w:szCs w:val="24"/>
+        </w:rPr>
+        <w:t>hash</w:t>
+      </w:r>
+      <w:proofErr w:type="spellEnd"/>
+      <w:r>
+        <w:rPr>
+          <w:sz w:val="24"/>
+          <w:szCs w:val="24"/>
+        </w:rPr>
+        <w:t xml:space="preserve"> </w:t>
+      </w:r>
+      <w:proofErr w:type="spellStart"/>
+      <w:r>
+        <w:rPr>
+          <w:sz w:val="24"/>
+          <w:szCs w:val="24"/>
+        </w:rPr>
+        <w:t>code</w:t>
+      </w:r>
+      <w:proofErr w:type="spellEnd"/>
+      <w:r>
+        <w:rPr>
+          <w:sz w:val="24"/>
+          <w:szCs w:val="24"/>
+        </w:rPr>
+        <w:t xml:space="preserve"> e dar um checkout</w:t>
+      </w:r>
+      <w:r>
+        <w:rPr>
+          <w:sz w:val="24"/>
+          <w:szCs w:val="24"/>
+        </w:rPr>
+        <w:t xml:space="preserve">, ele vai criar uma </w:t>
+      </w:r>
+      <w:proofErr w:type="spellStart"/>
+      <w:r>
+        <w:rPr>
+          <w:sz w:val="24"/>
+          <w:szCs w:val="24"/>
+        </w:rPr>
+        <w:t>branch</w:t>
+      </w:r>
+      <w:proofErr w:type="spellEnd"/>
+      <w:r>
+        <w:rPr>
+          <w:sz w:val="24"/>
+          <w:szCs w:val="24"/>
+        </w:rPr>
+        <w:t xml:space="preserve"> “fantasma” desanexada da sua </w:t>
+      </w:r>
+      <w:proofErr w:type="spellStart"/>
+      <w:r>
+        <w:rPr>
+          <w:sz w:val="24"/>
+          <w:szCs w:val="24"/>
+        </w:rPr>
+        <w:t>branch</w:t>
+      </w:r>
+      <w:proofErr w:type="spellEnd"/>
+      <w:r>
+        <w:rPr>
+          <w:sz w:val="24"/>
+          <w:szCs w:val="24"/>
+        </w:rPr>
+        <w:t xml:space="preserve"> e sem poder </w:t>
+      </w:r>
+      <w:proofErr w:type="spellStart"/>
+      <w:r>
+        <w:rPr>
+          <w:sz w:val="24"/>
+          <w:szCs w:val="24"/>
+        </w:rPr>
+        <w:t>comitar</w:t>
+      </w:r>
+      <w:proofErr w:type="spellEnd"/>
+      <w:r>
+        <w:rPr>
+          <w:sz w:val="24"/>
+          <w:szCs w:val="24"/>
+        </w:rPr>
+        <w:t xml:space="preserve">. Com isso vai levar a versão que você deseja utilizar novamente, para </w:t>
+      </w:r>
+      <w:r>
+        <w:rPr>
+          <w:sz w:val="24"/>
+          <w:szCs w:val="24"/>
+        </w:rPr>
+        <w:t xml:space="preserve">utilizar essa nova versão basta criar uma nova </w:t>
+      </w:r>
+      <w:proofErr w:type="spellStart"/>
+      <w:r>
+        <w:rPr>
+          <w:sz w:val="24"/>
+          <w:szCs w:val="24"/>
+        </w:rPr>
+        <w:t>branch</w:t>
+      </w:r>
+      <w:proofErr w:type="spellEnd"/>
+      <w:r>
+        <w:rPr>
+          <w:sz w:val="24"/>
+          <w:szCs w:val="24"/>
+        </w:rPr>
+        <w:t xml:space="preserve"> para utilizar o projeto e poder </w:t>
+      </w:r>
+      <w:proofErr w:type="spellStart"/>
+      <w:r>
+        <w:rPr>
+          <w:sz w:val="24"/>
+          <w:szCs w:val="24"/>
+        </w:rPr>
+        <w:t>comitar</w:t>
+      </w:r>
+      <w:proofErr w:type="spellEnd"/>
+      <w:r>
+        <w:rPr>
+          <w:sz w:val="24"/>
+          <w:szCs w:val="24"/>
+        </w:rPr>
+        <w:t>.</w:t>
+      </w:r>
+      <w:r>
+        <w:rPr>
+          <w:sz w:val="24"/>
+          <w:szCs w:val="24"/>
+        </w:rPr>
+        <w:t xml:space="preserve"> </w:t>
+      </w:r>
+      <w:r>
+        <w:rPr>
+          <w:sz w:val="24"/>
+          <w:szCs w:val="24"/>
+        </w:rPr>
+        <w:t xml:space="preserve">  </w:t>
+      </w:r>
+    </w:p>
+    <w:p>
+      <w:pPr>
+        <w:rPr>
+          <w:sz w:val="24"/>
+          <w:szCs w:val="24"/>
+        </w:rPr>
+      </w:pPr>
+      <w:r>
+        <w:rPr>
+          <w:noProof/>
         </w:rPr>
         <w:lastRenderedPageBreak/>
-        <w:t>VERIFICAR MUDANÇAS ENTRE DIFERENTES COMMIT</w:t>
-      </w:r>
-      <w:r>
-        <w:rPr>
-          <w:b/>
-          <w:bCs/>
-          <w:sz w:val="24"/>
-          <w:szCs w:val="24"/>
-        </w:rPr>
-        <w:t>S</w:t>
-      </w:r>
-    </w:p>
-    <w:p>
-      <w:pPr>
-        <w:rPr>
-          <w:sz w:val="24"/>
-          <w:szCs w:val="24"/>
-        </w:rPr>
-      </w:pPr>
-      <w:r>
-        <w:rPr>
-          <w:sz w:val="24"/>
-          <w:szCs w:val="24"/>
-        </w:rPr>
-        <w:t xml:space="preserve">Basta colocar os </w:t>
-      </w:r>
-      <w:proofErr w:type="spellStart"/>
-      <w:r>
-        <w:rPr>
-          <w:sz w:val="24"/>
-          <w:szCs w:val="24"/>
-        </w:rPr>
-        <w:t>Hash</w:t>
-      </w:r>
-      <w:proofErr w:type="spellEnd"/>
-      <w:r>
-        <w:rPr>
-          <w:sz w:val="24"/>
-          <w:szCs w:val="24"/>
-        </w:rPr>
-        <w:t xml:space="preserve"> </w:t>
-      </w:r>
-      <w:proofErr w:type="spellStart"/>
-      <w:r>
-        <w:rPr>
-          <w:sz w:val="24"/>
-          <w:szCs w:val="24"/>
-        </w:rPr>
-        <w:t>codes</w:t>
-      </w:r>
-      <w:proofErr w:type="spellEnd"/>
-      <w:r>
-        <w:rPr>
-          <w:sz w:val="24"/>
-          <w:szCs w:val="24"/>
-        </w:rPr>
-        <w:t xml:space="preserve"> que deseja saber</w:t>
-      </w:r>
-      <w:r>
-        <w:rPr>
-          <w:sz w:val="24"/>
-          <w:szCs w:val="24"/>
-        </w:rPr>
-        <w:t xml:space="preserve"> no </w:t>
-      </w:r>
-      <w:proofErr w:type="spellStart"/>
-      <w:r>
-        <w:rPr>
-          <w:sz w:val="24"/>
-          <w:szCs w:val="24"/>
-        </w:rPr>
-        <w:t>git</w:t>
-      </w:r>
-      <w:proofErr w:type="spellEnd"/>
-      <w:r>
-        <w:rPr>
-          <w:sz w:val="24"/>
-          <w:szCs w:val="24"/>
-        </w:rPr>
-        <w:t xml:space="preserve"> </w:t>
-      </w:r>
-      <w:proofErr w:type="spellStart"/>
-      <w:r>
-        <w:rPr>
-          <w:sz w:val="24"/>
-          <w:szCs w:val="24"/>
-        </w:rPr>
-        <w:t>diff</w:t>
-      </w:r>
-      <w:proofErr w:type="spellEnd"/>
-      <w:r>
-        <w:rPr>
-          <w:sz w:val="24"/>
-          <w:szCs w:val="24"/>
-        </w:rPr>
-        <w:t>. Exemplo:</w:t>
-      </w:r>
-      <w:r>
-        <w:rPr>
-          <w:sz w:val="24"/>
-          <w:szCs w:val="24"/>
-        </w:rPr>
-        <w:t xml:space="preserve"> do </w:t>
-      </w:r>
-      <w:r>
-        <w:rPr>
-          <w:sz w:val="24"/>
-          <w:szCs w:val="24"/>
-        </w:rPr>
-        <w:t>hashcode1 até hashcode5</w:t>
-      </w:r>
-      <w:r>
-        <w:rPr>
-          <w:sz w:val="24"/>
-          <w:szCs w:val="24"/>
-        </w:rPr>
-        <w:t xml:space="preserve">, ele vai exibir todas as mudanças feitas no arquivo. O ATÉ no </w:t>
-      </w:r>
-      <w:proofErr w:type="spellStart"/>
-      <w:r>
-        <w:rPr>
-          <w:sz w:val="24"/>
-          <w:szCs w:val="24"/>
-        </w:rPr>
-        <w:t>git</w:t>
-      </w:r>
-      <w:proofErr w:type="spellEnd"/>
-      <w:r>
-        <w:rPr>
-          <w:sz w:val="24"/>
-          <w:szCs w:val="24"/>
-        </w:rPr>
-        <w:t xml:space="preserve"> é colocado com “..” </w:t>
-      </w:r>
-      <w:r>
-        <w:rPr>
-          <w:sz w:val="24"/>
-          <w:szCs w:val="24"/>
-        </w:rPr>
-        <w:t xml:space="preserve">(dois pontos) </w:t>
-      </w:r>
-      <w:r>
-        <w:rPr>
-          <w:sz w:val="24"/>
-          <w:szCs w:val="24"/>
-        </w:rPr>
-        <w:br/>
-        <w:t xml:space="preserve">Utilizando somente o </w:t>
-      </w:r>
-      <w:proofErr w:type="spellStart"/>
-      <w:r>
-        <w:rPr>
-          <w:sz w:val="24"/>
-          <w:szCs w:val="24"/>
-        </w:rPr>
-        <w:t>git</w:t>
-      </w:r>
-      <w:proofErr w:type="spellEnd"/>
-      <w:r>
-        <w:rPr>
-          <w:sz w:val="24"/>
-          <w:szCs w:val="24"/>
-        </w:rPr>
-        <w:t xml:space="preserve"> </w:t>
-      </w:r>
-      <w:proofErr w:type="spellStart"/>
-      <w:r>
-        <w:rPr>
-          <w:sz w:val="24"/>
-          <w:szCs w:val="24"/>
-        </w:rPr>
-        <w:t>diff</w:t>
-      </w:r>
-      <w:proofErr w:type="spellEnd"/>
-      <w:r>
-        <w:rPr>
-          <w:sz w:val="24"/>
-          <w:szCs w:val="24"/>
-        </w:rPr>
-        <w:t xml:space="preserve"> vai exibir o que foi modificado no momento que está utilizando o arquivo.</w:t>
-      </w:r>
-    </w:p>
-    <w:p>
-      <w:pPr>
-        <w:rPr>
-          <w:sz w:val="24"/>
-          <w:szCs w:val="24"/>
-        </w:rPr>
-      </w:pPr>
-      <w:r>
-        <w:rPr>
-          <w:noProof/>
-        </w:rPr>
         <w:drawing>
-          <wp:inline distT="0" distB="0" distL="0" distR="0" wp14:anchorId="7F338536" wp14:editId="768A5C14">
-            <wp:extent cx="5257800" cy="5619750"/>
-            <wp:effectExtent l="0" t="0" r="0" b="0"/>
-            <wp:docPr id="29" name="Imagem 29"/>
+          <wp:inline distT="0" distB="0" distL="0" distR="0" wp14:anchorId="058C4C81" wp14:editId="0196FBB3">
+            <wp:extent cx="5400040" cy="5781675"/>
+            <wp:effectExtent l="0" t="0" r="0" b="9525"/>
+            <wp:docPr id="33" name="Imagem 33"/>
             <wp:cNvGraphicFramePr>
               <a:graphicFrameLocks xmlns:a="http://schemas.openxmlformats.org/drawingml/2006/main" noChangeAspect="1"/>
             </wp:cNvGraphicFramePr>
@@ -6369,6 +6100,301 @@
                   <pic:spPr>
                     <a:xfrm>
                       <a:off x="0" y="0"/>
+                      <a:ext cx="5400040" cy="5781675"/>
+                    </a:xfrm>
+                    <a:prstGeom prst="rect">
+                      <a:avLst/>
+                    </a:prstGeom>
+                  </pic:spPr>
+                </pic:pic>
+              </a:graphicData>
+            </a:graphic>
+          </wp:inline>
+        </w:drawing>
+      </w:r>
+    </w:p>
+    <w:p>
+      <w:pPr>
+        <w:rPr>
+          <w:sz w:val="24"/>
+          <w:szCs w:val="24"/>
+        </w:rPr>
+      </w:pPr>
+    </w:p>
+    <w:p>
+      <w:pPr>
+        <w:rPr>
+          <w:b/>
+          <w:bCs/>
+          <w:sz w:val="24"/>
+          <w:szCs w:val="24"/>
+        </w:rPr>
+      </w:pPr>
+    </w:p>
+    <w:p>
+      <w:pPr>
+        <w:rPr>
+          <w:b/>
+          <w:bCs/>
+          <w:sz w:val="24"/>
+          <w:szCs w:val="24"/>
+        </w:rPr>
+      </w:pPr>
+    </w:p>
+    <w:p>
+      <w:pPr>
+        <w:rPr>
+          <w:b/>
+          <w:bCs/>
+          <w:sz w:val="24"/>
+          <w:szCs w:val="24"/>
+        </w:rPr>
+      </w:pPr>
+    </w:p>
+    <w:p>
+      <w:pPr>
+        <w:rPr>
+          <w:b/>
+          <w:bCs/>
+          <w:sz w:val="24"/>
+          <w:szCs w:val="24"/>
+        </w:rPr>
+      </w:pPr>
+    </w:p>
+    <w:p>
+      <w:pPr>
+        <w:rPr>
+          <w:b/>
+          <w:bCs/>
+          <w:sz w:val="24"/>
+          <w:szCs w:val="24"/>
+        </w:rPr>
+      </w:pPr>
+      <w:r>
+        <w:rPr>
+          <w:b/>
+          <w:bCs/>
+          <w:sz w:val="24"/>
+          <w:szCs w:val="24"/>
+        </w:rPr>
+        <w:t>VERIFICAR MUDANÇAS ENTRE DIFERENTES COMMIT</w:t>
+      </w:r>
+      <w:r>
+        <w:rPr>
+          <w:b/>
+          <w:bCs/>
+          <w:sz w:val="24"/>
+          <w:szCs w:val="24"/>
+        </w:rPr>
+        <w:t>S</w:t>
+      </w:r>
+    </w:p>
+    <w:p>
+      <w:pPr>
+        <w:rPr>
+          <w:sz w:val="24"/>
+          <w:szCs w:val="24"/>
+        </w:rPr>
+      </w:pPr>
+      <w:r>
+        <w:rPr>
+          <w:sz w:val="24"/>
+          <w:szCs w:val="24"/>
+        </w:rPr>
+        <w:t xml:space="preserve">Basta colocar os </w:t>
+      </w:r>
+      <w:proofErr w:type="spellStart"/>
+      <w:r>
+        <w:rPr>
+          <w:sz w:val="24"/>
+          <w:szCs w:val="24"/>
+        </w:rPr>
+        <w:t>Hash</w:t>
+      </w:r>
+      <w:proofErr w:type="spellEnd"/>
+      <w:r>
+        <w:rPr>
+          <w:sz w:val="24"/>
+          <w:szCs w:val="24"/>
+        </w:rPr>
+        <w:t xml:space="preserve"> </w:t>
+      </w:r>
+      <w:proofErr w:type="spellStart"/>
+      <w:r>
+        <w:rPr>
+          <w:sz w:val="24"/>
+          <w:szCs w:val="24"/>
+        </w:rPr>
+        <w:t>codes</w:t>
+      </w:r>
+      <w:proofErr w:type="spellEnd"/>
+      <w:r>
+        <w:rPr>
+          <w:sz w:val="24"/>
+          <w:szCs w:val="24"/>
+        </w:rPr>
+        <w:t xml:space="preserve"> que deseja saber</w:t>
+      </w:r>
+      <w:r>
+        <w:rPr>
+          <w:sz w:val="24"/>
+          <w:szCs w:val="24"/>
+        </w:rPr>
+        <w:t xml:space="preserve"> no </w:t>
+      </w:r>
+      <w:proofErr w:type="spellStart"/>
+      <w:r>
+        <w:rPr>
+          <w:sz w:val="24"/>
+          <w:szCs w:val="24"/>
+        </w:rPr>
+        <w:t>git</w:t>
+      </w:r>
+      <w:proofErr w:type="spellEnd"/>
+      <w:r>
+        <w:rPr>
+          <w:sz w:val="24"/>
+          <w:szCs w:val="24"/>
+        </w:rPr>
+        <w:t xml:space="preserve"> </w:t>
+      </w:r>
+      <w:proofErr w:type="spellStart"/>
+      <w:r>
+        <w:rPr>
+          <w:sz w:val="24"/>
+          <w:szCs w:val="24"/>
+        </w:rPr>
+        <w:t>diff</w:t>
+      </w:r>
+      <w:proofErr w:type="spellEnd"/>
+      <w:r>
+        <w:rPr>
+          <w:sz w:val="24"/>
+          <w:szCs w:val="24"/>
+        </w:rPr>
+        <w:t>. Exemplo:</w:t>
+      </w:r>
+      <w:r>
+        <w:rPr>
+          <w:sz w:val="24"/>
+          <w:szCs w:val="24"/>
+        </w:rPr>
+        <w:t xml:space="preserve"> do </w:t>
+      </w:r>
+      <w:r>
+        <w:rPr>
+          <w:sz w:val="24"/>
+          <w:szCs w:val="24"/>
+        </w:rPr>
+        <w:t>hashcode1 até hashcode5</w:t>
+      </w:r>
+      <w:r>
+        <w:rPr>
+          <w:sz w:val="24"/>
+          <w:szCs w:val="24"/>
+        </w:rPr>
+        <w:t xml:space="preserve">, ele vai exibir todas as mudanças feitas no arquivo. O ATÉ no </w:t>
+      </w:r>
+      <w:proofErr w:type="spellStart"/>
+      <w:r>
+        <w:rPr>
+          <w:sz w:val="24"/>
+          <w:szCs w:val="24"/>
+        </w:rPr>
+        <w:t>git</w:t>
+      </w:r>
+      <w:proofErr w:type="spellEnd"/>
+      <w:r>
+        <w:rPr>
+          <w:sz w:val="24"/>
+          <w:szCs w:val="24"/>
+        </w:rPr>
+        <w:t xml:space="preserve"> é colocado com “..” </w:t>
+      </w:r>
+      <w:r>
+        <w:rPr>
+          <w:sz w:val="24"/>
+          <w:szCs w:val="24"/>
+        </w:rPr>
+        <w:t xml:space="preserve">(dois pontos) </w:t>
+      </w:r>
+      <w:r>
+        <w:rPr>
+          <w:sz w:val="24"/>
+          <w:szCs w:val="24"/>
+        </w:rPr>
+        <w:br/>
+        <w:t xml:space="preserve">Utilizando somente o </w:t>
+      </w:r>
+      <w:proofErr w:type="spellStart"/>
+      <w:r>
+        <w:rPr>
+          <w:sz w:val="24"/>
+          <w:szCs w:val="24"/>
+        </w:rPr>
+        <w:t>git</w:t>
+      </w:r>
+      <w:proofErr w:type="spellEnd"/>
+      <w:r>
+        <w:rPr>
+          <w:sz w:val="24"/>
+          <w:szCs w:val="24"/>
+        </w:rPr>
+        <w:t xml:space="preserve"> </w:t>
+      </w:r>
+      <w:proofErr w:type="spellStart"/>
+      <w:r>
+        <w:rPr>
+          <w:sz w:val="24"/>
+          <w:szCs w:val="24"/>
+        </w:rPr>
+        <w:t>diff</w:t>
+      </w:r>
+      <w:proofErr w:type="spellEnd"/>
+      <w:r>
+        <w:rPr>
+          <w:sz w:val="24"/>
+          <w:szCs w:val="24"/>
+        </w:rPr>
+        <w:t xml:space="preserve"> vai exibir o que foi modificado no momento que está utilizando o arquivo.</w:t>
+      </w:r>
+    </w:p>
+    <w:p>
+      <w:pPr>
+        <w:rPr>
+          <w:sz w:val="24"/>
+          <w:szCs w:val="24"/>
+        </w:rPr>
+      </w:pPr>
+      <w:r>
+        <w:rPr>
+          <w:noProof/>
+        </w:rPr>
+        <w:lastRenderedPageBreak/>
+        <w:drawing>
+          <wp:inline distT="0" distB="0" distL="0" distR="0" wp14:anchorId="7F338536" wp14:editId="768A5C14">
+            <wp:extent cx="5257800" cy="5619750"/>
+            <wp:effectExtent l="0" t="0" r="0" b="0"/>
+            <wp:docPr id="29" name="Imagem 29"/>
+            <wp:cNvGraphicFramePr>
+              <a:graphicFrameLocks xmlns:a="http://schemas.openxmlformats.org/drawingml/2006/main" noChangeAspect="1"/>
+            </wp:cNvGraphicFramePr>
+            <a:graphic xmlns:a="http://schemas.openxmlformats.org/drawingml/2006/main">
+              <a:graphicData uri="http://schemas.openxmlformats.org/drawingml/2006/picture">
+                <pic:pic xmlns:pic="http://schemas.openxmlformats.org/drawingml/2006/picture">
+                  <pic:nvPicPr>
+                    <pic:cNvPr id="1" name=""/>
+                    <pic:cNvPicPr/>
+                  </pic:nvPicPr>
+                  <pic:blipFill>
+                    <a:blip r:embed="rId39"/>
+                    <a:stretch>
+                      <a:fillRect/>
+                    </a:stretch>
+                  </pic:blipFill>
+                  <pic:spPr>
+                    <a:xfrm>
+                      <a:off x="0" y="0"/>
                       <a:ext cx="5257800" cy="5619750"/>
                     </a:xfrm>
                     <a:prstGeom prst="rect">
@@ -6456,84 +6482,84 @@
           <w:sz w:val="24"/>
           <w:szCs w:val="24"/>
         </w:rPr>
+        <w:t>GERANDO VERSÕES (RELEASES) A PARTIR DOS COMMITS.</w:t>
+      </w:r>
+    </w:p>
+    <w:p>
+      <w:pPr>
+        <w:rPr>
+          <w:sz w:val="24"/>
+          <w:szCs w:val="24"/>
+        </w:rPr>
+      </w:pPr>
+      <w:r>
+        <w:rPr>
+          <w:sz w:val="24"/>
+          <w:szCs w:val="24"/>
+        </w:rPr>
+        <w:t>Para criar releases basta utilizar o comando abaixo</w:t>
+      </w:r>
+      <w:r>
+        <w:rPr>
+          <w:sz w:val="24"/>
+          <w:szCs w:val="24"/>
+        </w:rPr>
+        <w:t xml:space="preserve">, e caso eu envie um </w:t>
+      </w:r>
+      <w:proofErr w:type="spellStart"/>
+      <w:r>
+        <w:rPr>
+          <w:sz w:val="24"/>
+          <w:szCs w:val="24"/>
+        </w:rPr>
+        <w:t>push</w:t>
+      </w:r>
+      <w:proofErr w:type="spellEnd"/>
+      <w:r>
+        <w:rPr>
+          <w:sz w:val="24"/>
+          <w:szCs w:val="24"/>
+        </w:rPr>
+        <w:t xml:space="preserve"> para o nome da minha release ela será exibida no </w:t>
+      </w:r>
+      <w:r>
+        <w:rPr>
+          <w:sz w:val="24"/>
+          <w:szCs w:val="24"/>
+        </w:rPr>
+        <w:t xml:space="preserve">campo de releases no </w:t>
+      </w:r>
+      <w:proofErr w:type="spellStart"/>
+      <w:r>
+        <w:rPr>
+          <w:sz w:val="24"/>
+          <w:szCs w:val="24"/>
+        </w:rPr>
+        <w:t>github</w:t>
+      </w:r>
+      <w:proofErr w:type="spellEnd"/>
+      <w:r>
+        <w:rPr>
+          <w:sz w:val="24"/>
+          <w:szCs w:val="24"/>
+        </w:rPr>
+        <w:t xml:space="preserve"> e pronta para download.</w:t>
+      </w:r>
+    </w:p>
+    <w:p>
+      <w:pPr>
+        <w:rPr>
+          <w:b/>
+          <w:bCs/>
+          <w:sz w:val="24"/>
+          <w:szCs w:val="24"/>
+        </w:rPr>
+      </w:pPr>
+      <w:r>
+        <w:rPr>
+          <w:noProof/>
+        </w:rPr>
         <w:lastRenderedPageBreak/>
-        <w:t>GERANDO VERSÕES (RELEASES) A PARTIR DOS COMMITS.</w:t>
-      </w:r>
-    </w:p>
-    <w:p>
-      <w:pPr>
-        <w:rPr>
-          <w:sz w:val="24"/>
-          <w:szCs w:val="24"/>
-        </w:rPr>
-      </w:pPr>
-      <w:r>
-        <w:rPr>
-          <w:sz w:val="24"/>
-          <w:szCs w:val="24"/>
-        </w:rPr>
-        <w:t>Para criar releases basta utilizar o comando abaixo</w:t>
-      </w:r>
-      <w:r>
-        <w:rPr>
-          <w:sz w:val="24"/>
-          <w:szCs w:val="24"/>
-        </w:rPr>
-        <w:t xml:space="preserve">, e caso eu envie um </w:t>
-      </w:r>
-      <w:proofErr w:type="spellStart"/>
-      <w:r>
-        <w:rPr>
-          <w:sz w:val="24"/>
-          <w:szCs w:val="24"/>
-        </w:rPr>
-        <w:t>push</w:t>
-      </w:r>
-      <w:proofErr w:type="spellEnd"/>
-      <w:r>
-        <w:rPr>
-          <w:sz w:val="24"/>
-          <w:szCs w:val="24"/>
-        </w:rPr>
-        <w:t xml:space="preserve"> para o nome da minha release ela será exibida no </w:t>
-      </w:r>
-      <w:r>
-        <w:rPr>
-          <w:sz w:val="24"/>
-          <w:szCs w:val="24"/>
-        </w:rPr>
-        <w:t xml:space="preserve">campo de releases no </w:t>
-      </w:r>
-      <w:proofErr w:type="spellStart"/>
-      <w:r>
-        <w:rPr>
-          <w:sz w:val="24"/>
-          <w:szCs w:val="24"/>
-        </w:rPr>
-        <w:t>github</w:t>
-      </w:r>
-      <w:proofErr w:type="spellEnd"/>
-      <w:r>
-        <w:rPr>
-          <w:sz w:val="24"/>
-          <w:szCs w:val="24"/>
-        </w:rPr>
-        <w:t xml:space="preserve"> e pronta para download.</w:t>
-      </w:r>
-    </w:p>
-    <w:p>
-      <w:pPr>
-        <w:rPr>
-          <w:b/>
-          <w:bCs/>
-          <w:sz w:val="24"/>
-          <w:szCs w:val="24"/>
-        </w:rPr>
-      </w:pPr>
-      <w:r>
-        <w:rPr>
-          <w:noProof/>
-        </w:rPr>
         <w:drawing>
           <wp:inline distT="0" distB="0" distL="0" distR="0" wp14:anchorId="7FCB563F" wp14:editId="36B8A7D2">
             <wp:extent cx="5057775" cy="2981325"/>
@@ -6550,7 +6576,7 @@
                     <pic:cNvPicPr/>
                   </pic:nvPicPr>
                   <pic:blipFill>
-                    <a:blip r:embed="rId39"/>
+                    <a:blip r:embed="rId40"/>
                     <a:stretch>
                       <a:fillRect/>
                     </a:stretch>

</xml_diff>

<commit_message>
inserindo nova descoberta sobre add ./arquivo
</commit_message>
<xml_diff>
--- a/GIT/Git Básico.docx
+++ b/GIT/Git Básico.docx
@@ -72,7 +72,23 @@
           <w:sz w:val="24"/>
           <w:szCs w:val="24"/>
         </w:rPr>
-        <w:t xml:space="preserve"> aonde é possível criar sua conta e visualizar as alterações feitas no GIT.</w:t>
+        <w:t xml:space="preserve"> </w:t>
+      </w:r>
+      <w:proofErr w:type="gramStart"/>
+      <w:r>
+        <w:rPr>
+          <w:sz w:val="24"/>
+          <w:szCs w:val="24"/>
+        </w:rPr>
+        <w:t>aonde</w:t>
+      </w:r>
+      <w:proofErr w:type="gramEnd"/>
+      <w:r>
+        <w:rPr>
+          <w:sz w:val="24"/>
+          <w:szCs w:val="24"/>
+        </w:rPr>
+        <w:t xml:space="preserve"> é possível criar sua conta e visualizar as alterações feitas no GIT.</w:t>
       </w:r>
     </w:p>
     <w:p>
@@ -476,7 +492,23 @@
           <w:sz w:val="24"/>
           <w:szCs w:val="24"/>
         </w:rPr>
-        <w:t xml:space="preserve"> aonde salva todas as versões d</w:t>
+        <w:t xml:space="preserve"> </w:t>
+      </w:r>
+      <w:proofErr w:type="gramStart"/>
+      <w:r>
+        <w:rPr>
+          <w:sz w:val="24"/>
+          <w:szCs w:val="24"/>
+        </w:rPr>
+        <w:t>aonde</w:t>
+      </w:r>
+      <w:proofErr w:type="gramEnd"/>
+      <w:r>
+        <w:rPr>
+          <w:sz w:val="24"/>
+          <w:szCs w:val="24"/>
+        </w:rPr>
+        <w:t xml:space="preserve"> salva todas as versões d</w:t>
       </w:r>
       <w:r>
         <w:rPr>
@@ -551,6 +583,7 @@
         <w:t>“</w:t>
       </w:r>
       <w:proofErr w:type="spellStart"/>
+      <w:proofErr w:type="gramStart"/>
       <w:r>
         <w:rPr>
           <w:b/>
@@ -570,7 +603,18 @@
           <w:szCs w:val="24"/>
           <w:u w:val="single"/>
         </w:rPr>
-        <w:t xml:space="preserve">  - -</w:t>
+        <w:t xml:space="preserve">  -</w:t>
+      </w:r>
+      <w:proofErr w:type="gramEnd"/>
+      <w:r>
+        <w:rPr>
+          <w:b/>
+          <w:bCs/>
+          <w:sz w:val="24"/>
+          <w:szCs w:val="24"/>
+          <w:u w:val="single"/>
+        </w:rPr>
+        <w:t xml:space="preserve"> -</w:t>
       </w:r>
       <w:proofErr w:type="spellStart"/>
       <w:r>
@@ -1586,6 +1630,7 @@
         <w:t xml:space="preserve"> </w:t>
       </w:r>
       <w:proofErr w:type="spellStart"/>
+      <w:proofErr w:type="gramStart"/>
       <w:r>
         <w:rPr>
           <w:sz w:val="24"/>
@@ -1599,7 +1644,15 @@
           <w:sz w:val="24"/>
           <w:szCs w:val="24"/>
         </w:rPr>
-        <w:t xml:space="preserve"> .” você passa a rastrear todos os arquivos dentro do seu repositório</w:t>
+        <w:t xml:space="preserve"> .</w:t>
+      </w:r>
+      <w:proofErr w:type="gramEnd"/>
+      <w:r>
+        <w:rPr>
+          <w:sz w:val="24"/>
+          <w:szCs w:val="24"/>
+        </w:rPr>
+        <w:t>” você passa a rastrear todos os arquivos dentro do seu repositório</w:t>
       </w:r>
       <w:r>
         <w:rPr>
@@ -3913,14 +3966,30 @@
           <w:sz w:val="24"/>
           <w:szCs w:val="24"/>
         </w:rPr>
-        <w:t xml:space="preserve"> criadas e </w:t>
-      </w:r>
-      <w:r>
-        <w:rPr>
-          <w:sz w:val="24"/>
-          <w:szCs w:val="24"/>
-        </w:rPr>
-        <w:t xml:space="preserve"> o terceiro comando</w:t>
+        <w:t xml:space="preserve"> criadas </w:t>
+      </w:r>
+      <w:proofErr w:type="gramStart"/>
+      <w:r>
+        <w:rPr>
+          <w:sz w:val="24"/>
+          <w:szCs w:val="24"/>
+        </w:rPr>
+        <w:t xml:space="preserve">e </w:t>
+      </w:r>
+      <w:r>
+        <w:rPr>
+          <w:sz w:val="24"/>
+          <w:szCs w:val="24"/>
+        </w:rPr>
+        <w:t xml:space="preserve"> o</w:t>
+      </w:r>
+      <w:proofErr w:type="gramEnd"/>
+      <w:r>
+        <w:rPr>
+          <w:sz w:val="24"/>
+          <w:szCs w:val="24"/>
+        </w:rPr>
+        <w:t xml:space="preserve"> terceiro comando</w:t>
       </w:r>
       <w:r>
         <w:rPr>
@@ -4968,7 +5037,23 @@
           <w:sz w:val="24"/>
           <w:szCs w:val="24"/>
         </w:rPr>
-        <w:t>Caso eu já tenha salvo o arquivo</w:t>
+        <w:t xml:space="preserve">Caso eu já tenha </w:t>
+      </w:r>
+      <w:proofErr w:type="gramStart"/>
+      <w:r>
+        <w:rPr>
+          <w:sz w:val="24"/>
+          <w:szCs w:val="24"/>
+        </w:rPr>
+        <w:t>salvo</w:t>
+      </w:r>
+      <w:proofErr w:type="gramEnd"/>
+      <w:r>
+        <w:rPr>
+          <w:sz w:val="24"/>
+          <w:szCs w:val="24"/>
+        </w:rPr>
+        <w:t xml:space="preserve"> o arquivo</w:t>
       </w:r>
       <w:r>
         <w:rPr>
@@ -5297,101 +5382,34 @@
     <w:p>
       <w:pPr>
         <w:rPr>
-          <w:b/>
-          <w:bCs/>
-          <w:sz w:val="24"/>
-          <w:szCs w:val="24"/>
-        </w:rPr>
-      </w:pPr>
-      <w:r>
-        <w:rPr>
-          <w:b/>
-          <w:bCs/>
-          <w:sz w:val="24"/>
-          <w:szCs w:val="24"/>
-        </w:rPr>
-        <w:t xml:space="preserve">GUARDANDO DADOS DE ALTERAÇÕES NOS ARQUIVOS </w:t>
-      </w:r>
-      <w:r>
-        <w:rPr>
-          <w:b/>
-          <w:bCs/>
-          <w:sz w:val="24"/>
-          <w:szCs w:val="24"/>
-        </w:rPr>
-        <w:t>PARA DEPOIS REUTILIZAR</w:t>
-      </w:r>
-    </w:p>
-    <w:p>
-      <w:pPr>
-        <w:rPr>
-          <w:sz w:val="24"/>
-          <w:szCs w:val="24"/>
-        </w:rPr>
-      </w:pPr>
-      <w:r>
-        <w:rPr>
-          <w:sz w:val="24"/>
-          <w:szCs w:val="24"/>
-        </w:rPr>
-        <w:t xml:space="preserve">Quando realizarmos alterações no arquivo e caso seja necessário </w:t>
-      </w:r>
-      <w:r>
-        <w:rPr>
-          <w:sz w:val="24"/>
-          <w:szCs w:val="24"/>
-        </w:rPr>
-        <w:t xml:space="preserve">realizar outras alterações naquele arquivo sem ser no </w:t>
-      </w:r>
-      <w:r>
-        <w:rPr>
-          <w:sz w:val="24"/>
-          <w:szCs w:val="24"/>
-        </w:rPr>
-        <w:t xml:space="preserve">mesmo </w:t>
-      </w:r>
-      <w:r>
-        <w:rPr>
-          <w:sz w:val="24"/>
-          <w:szCs w:val="24"/>
-        </w:rPr>
-        <w:t xml:space="preserve">campo que você </w:t>
-      </w:r>
-      <w:r>
-        <w:rPr>
-          <w:sz w:val="24"/>
-          <w:szCs w:val="24"/>
-        </w:rPr>
-        <w:t xml:space="preserve">estava </w:t>
-      </w:r>
-      <w:r>
-        <w:rPr>
-          <w:sz w:val="24"/>
-          <w:szCs w:val="24"/>
-        </w:rPr>
-        <w:t>utilizando</w:t>
-      </w:r>
-      <w:r>
-        <w:rPr>
-          <w:sz w:val="24"/>
-          <w:szCs w:val="24"/>
-        </w:rPr>
-        <w:t xml:space="preserve"> no momento</w:t>
-      </w:r>
-      <w:r>
-        <w:rPr>
-          <w:sz w:val="24"/>
-          <w:szCs w:val="24"/>
-        </w:rPr>
-        <w:t>, o comando abaixo guarda essas informações</w:t>
-      </w:r>
-      <w:r>
-        <w:rPr>
-          <w:sz w:val="24"/>
-          <w:szCs w:val="24"/>
-        </w:rPr>
-        <w:t xml:space="preserve"> em background</w:t>
-      </w:r>
+          <w:sz w:val="24"/>
+          <w:szCs w:val="24"/>
+          <w:u w:val="single"/>
+        </w:rPr>
+      </w:pPr>
+      <w:r>
+        <w:rPr>
+          <w:sz w:val="24"/>
+          <w:szCs w:val="24"/>
+        </w:rPr>
+        <w:t xml:space="preserve">As vezes você pode </w:t>
+      </w:r>
+      <w:r>
+        <w:rPr>
+          <w:sz w:val="24"/>
+          <w:szCs w:val="24"/>
+        </w:rPr>
+        <w:t xml:space="preserve">dar um </w:t>
+      </w:r>
+      <w:proofErr w:type="spellStart"/>
+      <w:r>
+        <w:rPr>
+          <w:sz w:val="24"/>
+          <w:szCs w:val="24"/>
+        </w:rPr>
+        <w:t>git</w:t>
+      </w:r>
+      <w:proofErr w:type="spellEnd"/>
       <w:r>
         <w:rPr>
           <w:sz w:val="24"/>
@@ -5399,76 +5417,63 @@
         </w:rPr>
         <w:t xml:space="preserve"> </w:t>
       </w:r>
-      <w:r>
-        <w:rPr>
-          <w:sz w:val="24"/>
-          <w:szCs w:val="24"/>
-        </w:rPr>
-        <w:t xml:space="preserve">para no futuro </w:t>
-      </w:r>
-      <w:r>
-        <w:rPr>
-          <w:sz w:val="24"/>
-          <w:szCs w:val="24"/>
-        </w:rPr>
-        <w:t xml:space="preserve">se </w:t>
-      </w:r>
-      <w:r>
-        <w:rPr>
-          <w:sz w:val="24"/>
-          <w:szCs w:val="24"/>
-        </w:rPr>
-        <w:t xml:space="preserve">quiser integrar </w:t>
-      </w:r>
-      <w:r>
-        <w:rPr>
-          <w:sz w:val="24"/>
-          <w:szCs w:val="24"/>
-        </w:rPr>
-        <w:t>as</w:t>
-      </w:r>
-      <w:r>
-        <w:rPr>
-          <w:sz w:val="24"/>
-          <w:szCs w:val="24"/>
-        </w:rPr>
-        <w:t xml:space="preserve"> mudanças feitas </w:t>
-      </w:r>
-      <w:r>
-        <w:rPr>
-          <w:sz w:val="24"/>
-          <w:szCs w:val="24"/>
-        </w:rPr>
-        <w:t xml:space="preserve">no </w:t>
-      </w:r>
-      <w:r>
-        <w:rPr>
-          <w:sz w:val="24"/>
-          <w:szCs w:val="24"/>
-        </w:rPr>
-        <w:t xml:space="preserve">campo atual </w:t>
-      </w:r>
-      <w:r>
-        <w:rPr>
-          <w:sz w:val="24"/>
-          <w:szCs w:val="24"/>
-        </w:rPr>
-        <w:t xml:space="preserve">com as mudanças </w:t>
-      </w:r>
-      <w:r>
-        <w:rPr>
-          <w:sz w:val="24"/>
-          <w:szCs w:val="24"/>
-        </w:rPr>
-        <w:t>d</w:t>
-      </w:r>
-      <w:r>
-        <w:rPr>
-          <w:sz w:val="24"/>
-          <w:szCs w:val="24"/>
-        </w:rPr>
-        <w:t>o</w:t>
-      </w:r>
+      <w:proofErr w:type="spellStart"/>
+      <w:r>
+        <w:rPr>
+          <w:sz w:val="24"/>
+          <w:szCs w:val="24"/>
+        </w:rPr>
+        <w:t>add</w:t>
+      </w:r>
+      <w:proofErr w:type="spellEnd"/>
+      <w:r>
+        <w:rPr>
+          <w:sz w:val="24"/>
+          <w:szCs w:val="24"/>
+        </w:rPr>
+        <w:t xml:space="preserve"> e depois </w:t>
+      </w:r>
+      <w:proofErr w:type="spellStart"/>
+      <w:r>
+        <w:rPr>
+          <w:sz w:val="24"/>
+          <w:szCs w:val="24"/>
+        </w:rPr>
+        <w:t>git</w:t>
+      </w:r>
+      <w:proofErr w:type="spellEnd"/>
+      <w:r>
+        <w:rPr>
+          <w:sz w:val="24"/>
+          <w:szCs w:val="24"/>
+        </w:rPr>
+        <w:t xml:space="preserve"> status para saber se o arquivo foi rastreado e ele não exibir, o comando de </w:t>
+      </w:r>
+      <w:proofErr w:type="spellStart"/>
+      <w:r>
+        <w:rPr>
+          <w:sz w:val="24"/>
+          <w:szCs w:val="24"/>
+        </w:rPr>
+        <w:t>rm</w:t>
+      </w:r>
+      <w:proofErr w:type="spellEnd"/>
+      <w:r>
+        <w:rPr>
+          <w:sz w:val="24"/>
+          <w:szCs w:val="24"/>
+        </w:rPr>
+        <w:t xml:space="preserve"> – </w:t>
+      </w:r>
+      <w:proofErr w:type="spellStart"/>
+      <w:r>
+        <w:rPr>
+          <w:sz w:val="24"/>
+          <w:szCs w:val="24"/>
+        </w:rPr>
+        <w:t>cached</w:t>
+      </w:r>
+      <w:proofErr w:type="spellEnd"/>
       <w:r>
         <w:rPr>
           <w:sz w:val="24"/>
@@ -5481,34 +5486,25 @@
           <w:sz w:val="24"/>
           <w:szCs w:val="24"/>
         </w:rPr>
-        <w:t>anterior</w:t>
-      </w:r>
-      <w:r>
-        <w:rPr>
-          <w:sz w:val="24"/>
-          <w:szCs w:val="24"/>
-        </w:rPr>
-        <w:t>.</w:t>
-      </w:r>
-    </w:p>
-    <w:p>
-      <w:pPr>
-        <w:rPr>
-          <w:b/>
-          <w:bCs/>
-          <w:sz w:val="24"/>
-          <w:szCs w:val="24"/>
-        </w:rPr>
-      </w:pPr>
+        <w:t>remove a ação no arquivo e volta a exibir no status novamente</w:t>
+      </w:r>
+      <w:r>
+        <w:rPr>
+          <w:sz w:val="24"/>
+          <w:szCs w:val="24"/>
+          <w:u w:val="single"/>
+        </w:rPr>
+        <w:t xml:space="preserve"> </w:t>
+      </w:r>
       <w:r>
         <w:rPr>
           <w:noProof/>
         </w:rPr>
         <w:drawing>
-          <wp:inline distT="0" distB="0" distL="0" distR="0" wp14:anchorId="22F4EEAE" wp14:editId="24CCB4CA">
-            <wp:extent cx="5400040" cy="631190"/>
-            <wp:effectExtent l="0" t="0" r="0" b="0"/>
-            <wp:docPr id="21" name="Imagem 21"/>
+          <wp:inline distT="0" distB="0" distL="0" distR="0" wp14:anchorId="1F607301" wp14:editId="38D29E6C">
+            <wp:extent cx="5400040" cy="4013835"/>
+            <wp:effectExtent l="0" t="0" r="0" b="5715"/>
+            <wp:docPr id="35" name="Imagem 35"/>
             <wp:cNvGraphicFramePr>
               <a:graphicFrameLocks xmlns:a="http://schemas.openxmlformats.org/drawingml/2006/main" noChangeAspect="1"/>
             </wp:cNvGraphicFramePr>
@@ -5528,7 +5524,7 @@
                   <pic:spPr>
                     <a:xfrm>
                       <a:off x="0" y="0"/>
-                      <a:ext cx="5400040" cy="631190"/>
+                      <a:ext cx="5400040" cy="4013835"/>
                     </a:xfrm>
                     <a:prstGeom prst="rect">
                       <a:avLst/>
@@ -5540,70 +5536,34 @@
           </wp:inline>
         </w:drawing>
       </w:r>
-      <w:r>
-        <w:rPr>
-          <w:b/>
-          <w:bCs/>
-          <w:sz w:val="24"/>
-          <w:szCs w:val="24"/>
-        </w:rPr>
-        <w:t xml:space="preserve"> </w:t>
-      </w:r>
-    </w:p>
-    <w:p>
-      <w:pPr>
-        <w:rPr>
-          <w:sz w:val="24"/>
-          <w:szCs w:val="24"/>
-        </w:rPr>
-      </w:pPr>
-      <w:r>
-        <w:rPr>
-          <w:sz w:val="24"/>
-          <w:szCs w:val="24"/>
-        </w:rPr>
-        <w:t xml:space="preserve">Listando os </w:t>
-      </w:r>
-      <w:proofErr w:type="spellStart"/>
-      <w:r>
-        <w:rPr>
-          <w:sz w:val="24"/>
-          <w:szCs w:val="24"/>
-        </w:rPr>
-        <w:t>stash’s</w:t>
-      </w:r>
-      <w:proofErr w:type="spellEnd"/>
-      <w:r>
-        <w:rPr>
-          <w:sz w:val="24"/>
-          <w:szCs w:val="24"/>
-        </w:rPr>
-        <w:t xml:space="preserve"> </w:t>
-      </w:r>
-      <w:r>
-        <w:rPr>
-          <w:sz w:val="24"/>
-          <w:szCs w:val="24"/>
-        </w:rPr>
-        <w:t xml:space="preserve">criados </w:t>
-      </w:r>
-    </w:p>
-    <w:p>
-      <w:pPr>
-        <w:rPr>
-          <w:sz w:val="24"/>
-          <w:szCs w:val="24"/>
+    </w:p>
+    <w:p>
+      <w:pPr>
+        <w:rPr>
+          <w:sz w:val="24"/>
+          <w:szCs w:val="24"/>
+          <w:u w:val="single"/>
+        </w:rPr>
+      </w:pPr>
+    </w:p>
+    <w:p>
+      <w:pPr>
+        <w:rPr>
+          <w:sz w:val="24"/>
+          <w:szCs w:val="24"/>
+          <w:u w:val="single"/>
         </w:rPr>
       </w:pPr>
       <w:r>
         <w:rPr>
           <w:noProof/>
         </w:rPr>
+        <w:lastRenderedPageBreak/>
         <w:drawing>
-          <wp:inline distT="0" distB="0" distL="0" distR="0" wp14:anchorId="10B4B328" wp14:editId="7F49CE22">
-            <wp:extent cx="5324475" cy="914400"/>
-            <wp:effectExtent l="0" t="0" r="9525" b="0"/>
-            <wp:docPr id="25" name="Imagem 25"/>
+          <wp:inline distT="0" distB="0" distL="0" distR="0" wp14:anchorId="5F03C020" wp14:editId="18225446">
+            <wp:extent cx="5400040" cy="1561465"/>
+            <wp:effectExtent l="0" t="0" r="0" b="635"/>
+            <wp:docPr id="34" name="Imagem 34"/>
             <wp:cNvGraphicFramePr>
               <a:graphicFrameLocks xmlns:a="http://schemas.openxmlformats.org/drawingml/2006/main" noChangeAspect="1"/>
             </wp:cNvGraphicFramePr>
@@ -5623,7 +5583,7 @@
                   <pic:spPr>
                     <a:xfrm>
                       <a:off x="0" y="0"/>
-                      <a:ext cx="5324475" cy="914400"/>
+                      <a:ext cx="5400040" cy="1561465"/>
                     </a:xfrm>
                     <a:prstGeom prst="rect">
                       <a:avLst/>
@@ -5639,37 +5599,205 @@
     <w:p>
       <w:pPr>
         <w:rPr>
-          <w:sz w:val="24"/>
-          <w:szCs w:val="24"/>
-        </w:rPr>
-      </w:pPr>
-      <w:r>
-        <w:rPr>
-          <w:sz w:val="24"/>
-          <w:szCs w:val="24"/>
-        </w:rPr>
-        <w:t xml:space="preserve">O comando abaixo remove as </w:t>
-      </w:r>
-      <w:proofErr w:type="spellStart"/>
-      <w:r>
-        <w:rPr>
-          <w:sz w:val="24"/>
-          <w:szCs w:val="24"/>
-        </w:rPr>
-        <w:t>stash</w:t>
-      </w:r>
-      <w:proofErr w:type="spellEnd"/>
-      <w:r>
-        <w:rPr>
-          <w:sz w:val="24"/>
-          <w:szCs w:val="24"/>
-        </w:rPr>
-        <w:t xml:space="preserve"> não utilizadas</w:t>
-      </w:r>
-    </w:p>
-    <w:p>
-      <w:pPr>
-        <w:rPr>
+          <w:b/>
+          <w:bCs/>
+          <w:sz w:val="24"/>
+          <w:szCs w:val="24"/>
+        </w:rPr>
+      </w:pPr>
+      <w:r>
+        <w:rPr>
+          <w:b/>
+          <w:bCs/>
+          <w:sz w:val="24"/>
+          <w:szCs w:val="24"/>
+        </w:rPr>
+        <w:t xml:space="preserve">GUARDANDO DADOS DE ALTERAÇÕES NOS ARQUIVOS </w:t>
+      </w:r>
+      <w:r>
+        <w:rPr>
+          <w:b/>
+          <w:bCs/>
+          <w:sz w:val="24"/>
+          <w:szCs w:val="24"/>
+        </w:rPr>
+        <w:t>PARA DEPOIS REUTILIZAR</w:t>
+      </w:r>
+    </w:p>
+    <w:p>
+      <w:pPr>
+        <w:rPr>
+          <w:sz w:val="24"/>
+          <w:szCs w:val="24"/>
+        </w:rPr>
+      </w:pPr>
+      <w:r>
+        <w:rPr>
+          <w:sz w:val="24"/>
+          <w:szCs w:val="24"/>
+        </w:rPr>
+        <w:t xml:space="preserve">Quando realizarmos alterações no arquivo e caso seja necessário </w:t>
+      </w:r>
+      <w:r>
+        <w:rPr>
+          <w:sz w:val="24"/>
+          <w:szCs w:val="24"/>
+        </w:rPr>
+        <w:t xml:space="preserve">realizar outras alterações naquele arquivo sem ser no </w:t>
+      </w:r>
+      <w:r>
+        <w:rPr>
+          <w:sz w:val="24"/>
+          <w:szCs w:val="24"/>
+        </w:rPr>
+        <w:t xml:space="preserve">mesmo </w:t>
+      </w:r>
+      <w:r>
+        <w:rPr>
+          <w:sz w:val="24"/>
+          <w:szCs w:val="24"/>
+        </w:rPr>
+        <w:t xml:space="preserve">campo que você </w:t>
+      </w:r>
+      <w:r>
+        <w:rPr>
+          <w:sz w:val="24"/>
+          <w:szCs w:val="24"/>
+        </w:rPr>
+        <w:t xml:space="preserve">estava </w:t>
+      </w:r>
+      <w:r>
+        <w:rPr>
+          <w:sz w:val="24"/>
+          <w:szCs w:val="24"/>
+        </w:rPr>
+        <w:t>utilizando</w:t>
+      </w:r>
+      <w:r>
+        <w:rPr>
+          <w:sz w:val="24"/>
+          <w:szCs w:val="24"/>
+        </w:rPr>
+        <w:t xml:space="preserve"> no momento</w:t>
+      </w:r>
+      <w:r>
+        <w:rPr>
+          <w:sz w:val="24"/>
+          <w:szCs w:val="24"/>
+        </w:rPr>
+        <w:t>, o comando abaixo guarda essas informações</w:t>
+      </w:r>
+      <w:r>
+        <w:rPr>
+          <w:sz w:val="24"/>
+          <w:szCs w:val="24"/>
+        </w:rPr>
+        <w:t xml:space="preserve"> em background</w:t>
+      </w:r>
+      <w:r>
+        <w:rPr>
+          <w:sz w:val="24"/>
+          <w:szCs w:val="24"/>
+        </w:rPr>
+        <w:t xml:space="preserve"> </w:t>
+      </w:r>
+      <w:r>
+        <w:rPr>
+          <w:sz w:val="24"/>
+          <w:szCs w:val="24"/>
+        </w:rPr>
+        <w:t xml:space="preserve">para no futuro </w:t>
+      </w:r>
+      <w:r>
+        <w:rPr>
+          <w:sz w:val="24"/>
+          <w:szCs w:val="24"/>
+        </w:rPr>
+        <w:t xml:space="preserve">se </w:t>
+      </w:r>
+      <w:r>
+        <w:rPr>
+          <w:sz w:val="24"/>
+          <w:szCs w:val="24"/>
+        </w:rPr>
+        <w:t xml:space="preserve">quiser integrar </w:t>
+      </w:r>
+      <w:r>
+        <w:rPr>
+          <w:sz w:val="24"/>
+          <w:szCs w:val="24"/>
+        </w:rPr>
+        <w:t>as</w:t>
+      </w:r>
+      <w:r>
+        <w:rPr>
+          <w:sz w:val="24"/>
+          <w:szCs w:val="24"/>
+        </w:rPr>
+        <w:t xml:space="preserve"> mudanças feitas </w:t>
+      </w:r>
+      <w:r>
+        <w:rPr>
+          <w:sz w:val="24"/>
+          <w:szCs w:val="24"/>
+        </w:rPr>
+        <w:t xml:space="preserve">no </w:t>
+      </w:r>
+      <w:r>
+        <w:rPr>
+          <w:sz w:val="24"/>
+          <w:szCs w:val="24"/>
+        </w:rPr>
+        <w:t xml:space="preserve">campo atual </w:t>
+      </w:r>
+      <w:r>
+        <w:rPr>
+          <w:sz w:val="24"/>
+          <w:szCs w:val="24"/>
+        </w:rPr>
+        <w:t xml:space="preserve">com as mudanças </w:t>
+      </w:r>
+      <w:r>
+        <w:rPr>
+          <w:sz w:val="24"/>
+          <w:szCs w:val="24"/>
+        </w:rPr>
+        <w:t>d</w:t>
+      </w:r>
+      <w:r>
+        <w:rPr>
+          <w:sz w:val="24"/>
+          <w:szCs w:val="24"/>
+        </w:rPr>
+        <w:t>o</w:t>
+      </w:r>
+      <w:r>
+        <w:rPr>
+          <w:sz w:val="24"/>
+          <w:szCs w:val="24"/>
+        </w:rPr>
+        <w:t xml:space="preserve"> </w:t>
+      </w:r>
+      <w:r>
+        <w:rPr>
+          <w:sz w:val="24"/>
+          <w:szCs w:val="24"/>
+        </w:rPr>
+        <w:t>anterior</w:t>
+      </w:r>
+      <w:r>
+        <w:rPr>
+          <w:sz w:val="24"/>
+          <w:szCs w:val="24"/>
+        </w:rPr>
+        <w:t>.</w:t>
+      </w:r>
+    </w:p>
+    <w:p>
+      <w:pPr>
+        <w:rPr>
+          <w:b/>
+          <w:bCs/>
           <w:sz w:val="24"/>
           <w:szCs w:val="24"/>
         </w:rPr>
@@ -5679,10 +5807,10 @@
           <w:noProof/>
         </w:rPr>
         <w:drawing>
-          <wp:inline distT="0" distB="0" distL="0" distR="0" wp14:anchorId="4BA8424E" wp14:editId="110476EA">
-            <wp:extent cx="5238750" cy="1485900"/>
+          <wp:inline distT="0" distB="0" distL="0" distR="0" wp14:anchorId="22F4EEAE" wp14:editId="24CCB4CA">
+            <wp:extent cx="5400040" cy="631190"/>
             <wp:effectExtent l="0" t="0" r="0" b="0"/>
-            <wp:docPr id="30" name="Imagem 30"/>
+            <wp:docPr id="21" name="Imagem 21"/>
             <wp:cNvGraphicFramePr>
               <a:graphicFrameLocks xmlns:a="http://schemas.openxmlformats.org/drawingml/2006/main" noChangeAspect="1"/>
             </wp:cNvGraphicFramePr>
@@ -5702,7 +5830,7 @@
                   <pic:spPr>
                     <a:xfrm>
                       <a:off x="0" y="0"/>
-                      <a:ext cx="5238750" cy="1485900"/>
+                      <a:ext cx="5400040" cy="631190"/>
                     </a:xfrm>
                     <a:prstGeom prst="rect">
                       <a:avLst/>
@@ -5714,53 +5842,53 @@
           </wp:inline>
         </w:drawing>
       </w:r>
-    </w:p>
-    <w:p>
-      <w:pPr>
-        <w:rPr>
-          <w:sz w:val="24"/>
-          <w:szCs w:val="24"/>
-        </w:rPr>
-      </w:pPr>
-      <w:r>
-        <w:rPr>
-          <w:sz w:val="24"/>
-          <w:szCs w:val="24"/>
-        </w:rPr>
-        <w:t xml:space="preserve">O pop serve para adicionar </w:t>
-      </w:r>
-      <w:r>
-        <w:rPr>
-          <w:sz w:val="24"/>
-          <w:szCs w:val="24"/>
-        </w:rPr>
-        <w:t xml:space="preserve">as mudanças e depois remover a </w:t>
-      </w:r>
-      <w:proofErr w:type="spellStart"/>
-      <w:r>
-        <w:rPr>
-          <w:sz w:val="24"/>
-          <w:szCs w:val="24"/>
-        </w:rPr>
-        <w:t>stash</w:t>
-      </w:r>
-      <w:proofErr w:type="spellEnd"/>
-      <w:r>
-        <w:rPr>
-          <w:sz w:val="24"/>
-          <w:szCs w:val="24"/>
-        </w:rPr>
-        <w:t xml:space="preserve"> criada do </w:t>
-      </w:r>
-      <w:proofErr w:type="spellStart"/>
-      <w:r>
-        <w:rPr>
-          <w:sz w:val="24"/>
-          <w:szCs w:val="24"/>
-        </w:rPr>
-        <w:t>git</w:t>
-      </w:r>
-      <w:proofErr w:type="spellEnd"/>
+      <w:r>
+        <w:rPr>
+          <w:b/>
+          <w:bCs/>
+          <w:sz w:val="24"/>
+          <w:szCs w:val="24"/>
+        </w:rPr>
+        <w:t xml:space="preserve"> </w:t>
+      </w:r>
+    </w:p>
+    <w:p>
+      <w:pPr>
+        <w:rPr>
+          <w:sz w:val="24"/>
+          <w:szCs w:val="24"/>
+        </w:rPr>
+      </w:pPr>
+      <w:r>
+        <w:rPr>
+          <w:sz w:val="24"/>
+          <w:szCs w:val="24"/>
+        </w:rPr>
+        <w:t xml:space="preserve">Listando os </w:t>
+      </w:r>
+      <w:proofErr w:type="spellStart"/>
+      <w:r>
+        <w:rPr>
+          <w:sz w:val="24"/>
+          <w:szCs w:val="24"/>
+        </w:rPr>
+        <w:t>stash’s</w:t>
+      </w:r>
+      <w:proofErr w:type="spellEnd"/>
+      <w:r>
+        <w:rPr>
+          <w:sz w:val="24"/>
+          <w:szCs w:val="24"/>
+        </w:rPr>
+        <w:t xml:space="preserve"> </w:t>
+      </w:r>
+      <w:r>
+        <w:rPr>
+          <w:sz w:val="24"/>
+          <w:szCs w:val="24"/>
+        </w:rPr>
+        <w:t xml:space="preserve">criados </w:t>
+      </w:r>
     </w:p>
     <w:p>
       <w:pPr>
@@ -5773,12 +5901,11 @@
         <w:rPr>
           <w:noProof/>
         </w:rPr>
-        <w:lastRenderedPageBreak/>
         <w:drawing>
-          <wp:inline distT="0" distB="0" distL="0" distR="0" wp14:anchorId="57BA0561" wp14:editId="166D2C96">
-            <wp:extent cx="5238750" cy="1990725"/>
-            <wp:effectExtent l="0" t="0" r="0" b="9525"/>
-            <wp:docPr id="31" name="Imagem 31"/>
+          <wp:inline distT="0" distB="0" distL="0" distR="0" wp14:anchorId="10B4B328" wp14:editId="7F49CE22">
+            <wp:extent cx="5324475" cy="914400"/>
+            <wp:effectExtent l="0" t="0" r="9525" b="0"/>
+            <wp:docPr id="25" name="Imagem 25"/>
             <wp:cNvGraphicFramePr>
               <a:graphicFrameLocks xmlns:a="http://schemas.openxmlformats.org/drawingml/2006/main" noChangeAspect="1"/>
             </wp:cNvGraphicFramePr>
@@ -5798,7 +5925,7 @@
                   <pic:spPr>
                     <a:xfrm>
                       <a:off x="0" y="0"/>
-                      <a:ext cx="5238750" cy="1990725"/>
+                      <a:ext cx="5324475" cy="914400"/>
                     </a:xfrm>
                     <a:prstGeom prst="rect">
                       <a:avLst/>
@@ -5814,254 +5941,32 @@
     <w:p>
       <w:pPr>
         <w:rPr>
-          <w:b/>
-          <w:bCs/>
-          <w:sz w:val="24"/>
-          <w:szCs w:val="24"/>
-        </w:rPr>
-      </w:pPr>
-    </w:p>
-    <w:p>
-      <w:pPr>
-        <w:rPr>
-          <w:b/>
-          <w:bCs/>
-          <w:sz w:val="24"/>
-          <w:szCs w:val="24"/>
-        </w:rPr>
-      </w:pPr>
-    </w:p>
-    <w:p>
-      <w:pPr>
-        <w:rPr>
-          <w:b/>
-          <w:bCs/>
-          <w:sz w:val="24"/>
-          <w:szCs w:val="24"/>
-        </w:rPr>
-      </w:pPr>
-    </w:p>
-    <w:p>
-      <w:pPr>
-        <w:rPr>
-          <w:b/>
-          <w:bCs/>
-          <w:sz w:val="24"/>
-          <w:szCs w:val="24"/>
-        </w:rPr>
-      </w:pPr>
-    </w:p>
-    <w:p>
-      <w:pPr>
-        <w:rPr>
-          <w:b/>
-          <w:bCs/>
-          <w:sz w:val="24"/>
-          <w:szCs w:val="24"/>
-        </w:rPr>
-      </w:pPr>
-      <w:r>
-        <w:rPr>
-          <w:b/>
-          <w:bCs/>
-          <w:sz w:val="24"/>
-          <w:szCs w:val="24"/>
-        </w:rPr>
-        <w:t>VOLTANDO NA VERSÃO DO ARQUIVO QUE QUER UTILIZAR</w:t>
-      </w:r>
-    </w:p>
-    <w:p>
-      <w:pPr>
-        <w:rPr>
-          <w:sz w:val="24"/>
-          <w:szCs w:val="24"/>
-        </w:rPr>
-      </w:pPr>
-      <w:r>
-        <w:rPr>
-          <w:sz w:val="24"/>
-          <w:szCs w:val="24"/>
-        </w:rPr>
-        <w:t xml:space="preserve">Se você consultar os </w:t>
-      </w:r>
-      <w:proofErr w:type="spellStart"/>
-      <w:r>
-        <w:rPr>
-          <w:sz w:val="24"/>
-          <w:szCs w:val="24"/>
-        </w:rPr>
-        <w:t>log’s</w:t>
-      </w:r>
-      <w:proofErr w:type="spellEnd"/>
-      <w:r>
-        <w:rPr>
-          <w:sz w:val="24"/>
-          <w:szCs w:val="24"/>
-        </w:rPr>
-        <w:t xml:space="preserve"> de alterações </w:t>
-      </w:r>
-      <w:proofErr w:type="spellStart"/>
-      <w:r>
-        <w:rPr>
-          <w:sz w:val="24"/>
-          <w:szCs w:val="24"/>
-        </w:rPr>
-        <w:t>comitadas</w:t>
-      </w:r>
-      <w:proofErr w:type="spellEnd"/>
-      <w:r>
-        <w:rPr>
-          <w:sz w:val="24"/>
-          <w:szCs w:val="24"/>
-        </w:rPr>
-        <w:t xml:space="preserve"> </w:t>
-      </w:r>
-      <w:r>
-        <w:rPr>
-          <w:sz w:val="24"/>
-          <w:szCs w:val="24"/>
-        </w:rPr>
-        <w:t xml:space="preserve">e pegar os 7 primeiros </w:t>
-      </w:r>
-      <w:proofErr w:type="spellStart"/>
-      <w:r>
-        <w:rPr>
-          <w:sz w:val="24"/>
-          <w:szCs w:val="24"/>
-        </w:rPr>
-        <w:t>hash</w:t>
-      </w:r>
-      <w:proofErr w:type="spellEnd"/>
-      <w:r>
-        <w:rPr>
-          <w:sz w:val="24"/>
-          <w:szCs w:val="24"/>
-        </w:rPr>
-        <w:t xml:space="preserve"> </w:t>
-      </w:r>
-      <w:proofErr w:type="spellStart"/>
-      <w:r>
-        <w:rPr>
-          <w:sz w:val="24"/>
-          <w:szCs w:val="24"/>
-        </w:rPr>
-        <w:t>code</w:t>
-      </w:r>
-      <w:proofErr w:type="spellEnd"/>
-      <w:r>
-        <w:rPr>
-          <w:sz w:val="24"/>
-          <w:szCs w:val="24"/>
-        </w:rPr>
-        <w:t xml:space="preserve"> e dar um checkout</w:t>
-      </w:r>
-      <w:r>
-        <w:rPr>
-          <w:sz w:val="24"/>
-          <w:szCs w:val="24"/>
-        </w:rPr>
-        <w:t xml:space="preserve">, ele vai criar uma </w:t>
-      </w:r>
-      <w:proofErr w:type="spellStart"/>
-      <w:r>
-        <w:rPr>
-          <w:sz w:val="24"/>
-          <w:szCs w:val="24"/>
-        </w:rPr>
-        <w:t>branch</w:t>
-      </w:r>
-      <w:proofErr w:type="spellEnd"/>
-      <w:r>
-        <w:rPr>
-          <w:sz w:val="24"/>
-          <w:szCs w:val="24"/>
-        </w:rPr>
-        <w:t xml:space="preserve"> “fantasma” desanexada da sua </w:t>
-      </w:r>
-      <w:proofErr w:type="spellStart"/>
-      <w:r>
-        <w:rPr>
-          <w:sz w:val="24"/>
-          <w:szCs w:val="24"/>
-        </w:rPr>
-        <w:t>branch</w:t>
-      </w:r>
-      <w:proofErr w:type="spellEnd"/>
-      <w:r>
-        <w:rPr>
-          <w:sz w:val="24"/>
-          <w:szCs w:val="24"/>
-        </w:rPr>
-        <w:t xml:space="preserve"> e sem poder </w:t>
-      </w:r>
-      <w:proofErr w:type="spellStart"/>
-      <w:r>
-        <w:rPr>
-          <w:sz w:val="24"/>
-          <w:szCs w:val="24"/>
-        </w:rPr>
-        <w:t>comitar</w:t>
-      </w:r>
-      <w:proofErr w:type="spellEnd"/>
-      <w:r>
-        <w:rPr>
-          <w:sz w:val="24"/>
-          <w:szCs w:val="24"/>
-        </w:rPr>
-        <w:t xml:space="preserve">. Com isso vai levar a versão que você deseja utilizar novamente, para </w:t>
-      </w:r>
-      <w:r>
-        <w:rPr>
-          <w:sz w:val="24"/>
-          <w:szCs w:val="24"/>
-        </w:rPr>
-        <w:t xml:space="preserve">utilizar essa nova versão basta criar uma nova </w:t>
-      </w:r>
-      <w:proofErr w:type="spellStart"/>
-      <w:r>
-        <w:rPr>
-          <w:sz w:val="24"/>
-          <w:szCs w:val="24"/>
-        </w:rPr>
-        <w:t>branch</w:t>
-      </w:r>
-      <w:proofErr w:type="spellEnd"/>
-      <w:r>
-        <w:rPr>
-          <w:sz w:val="24"/>
-          <w:szCs w:val="24"/>
-        </w:rPr>
-        <w:t xml:space="preserve"> para utilizar o projeto e poder </w:t>
-      </w:r>
-      <w:proofErr w:type="spellStart"/>
-      <w:r>
-        <w:rPr>
-          <w:sz w:val="24"/>
-          <w:szCs w:val="24"/>
-        </w:rPr>
-        <w:t>comitar</w:t>
-      </w:r>
-      <w:proofErr w:type="spellEnd"/>
-      <w:r>
-        <w:rPr>
-          <w:sz w:val="24"/>
-          <w:szCs w:val="24"/>
-        </w:rPr>
-        <w:t>.</w:t>
-      </w:r>
-      <w:r>
-        <w:rPr>
-          <w:sz w:val="24"/>
-          <w:szCs w:val="24"/>
-        </w:rPr>
-        <w:t xml:space="preserve"> </w:t>
-      </w:r>
-      <w:r>
-        <w:rPr>
-          <w:sz w:val="24"/>
-          <w:szCs w:val="24"/>
-        </w:rPr>
-        <w:t xml:space="preserve">  </w:t>
+          <w:sz w:val="24"/>
+          <w:szCs w:val="24"/>
+        </w:rPr>
+      </w:pPr>
+      <w:r>
+        <w:rPr>
+          <w:sz w:val="24"/>
+          <w:szCs w:val="24"/>
+        </w:rPr>
+        <w:t xml:space="preserve">O comando abaixo remove as </w:t>
+      </w:r>
+      <w:proofErr w:type="spellStart"/>
+      <w:r>
+        <w:rPr>
+          <w:sz w:val="24"/>
+          <w:szCs w:val="24"/>
+        </w:rPr>
+        <w:t>stash</w:t>
+      </w:r>
+      <w:proofErr w:type="spellEnd"/>
+      <w:r>
+        <w:rPr>
+          <w:sz w:val="24"/>
+          <w:szCs w:val="24"/>
+        </w:rPr>
+        <w:t xml:space="preserve"> não utilizadas</w:t>
       </w:r>
     </w:p>
     <w:p>
@@ -6075,12 +5980,11 @@
         <w:rPr>
           <w:noProof/>
         </w:rPr>
-        <w:lastRenderedPageBreak/>
         <w:drawing>
-          <wp:inline distT="0" distB="0" distL="0" distR="0" wp14:anchorId="058C4C81" wp14:editId="0196FBB3">
-            <wp:extent cx="5400040" cy="5781675"/>
-            <wp:effectExtent l="0" t="0" r="0" b="9525"/>
-            <wp:docPr id="33" name="Imagem 33"/>
+          <wp:inline distT="0" distB="0" distL="0" distR="0" wp14:anchorId="4BA8424E" wp14:editId="110476EA">
+            <wp:extent cx="5238750" cy="1485900"/>
+            <wp:effectExtent l="0" t="0" r="0" b="0"/>
+            <wp:docPr id="30" name="Imagem 30"/>
             <wp:cNvGraphicFramePr>
               <a:graphicFrameLocks xmlns:a="http://schemas.openxmlformats.org/drawingml/2006/main" noChangeAspect="1"/>
             </wp:cNvGraphicFramePr>
@@ -6100,7 +6004,7 @@
                   <pic:spPr>
                     <a:xfrm>
                       <a:off x="0" y="0"/>
-                      <a:ext cx="5400040" cy="5781675"/>
+                      <a:ext cx="5238750" cy="1485900"/>
                     </a:xfrm>
                     <a:prstGeom prst="rect">
                       <a:avLst/>
@@ -6120,127 +6024,35 @@
           <w:szCs w:val="24"/>
         </w:rPr>
       </w:pPr>
-    </w:p>
-    <w:p>
-      <w:pPr>
-        <w:rPr>
-          <w:b/>
-          <w:bCs/>
-          <w:sz w:val="24"/>
-          <w:szCs w:val="24"/>
-        </w:rPr>
-      </w:pPr>
-    </w:p>
-    <w:p>
-      <w:pPr>
-        <w:rPr>
-          <w:b/>
-          <w:bCs/>
-          <w:sz w:val="24"/>
-          <w:szCs w:val="24"/>
-        </w:rPr>
-      </w:pPr>
-    </w:p>
-    <w:p>
-      <w:pPr>
-        <w:rPr>
-          <w:b/>
-          <w:bCs/>
-          <w:sz w:val="24"/>
-          <w:szCs w:val="24"/>
-        </w:rPr>
-      </w:pPr>
-    </w:p>
-    <w:p>
-      <w:pPr>
-        <w:rPr>
-          <w:b/>
-          <w:bCs/>
-          <w:sz w:val="24"/>
-          <w:szCs w:val="24"/>
-        </w:rPr>
-      </w:pPr>
-    </w:p>
-    <w:p>
-      <w:pPr>
-        <w:rPr>
-          <w:b/>
-          <w:bCs/>
-          <w:sz w:val="24"/>
-          <w:szCs w:val="24"/>
-        </w:rPr>
-      </w:pPr>
-      <w:r>
-        <w:rPr>
-          <w:b/>
-          <w:bCs/>
-          <w:sz w:val="24"/>
-          <w:szCs w:val="24"/>
-        </w:rPr>
-        <w:t>VERIFICAR MUDANÇAS ENTRE DIFERENTES COMMIT</w:t>
-      </w:r>
-      <w:r>
-        <w:rPr>
-          <w:b/>
-          <w:bCs/>
-          <w:sz w:val="24"/>
-          <w:szCs w:val="24"/>
-        </w:rPr>
-        <w:t>S</w:t>
-      </w:r>
-    </w:p>
-    <w:p>
-      <w:pPr>
-        <w:rPr>
-          <w:sz w:val="24"/>
-          <w:szCs w:val="24"/>
-        </w:rPr>
-      </w:pPr>
-      <w:r>
-        <w:rPr>
-          <w:sz w:val="24"/>
-          <w:szCs w:val="24"/>
-        </w:rPr>
-        <w:t xml:space="preserve">Basta colocar os </w:t>
-      </w:r>
-      <w:proofErr w:type="spellStart"/>
-      <w:r>
-        <w:rPr>
-          <w:sz w:val="24"/>
-          <w:szCs w:val="24"/>
-        </w:rPr>
-        <w:t>Hash</w:t>
-      </w:r>
-      <w:proofErr w:type="spellEnd"/>
-      <w:r>
-        <w:rPr>
-          <w:sz w:val="24"/>
-          <w:szCs w:val="24"/>
-        </w:rPr>
-        <w:t xml:space="preserve"> </w:t>
-      </w:r>
-      <w:proofErr w:type="spellStart"/>
-      <w:r>
-        <w:rPr>
-          <w:sz w:val="24"/>
-          <w:szCs w:val="24"/>
-        </w:rPr>
-        <w:t>codes</w:t>
-      </w:r>
-      <w:proofErr w:type="spellEnd"/>
-      <w:r>
-        <w:rPr>
-          <w:sz w:val="24"/>
-          <w:szCs w:val="24"/>
-        </w:rPr>
-        <w:t xml:space="preserve"> que deseja saber</w:t>
-      </w:r>
-      <w:r>
-        <w:rPr>
-          <w:sz w:val="24"/>
-          <w:szCs w:val="24"/>
-        </w:rPr>
-        <w:t xml:space="preserve"> no </w:t>
+      <w:r>
+        <w:rPr>
+          <w:sz w:val="24"/>
+          <w:szCs w:val="24"/>
+        </w:rPr>
+        <w:t xml:space="preserve">O pop serve para adicionar </w:t>
+      </w:r>
+      <w:r>
+        <w:rPr>
+          <w:sz w:val="24"/>
+          <w:szCs w:val="24"/>
+        </w:rPr>
+        <w:t xml:space="preserve">as mudanças e depois remover a </w:t>
+      </w:r>
+      <w:proofErr w:type="spellStart"/>
+      <w:r>
+        <w:rPr>
+          <w:sz w:val="24"/>
+          <w:szCs w:val="24"/>
+        </w:rPr>
+        <w:t>stash</w:t>
+      </w:r>
+      <w:proofErr w:type="spellEnd"/>
+      <w:r>
+        <w:rPr>
+          <w:sz w:val="24"/>
+          <w:szCs w:val="24"/>
+        </w:rPr>
+        <w:t xml:space="preserve"> criada do </w:t>
       </w:r>
       <w:proofErr w:type="spellStart"/>
       <w:r>
@@ -6251,113 +6063,6 @@
         <w:t>git</w:t>
       </w:r>
       <w:proofErr w:type="spellEnd"/>
-      <w:r>
-        <w:rPr>
-          <w:sz w:val="24"/>
-          <w:szCs w:val="24"/>
-        </w:rPr>
-        <w:t xml:space="preserve"> </w:t>
-      </w:r>
-      <w:proofErr w:type="spellStart"/>
-      <w:r>
-        <w:rPr>
-          <w:sz w:val="24"/>
-          <w:szCs w:val="24"/>
-        </w:rPr>
-        <w:t>diff</w:t>
-      </w:r>
-      <w:proofErr w:type="spellEnd"/>
-      <w:r>
-        <w:rPr>
-          <w:sz w:val="24"/>
-          <w:szCs w:val="24"/>
-        </w:rPr>
-        <w:t>. Exemplo:</w:t>
-      </w:r>
-      <w:r>
-        <w:rPr>
-          <w:sz w:val="24"/>
-          <w:szCs w:val="24"/>
-        </w:rPr>
-        <w:t xml:space="preserve"> do </w:t>
-      </w:r>
-      <w:r>
-        <w:rPr>
-          <w:sz w:val="24"/>
-          <w:szCs w:val="24"/>
-        </w:rPr>
-        <w:t>hashcode1 até hashcode5</w:t>
-      </w:r>
-      <w:r>
-        <w:rPr>
-          <w:sz w:val="24"/>
-          <w:szCs w:val="24"/>
-        </w:rPr>
-        <w:t xml:space="preserve">, ele vai exibir todas as mudanças feitas no arquivo. O ATÉ no </w:t>
-      </w:r>
-      <w:proofErr w:type="spellStart"/>
-      <w:r>
-        <w:rPr>
-          <w:sz w:val="24"/>
-          <w:szCs w:val="24"/>
-        </w:rPr>
-        <w:t>git</w:t>
-      </w:r>
-      <w:proofErr w:type="spellEnd"/>
-      <w:r>
-        <w:rPr>
-          <w:sz w:val="24"/>
-          <w:szCs w:val="24"/>
-        </w:rPr>
-        <w:t xml:space="preserve"> é colocado com “..” </w:t>
-      </w:r>
-      <w:r>
-        <w:rPr>
-          <w:sz w:val="24"/>
-          <w:szCs w:val="24"/>
-        </w:rPr>
-        <w:t xml:space="preserve">(dois pontos) </w:t>
-      </w:r>
-      <w:r>
-        <w:rPr>
-          <w:sz w:val="24"/>
-          <w:szCs w:val="24"/>
-        </w:rPr>
-        <w:br/>
-        <w:t xml:space="preserve">Utilizando somente o </w:t>
-      </w:r>
-      <w:proofErr w:type="spellStart"/>
-      <w:r>
-        <w:rPr>
-          <w:sz w:val="24"/>
-          <w:szCs w:val="24"/>
-        </w:rPr>
-        <w:t>git</w:t>
-      </w:r>
-      <w:proofErr w:type="spellEnd"/>
-      <w:r>
-        <w:rPr>
-          <w:sz w:val="24"/>
-          <w:szCs w:val="24"/>
-        </w:rPr>
-        <w:t xml:space="preserve"> </w:t>
-      </w:r>
-      <w:proofErr w:type="spellStart"/>
-      <w:r>
-        <w:rPr>
-          <w:sz w:val="24"/>
-          <w:szCs w:val="24"/>
-        </w:rPr>
-        <w:t>diff</w:t>
-      </w:r>
-      <w:proofErr w:type="spellEnd"/>
-      <w:r>
-        <w:rPr>
-          <w:sz w:val="24"/>
-          <w:szCs w:val="24"/>
-        </w:rPr>
-        <w:t xml:space="preserve"> vai exibir o que foi modificado no momento que está utilizando o arquivo.</w:t>
-      </w:r>
     </w:p>
     <w:p>
       <w:pPr>
@@ -6372,10 +6077,10 @@
         </w:rPr>
         <w:lastRenderedPageBreak/>
         <w:drawing>
-          <wp:inline distT="0" distB="0" distL="0" distR="0" wp14:anchorId="7F338536" wp14:editId="768A5C14">
-            <wp:extent cx="5257800" cy="5619750"/>
-            <wp:effectExtent l="0" t="0" r="0" b="0"/>
-            <wp:docPr id="29" name="Imagem 29"/>
+          <wp:inline distT="0" distB="0" distL="0" distR="0" wp14:anchorId="57BA0561" wp14:editId="166D2C96">
+            <wp:extent cx="5238750" cy="1990725"/>
+            <wp:effectExtent l="0" t="0" r="0" b="9525"/>
+            <wp:docPr id="31" name="Imagem 31"/>
             <wp:cNvGraphicFramePr>
               <a:graphicFrameLocks xmlns:a="http://schemas.openxmlformats.org/drawingml/2006/main" noChangeAspect="1"/>
             </wp:cNvGraphicFramePr>
@@ -6395,6 +6100,603 @@
                   <pic:spPr>
                     <a:xfrm>
                       <a:off x="0" y="0"/>
+                      <a:ext cx="5238750" cy="1990725"/>
+                    </a:xfrm>
+                    <a:prstGeom prst="rect">
+                      <a:avLst/>
+                    </a:prstGeom>
+                  </pic:spPr>
+                </pic:pic>
+              </a:graphicData>
+            </a:graphic>
+          </wp:inline>
+        </w:drawing>
+      </w:r>
+    </w:p>
+    <w:p>
+      <w:pPr>
+        <w:rPr>
+          <w:b/>
+          <w:bCs/>
+          <w:sz w:val="24"/>
+          <w:szCs w:val="24"/>
+        </w:rPr>
+      </w:pPr>
+    </w:p>
+    <w:p>
+      <w:pPr>
+        <w:rPr>
+          <w:b/>
+          <w:bCs/>
+          <w:sz w:val="24"/>
+          <w:szCs w:val="24"/>
+        </w:rPr>
+      </w:pPr>
+    </w:p>
+    <w:p>
+      <w:pPr>
+        <w:rPr>
+          <w:b/>
+          <w:bCs/>
+          <w:sz w:val="24"/>
+          <w:szCs w:val="24"/>
+        </w:rPr>
+      </w:pPr>
+    </w:p>
+    <w:p>
+      <w:pPr>
+        <w:rPr>
+          <w:b/>
+          <w:bCs/>
+          <w:sz w:val="24"/>
+          <w:szCs w:val="24"/>
+        </w:rPr>
+      </w:pPr>
+    </w:p>
+    <w:p>
+      <w:pPr>
+        <w:rPr>
+          <w:b/>
+          <w:bCs/>
+          <w:sz w:val="24"/>
+          <w:szCs w:val="24"/>
+        </w:rPr>
+      </w:pPr>
+      <w:r>
+        <w:rPr>
+          <w:b/>
+          <w:bCs/>
+          <w:sz w:val="24"/>
+          <w:szCs w:val="24"/>
+        </w:rPr>
+        <w:t>VOLTANDO NA VERSÃO DO ARQUIVO QUE QUER UTILIZAR</w:t>
+      </w:r>
+    </w:p>
+    <w:p>
+      <w:pPr>
+        <w:rPr>
+          <w:sz w:val="24"/>
+          <w:szCs w:val="24"/>
+        </w:rPr>
+      </w:pPr>
+      <w:r>
+        <w:rPr>
+          <w:sz w:val="24"/>
+          <w:szCs w:val="24"/>
+        </w:rPr>
+        <w:t xml:space="preserve">Se você consultar os </w:t>
+      </w:r>
+      <w:proofErr w:type="spellStart"/>
+      <w:r>
+        <w:rPr>
+          <w:sz w:val="24"/>
+          <w:szCs w:val="24"/>
+        </w:rPr>
+        <w:t>log’s</w:t>
+      </w:r>
+      <w:proofErr w:type="spellEnd"/>
+      <w:r>
+        <w:rPr>
+          <w:sz w:val="24"/>
+          <w:szCs w:val="24"/>
+        </w:rPr>
+        <w:t xml:space="preserve"> de alterações </w:t>
+      </w:r>
+      <w:proofErr w:type="spellStart"/>
+      <w:r>
+        <w:rPr>
+          <w:sz w:val="24"/>
+          <w:szCs w:val="24"/>
+        </w:rPr>
+        <w:t>comitadas</w:t>
+      </w:r>
+      <w:proofErr w:type="spellEnd"/>
+      <w:r>
+        <w:rPr>
+          <w:sz w:val="24"/>
+          <w:szCs w:val="24"/>
+        </w:rPr>
+        <w:t xml:space="preserve"> </w:t>
+      </w:r>
+      <w:r>
+        <w:rPr>
+          <w:sz w:val="24"/>
+          <w:szCs w:val="24"/>
+        </w:rPr>
+        <w:t xml:space="preserve">e pegar os 7 primeiros </w:t>
+      </w:r>
+      <w:proofErr w:type="spellStart"/>
+      <w:r>
+        <w:rPr>
+          <w:sz w:val="24"/>
+          <w:szCs w:val="24"/>
+        </w:rPr>
+        <w:t>hash</w:t>
+      </w:r>
+      <w:proofErr w:type="spellEnd"/>
+      <w:r>
+        <w:rPr>
+          <w:sz w:val="24"/>
+          <w:szCs w:val="24"/>
+        </w:rPr>
+        <w:t xml:space="preserve"> </w:t>
+      </w:r>
+      <w:proofErr w:type="spellStart"/>
+      <w:r>
+        <w:rPr>
+          <w:sz w:val="24"/>
+          <w:szCs w:val="24"/>
+        </w:rPr>
+        <w:t>code</w:t>
+      </w:r>
+      <w:proofErr w:type="spellEnd"/>
+      <w:r>
+        <w:rPr>
+          <w:sz w:val="24"/>
+          <w:szCs w:val="24"/>
+        </w:rPr>
+        <w:t xml:space="preserve"> e dar um checkout</w:t>
+      </w:r>
+      <w:r>
+        <w:rPr>
+          <w:sz w:val="24"/>
+          <w:szCs w:val="24"/>
+        </w:rPr>
+        <w:t xml:space="preserve">, ele vai criar uma </w:t>
+      </w:r>
+      <w:proofErr w:type="spellStart"/>
+      <w:r>
+        <w:rPr>
+          <w:sz w:val="24"/>
+          <w:szCs w:val="24"/>
+        </w:rPr>
+        <w:t>branch</w:t>
+      </w:r>
+      <w:proofErr w:type="spellEnd"/>
+      <w:r>
+        <w:rPr>
+          <w:sz w:val="24"/>
+          <w:szCs w:val="24"/>
+        </w:rPr>
+        <w:t xml:space="preserve"> “fantasma” desanexada da sua </w:t>
+      </w:r>
+      <w:proofErr w:type="spellStart"/>
+      <w:r>
+        <w:rPr>
+          <w:sz w:val="24"/>
+          <w:szCs w:val="24"/>
+        </w:rPr>
+        <w:t>branch</w:t>
+      </w:r>
+      <w:proofErr w:type="spellEnd"/>
+      <w:r>
+        <w:rPr>
+          <w:sz w:val="24"/>
+          <w:szCs w:val="24"/>
+        </w:rPr>
+        <w:t xml:space="preserve"> e sem poder </w:t>
+      </w:r>
+      <w:proofErr w:type="spellStart"/>
+      <w:r>
+        <w:rPr>
+          <w:sz w:val="24"/>
+          <w:szCs w:val="24"/>
+        </w:rPr>
+        <w:t>comitar</w:t>
+      </w:r>
+      <w:proofErr w:type="spellEnd"/>
+      <w:r>
+        <w:rPr>
+          <w:sz w:val="24"/>
+          <w:szCs w:val="24"/>
+        </w:rPr>
+        <w:t xml:space="preserve">. Com isso vai levar a versão que você deseja utilizar novamente, para </w:t>
+      </w:r>
+      <w:r>
+        <w:rPr>
+          <w:sz w:val="24"/>
+          <w:szCs w:val="24"/>
+        </w:rPr>
+        <w:t xml:space="preserve">utilizar essa nova versão basta criar uma nova </w:t>
+      </w:r>
+      <w:proofErr w:type="spellStart"/>
+      <w:r>
+        <w:rPr>
+          <w:sz w:val="24"/>
+          <w:szCs w:val="24"/>
+        </w:rPr>
+        <w:t>branch</w:t>
+      </w:r>
+      <w:proofErr w:type="spellEnd"/>
+      <w:r>
+        <w:rPr>
+          <w:sz w:val="24"/>
+          <w:szCs w:val="24"/>
+        </w:rPr>
+        <w:t xml:space="preserve"> para utilizar o projeto e poder </w:t>
+      </w:r>
+      <w:proofErr w:type="spellStart"/>
+      <w:r>
+        <w:rPr>
+          <w:sz w:val="24"/>
+          <w:szCs w:val="24"/>
+        </w:rPr>
+        <w:t>comitar</w:t>
+      </w:r>
+      <w:proofErr w:type="spellEnd"/>
+      <w:r>
+        <w:rPr>
+          <w:sz w:val="24"/>
+          <w:szCs w:val="24"/>
+        </w:rPr>
+        <w:t>.</w:t>
+      </w:r>
+      <w:r>
+        <w:rPr>
+          <w:sz w:val="24"/>
+          <w:szCs w:val="24"/>
+        </w:rPr>
+        <w:t xml:space="preserve"> </w:t>
+      </w:r>
+      <w:r>
+        <w:rPr>
+          <w:sz w:val="24"/>
+          <w:szCs w:val="24"/>
+        </w:rPr>
+        <w:t xml:space="preserve">  </w:t>
+      </w:r>
+    </w:p>
+    <w:p>
+      <w:pPr>
+        <w:rPr>
+          <w:sz w:val="24"/>
+          <w:szCs w:val="24"/>
+        </w:rPr>
+      </w:pPr>
+      <w:r>
+        <w:rPr>
+          <w:noProof/>
+        </w:rPr>
+        <w:lastRenderedPageBreak/>
+        <w:drawing>
+          <wp:inline distT="0" distB="0" distL="0" distR="0" wp14:anchorId="058C4C81" wp14:editId="0196FBB3">
+            <wp:extent cx="5400040" cy="5781675"/>
+            <wp:effectExtent l="0" t="0" r="0" b="9525"/>
+            <wp:docPr id="33" name="Imagem 33"/>
+            <wp:cNvGraphicFramePr>
+              <a:graphicFrameLocks xmlns:a="http://schemas.openxmlformats.org/drawingml/2006/main" noChangeAspect="1"/>
+            </wp:cNvGraphicFramePr>
+            <a:graphic xmlns:a="http://schemas.openxmlformats.org/drawingml/2006/main">
+              <a:graphicData uri="http://schemas.openxmlformats.org/drawingml/2006/picture">
+                <pic:pic xmlns:pic="http://schemas.openxmlformats.org/drawingml/2006/picture">
+                  <pic:nvPicPr>
+                    <pic:cNvPr id="1" name=""/>
+                    <pic:cNvPicPr/>
+                  </pic:nvPicPr>
+                  <pic:blipFill>
+                    <a:blip r:embed="rId40"/>
+                    <a:stretch>
+                      <a:fillRect/>
+                    </a:stretch>
+                  </pic:blipFill>
+                  <pic:spPr>
+                    <a:xfrm>
+                      <a:off x="0" y="0"/>
+                      <a:ext cx="5400040" cy="5781675"/>
+                    </a:xfrm>
+                    <a:prstGeom prst="rect">
+                      <a:avLst/>
+                    </a:prstGeom>
+                  </pic:spPr>
+                </pic:pic>
+              </a:graphicData>
+            </a:graphic>
+          </wp:inline>
+        </w:drawing>
+      </w:r>
+    </w:p>
+    <w:p>
+      <w:pPr>
+        <w:rPr>
+          <w:sz w:val="24"/>
+          <w:szCs w:val="24"/>
+        </w:rPr>
+      </w:pPr>
+    </w:p>
+    <w:p>
+      <w:pPr>
+        <w:rPr>
+          <w:b/>
+          <w:bCs/>
+          <w:sz w:val="24"/>
+          <w:szCs w:val="24"/>
+        </w:rPr>
+      </w:pPr>
+    </w:p>
+    <w:p>
+      <w:pPr>
+        <w:rPr>
+          <w:b/>
+          <w:bCs/>
+          <w:sz w:val="24"/>
+          <w:szCs w:val="24"/>
+        </w:rPr>
+      </w:pPr>
+    </w:p>
+    <w:p>
+      <w:pPr>
+        <w:rPr>
+          <w:b/>
+          <w:bCs/>
+          <w:sz w:val="24"/>
+          <w:szCs w:val="24"/>
+        </w:rPr>
+      </w:pPr>
+    </w:p>
+    <w:p>
+      <w:pPr>
+        <w:rPr>
+          <w:b/>
+          <w:bCs/>
+          <w:sz w:val="24"/>
+          <w:szCs w:val="24"/>
+        </w:rPr>
+      </w:pPr>
+    </w:p>
+    <w:p>
+      <w:pPr>
+        <w:rPr>
+          <w:b/>
+          <w:bCs/>
+          <w:sz w:val="24"/>
+          <w:szCs w:val="24"/>
+        </w:rPr>
+      </w:pPr>
+      <w:r>
+        <w:rPr>
+          <w:b/>
+          <w:bCs/>
+          <w:sz w:val="24"/>
+          <w:szCs w:val="24"/>
+        </w:rPr>
+        <w:t>VERIFICAR MUDANÇAS ENTRE DIFERENTES COMMIT</w:t>
+      </w:r>
+      <w:r>
+        <w:rPr>
+          <w:b/>
+          <w:bCs/>
+          <w:sz w:val="24"/>
+          <w:szCs w:val="24"/>
+        </w:rPr>
+        <w:t>S</w:t>
+      </w:r>
+    </w:p>
+    <w:p>
+      <w:pPr>
+        <w:rPr>
+          <w:sz w:val="24"/>
+          <w:szCs w:val="24"/>
+        </w:rPr>
+      </w:pPr>
+      <w:r>
+        <w:rPr>
+          <w:sz w:val="24"/>
+          <w:szCs w:val="24"/>
+        </w:rPr>
+        <w:t xml:space="preserve">Basta colocar os </w:t>
+      </w:r>
+      <w:proofErr w:type="spellStart"/>
+      <w:r>
+        <w:rPr>
+          <w:sz w:val="24"/>
+          <w:szCs w:val="24"/>
+        </w:rPr>
+        <w:t>Hash</w:t>
+      </w:r>
+      <w:proofErr w:type="spellEnd"/>
+      <w:r>
+        <w:rPr>
+          <w:sz w:val="24"/>
+          <w:szCs w:val="24"/>
+        </w:rPr>
+        <w:t xml:space="preserve"> </w:t>
+      </w:r>
+      <w:proofErr w:type="spellStart"/>
+      <w:r>
+        <w:rPr>
+          <w:sz w:val="24"/>
+          <w:szCs w:val="24"/>
+        </w:rPr>
+        <w:t>codes</w:t>
+      </w:r>
+      <w:proofErr w:type="spellEnd"/>
+      <w:r>
+        <w:rPr>
+          <w:sz w:val="24"/>
+          <w:szCs w:val="24"/>
+        </w:rPr>
+        <w:t xml:space="preserve"> que deseja saber</w:t>
+      </w:r>
+      <w:r>
+        <w:rPr>
+          <w:sz w:val="24"/>
+          <w:szCs w:val="24"/>
+        </w:rPr>
+        <w:t xml:space="preserve"> no </w:t>
+      </w:r>
+      <w:proofErr w:type="spellStart"/>
+      <w:r>
+        <w:rPr>
+          <w:sz w:val="24"/>
+          <w:szCs w:val="24"/>
+        </w:rPr>
+        <w:t>git</w:t>
+      </w:r>
+      <w:proofErr w:type="spellEnd"/>
+      <w:r>
+        <w:rPr>
+          <w:sz w:val="24"/>
+          <w:szCs w:val="24"/>
+        </w:rPr>
+        <w:t xml:space="preserve"> </w:t>
+      </w:r>
+      <w:proofErr w:type="spellStart"/>
+      <w:r>
+        <w:rPr>
+          <w:sz w:val="24"/>
+          <w:szCs w:val="24"/>
+        </w:rPr>
+        <w:t>diff</w:t>
+      </w:r>
+      <w:proofErr w:type="spellEnd"/>
+      <w:r>
+        <w:rPr>
+          <w:sz w:val="24"/>
+          <w:szCs w:val="24"/>
+        </w:rPr>
+        <w:t>. Exemplo:</w:t>
+      </w:r>
+      <w:r>
+        <w:rPr>
+          <w:sz w:val="24"/>
+          <w:szCs w:val="24"/>
+        </w:rPr>
+        <w:t xml:space="preserve"> do </w:t>
+      </w:r>
+      <w:r>
+        <w:rPr>
+          <w:sz w:val="24"/>
+          <w:szCs w:val="24"/>
+        </w:rPr>
+        <w:t>hashcode1 até hashcode5</w:t>
+      </w:r>
+      <w:r>
+        <w:rPr>
+          <w:sz w:val="24"/>
+          <w:szCs w:val="24"/>
+        </w:rPr>
+        <w:t xml:space="preserve">, ele vai exibir todas as mudanças feitas no arquivo. O ATÉ no </w:t>
+      </w:r>
+      <w:proofErr w:type="spellStart"/>
+      <w:r>
+        <w:rPr>
+          <w:sz w:val="24"/>
+          <w:szCs w:val="24"/>
+        </w:rPr>
+        <w:t>git</w:t>
+      </w:r>
+      <w:proofErr w:type="spellEnd"/>
+      <w:r>
+        <w:rPr>
+          <w:sz w:val="24"/>
+          <w:szCs w:val="24"/>
+        </w:rPr>
+        <w:t xml:space="preserve"> é colocado com “..” </w:t>
+      </w:r>
+      <w:r>
+        <w:rPr>
+          <w:sz w:val="24"/>
+          <w:szCs w:val="24"/>
+        </w:rPr>
+        <w:t xml:space="preserve">(dois pontos) </w:t>
+      </w:r>
+      <w:r>
+        <w:rPr>
+          <w:sz w:val="24"/>
+          <w:szCs w:val="24"/>
+        </w:rPr>
+        <w:br/>
+        <w:t xml:space="preserve">Utilizando somente o </w:t>
+      </w:r>
+      <w:proofErr w:type="spellStart"/>
+      <w:r>
+        <w:rPr>
+          <w:sz w:val="24"/>
+          <w:szCs w:val="24"/>
+        </w:rPr>
+        <w:t>git</w:t>
+      </w:r>
+      <w:proofErr w:type="spellEnd"/>
+      <w:r>
+        <w:rPr>
+          <w:sz w:val="24"/>
+          <w:szCs w:val="24"/>
+        </w:rPr>
+        <w:t xml:space="preserve"> </w:t>
+      </w:r>
+      <w:proofErr w:type="spellStart"/>
+      <w:r>
+        <w:rPr>
+          <w:sz w:val="24"/>
+          <w:szCs w:val="24"/>
+        </w:rPr>
+        <w:t>diff</w:t>
+      </w:r>
+      <w:proofErr w:type="spellEnd"/>
+      <w:r>
+        <w:rPr>
+          <w:sz w:val="24"/>
+          <w:szCs w:val="24"/>
+        </w:rPr>
+        <w:t xml:space="preserve"> vai exibir o que foi modificado no momento que está utilizando o arquivo.</w:t>
+      </w:r>
+    </w:p>
+    <w:p>
+      <w:pPr>
+        <w:rPr>
+          <w:sz w:val="24"/>
+          <w:szCs w:val="24"/>
+        </w:rPr>
+      </w:pPr>
+      <w:r>
+        <w:rPr>
+          <w:noProof/>
+        </w:rPr>
+        <w:lastRenderedPageBreak/>
+        <w:drawing>
+          <wp:inline distT="0" distB="0" distL="0" distR="0" wp14:anchorId="7F338536" wp14:editId="768A5C14">
+            <wp:extent cx="5257800" cy="5619750"/>
+            <wp:effectExtent l="0" t="0" r="0" b="0"/>
+            <wp:docPr id="29" name="Imagem 29"/>
+            <wp:cNvGraphicFramePr>
+              <a:graphicFrameLocks xmlns:a="http://schemas.openxmlformats.org/drawingml/2006/main" noChangeAspect="1"/>
+            </wp:cNvGraphicFramePr>
+            <a:graphic xmlns:a="http://schemas.openxmlformats.org/drawingml/2006/main">
+              <a:graphicData uri="http://schemas.openxmlformats.org/drawingml/2006/picture">
+                <pic:pic xmlns:pic="http://schemas.openxmlformats.org/drawingml/2006/picture">
+                  <pic:nvPicPr>
+                    <pic:cNvPr id="1" name=""/>
+                    <pic:cNvPicPr/>
+                  </pic:nvPicPr>
+                  <pic:blipFill>
+                    <a:blip r:embed="rId41"/>
+                    <a:stretch>
+                      <a:fillRect/>
+                    </a:stretch>
+                  </pic:blipFill>
+                  <pic:spPr>
+                    <a:xfrm>
+                      <a:off x="0" y="0"/>
                       <a:ext cx="5257800" cy="5619750"/>
                     </a:xfrm>
                     <a:prstGeom prst="rect">
@@ -6576,7 +6878,7 @@
                     <pic:cNvPicPr/>
                   </pic:nvPicPr>
                   <pic:blipFill>
-                    <a:blip r:embed="rId40"/>
+                    <a:blip r:embed="rId42"/>
                     <a:stretch>
                       <a:fillRect/>
                     </a:stretch>

</xml_diff>

<commit_message>
Como remover folder do github pelo prompt
</commit_message>
<xml_diff>
--- a/GIT/Git Básico.docx
+++ b/GIT/Git Básico.docx
@@ -72,43 +72,56 @@
           <w:sz w:val="24"/>
           <w:szCs w:val="24"/>
         </w:rPr>
+        <w:t xml:space="preserve"> aonde é possível criar sua conta e visualizar as alterações feitas no GIT.</w:t>
+      </w:r>
+    </w:p>
+    <w:p>
+      <w:pPr>
+        <w:rPr>
+          <w:b/>
+          <w:bCs/>
+          <w:sz w:val="24"/>
+          <w:szCs w:val="24"/>
+        </w:rPr>
+      </w:pPr>
+      <w:proofErr w:type="spellStart"/>
+      <w:r>
+        <w:rPr>
+          <w:b/>
+          <w:bCs/>
+          <w:sz w:val="24"/>
+          <w:szCs w:val="24"/>
+        </w:rPr>
+        <w:t>Git</w:t>
+      </w:r>
+      <w:proofErr w:type="spellEnd"/>
+      <w:r>
+        <w:rPr>
+          <w:b/>
+          <w:bCs/>
+          <w:sz w:val="24"/>
+          <w:szCs w:val="24"/>
+        </w:rPr>
         <w:t xml:space="preserve"> </w:t>
       </w:r>
-      <w:proofErr w:type="gramStart"/>
-      <w:r>
-        <w:rPr>
-          <w:sz w:val="24"/>
-          <w:szCs w:val="24"/>
-        </w:rPr>
-        <w:t>aonde</w:t>
-      </w:r>
-      <w:proofErr w:type="gramEnd"/>
-      <w:r>
-        <w:rPr>
-          <w:sz w:val="24"/>
-          <w:szCs w:val="24"/>
-        </w:rPr>
-        <w:t xml:space="preserve"> é possível criar sua conta e visualizar as alterações feitas no GIT.</w:t>
-      </w:r>
-    </w:p>
-    <w:p>
-      <w:pPr>
-        <w:rPr>
-          <w:b/>
-          <w:bCs/>
-          <w:sz w:val="24"/>
-          <w:szCs w:val="24"/>
-        </w:rPr>
-      </w:pPr>
-      <w:proofErr w:type="spellStart"/>
-      <w:r>
-        <w:rPr>
-          <w:b/>
-          <w:bCs/>
-          <w:sz w:val="24"/>
-          <w:szCs w:val="24"/>
-        </w:rPr>
-        <w:t>Git</w:t>
+      <w:r>
+        <w:rPr>
+          <w:b/>
+          <w:bCs/>
+          <w:sz w:val="24"/>
+          <w:szCs w:val="24"/>
+        </w:rPr>
+        <w:t xml:space="preserve">ou </w:t>
+      </w:r>
+      <w:proofErr w:type="spellStart"/>
+      <w:r>
+        <w:rPr>
+          <w:b/>
+          <w:bCs/>
+          <w:sz w:val="24"/>
+          <w:szCs w:val="24"/>
+        </w:rPr>
+        <w:t>GitBash</w:t>
       </w:r>
       <w:proofErr w:type="spellEnd"/>
       <w:r>
@@ -122,24 +135,18 @@
       </w:r>
       <w:r>
         <w:rPr>
-          <w:b/>
-          <w:bCs/>
-          <w:sz w:val="24"/>
-          <w:szCs w:val="24"/>
-        </w:rPr>
-        <w:t xml:space="preserve">ou </w:t>
-      </w:r>
-      <w:proofErr w:type="spellStart"/>
-      <w:r>
-        <w:rPr>
-          <w:b/>
-          <w:bCs/>
-          <w:sz w:val="24"/>
-          <w:szCs w:val="24"/>
-        </w:rPr>
-        <w:t>GitBash</w:t>
-      </w:r>
-      <w:proofErr w:type="spellEnd"/>
+          <w:sz w:val="24"/>
+          <w:szCs w:val="24"/>
+        </w:rPr>
+        <w:t>é um</w:t>
+      </w:r>
+      <w:r>
+        <w:rPr>
+          <w:sz w:val="24"/>
+          <w:szCs w:val="24"/>
+        </w:rPr>
+        <w:t xml:space="preserve"> (CMD)</w:t>
+      </w:r>
       <w:r>
         <w:rPr>
           <w:b/>
@@ -154,19 +161,24 @@
           <w:sz w:val="24"/>
           <w:szCs w:val="24"/>
         </w:rPr>
-        <w:t>é um</w:t>
-      </w:r>
-      <w:r>
-        <w:rPr>
-          <w:sz w:val="24"/>
-          <w:szCs w:val="24"/>
-        </w:rPr>
-        <w:t xml:space="preserve"> (CMD)</w:t>
-      </w:r>
-      <w:r>
-        <w:rPr>
-          <w:b/>
-          <w:bCs/>
+        <w:t xml:space="preserve">controlador de versionamento, serve para salvar diversas versões </w:t>
+      </w:r>
+      <w:r>
+        <w:rPr>
+          <w:sz w:val="24"/>
+          <w:szCs w:val="24"/>
+        </w:rPr>
+        <w:t>de arquivos</w:t>
+      </w:r>
+      <w:r>
+        <w:rPr>
+          <w:sz w:val="24"/>
+          <w:szCs w:val="24"/>
+        </w:rPr>
+        <w:t>.</w:t>
+      </w:r>
+      <w:r>
+        <w:rPr>
           <w:sz w:val="24"/>
           <w:szCs w:val="24"/>
         </w:rPr>
@@ -177,14 +189,140 @@
           <w:sz w:val="24"/>
           <w:szCs w:val="24"/>
         </w:rPr>
-        <w:t xml:space="preserve">controlador de versionamento, serve para salvar diversas versões </w:t>
-      </w:r>
-      <w:r>
-        <w:rPr>
-          <w:sz w:val="24"/>
-          <w:szCs w:val="24"/>
-        </w:rPr>
-        <w:t>de arquivos</w:t>
+        <w:t>O</w:t>
+      </w:r>
+      <w:r>
+        <w:rPr>
+          <w:sz w:val="24"/>
+          <w:szCs w:val="24"/>
+        </w:rPr>
+        <w:t xml:space="preserve"> arquivo pode ser acess</w:t>
+      </w:r>
+      <w:r>
+        <w:rPr>
+          <w:sz w:val="24"/>
+          <w:szCs w:val="24"/>
+        </w:rPr>
+        <w:t xml:space="preserve">ado pelo usuário aonde vai localizar todas as versões </w:t>
+      </w:r>
+      <w:r>
+        <w:rPr>
+          <w:sz w:val="24"/>
+          <w:szCs w:val="24"/>
+        </w:rPr>
+        <w:t xml:space="preserve">de arquivos </w:t>
+      </w:r>
+      <w:r>
+        <w:rPr>
+          <w:sz w:val="24"/>
+          <w:szCs w:val="24"/>
+        </w:rPr>
+        <w:t xml:space="preserve">salvas </w:t>
+      </w:r>
+      <w:r>
+        <w:rPr>
+          <w:sz w:val="24"/>
+          <w:szCs w:val="24"/>
+        </w:rPr>
+        <w:t>por ele,</w:t>
+      </w:r>
+      <w:r>
+        <w:rPr>
+          <w:sz w:val="24"/>
+          <w:szCs w:val="24"/>
+        </w:rPr>
+        <w:t xml:space="preserve"> com isso</w:t>
+      </w:r>
+      <w:r>
+        <w:rPr>
+          <w:sz w:val="24"/>
+          <w:szCs w:val="24"/>
+        </w:rPr>
+        <w:t xml:space="preserve"> o usuário</w:t>
+      </w:r>
+      <w:r>
+        <w:rPr>
+          <w:sz w:val="24"/>
+          <w:szCs w:val="24"/>
+        </w:rPr>
+        <w:t xml:space="preserve"> pode voltar a </w:t>
+      </w:r>
+      <w:r>
+        <w:rPr>
+          <w:sz w:val="24"/>
+          <w:szCs w:val="24"/>
+        </w:rPr>
+        <w:t xml:space="preserve">primeira, </w:t>
+      </w:r>
+      <w:r>
+        <w:rPr>
+          <w:sz w:val="24"/>
+          <w:szCs w:val="24"/>
+        </w:rPr>
+        <w:t>antepenúltima</w:t>
+      </w:r>
+      <w:r>
+        <w:rPr>
+          <w:sz w:val="24"/>
+          <w:szCs w:val="24"/>
+        </w:rPr>
+        <w:t>, penúltima</w:t>
+      </w:r>
+      <w:r>
+        <w:rPr>
+          <w:sz w:val="24"/>
+          <w:szCs w:val="24"/>
+        </w:rPr>
+        <w:t xml:space="preserve"> </w:t>
+      </w:r>
+      <w:r>
+        <w:rPr>
+          <w:sz w:val="24"/>
+          <w:szCs w:val="24"/>
+        </w:rPr>
+        <w:t>ou</w:t>
+      </w:r>
+      <w:r>
+        <w:rPr>
+          <w:sz w:val="24"/>
+          <w:szCs w:val="24"/>
+        </w:rPr>
+        <w:t xml:space="preserve"> </w:t>
+      </w:r>
+      <w:r>
+        <w:rPr>
+          <w:sz w:val="24"/>
+          <w:szCs w:val="24"/>
+        </w:rPr>
+        <w:t>“</w:t>
+      </w:r>
+      <w:r>
+        <w:rPr>
+          <w:sz w:val="24"/>
+          <w:szCs w:val="24"/>
+        </w:rPr>
+        <w:t>n</w:t>
+      </w:r>
+      <w:r>
+        <w:rPr>
+          <w:sz w:val="24"/>
+          <w:szCs w:val="24"/>
+        </w:rPr>
+        <w:t>”</w:t>
+      </w:r>
+      <w:r>
+        <w:rPr>
+          <w:sz w:val="24"/>
+          <w:szCs w:val="24"/>
+        </w:rPr>
+        <w:t xml:space="preserve"> versão utilizada</w:t>
+      </w:r>
+      <w:r>
+        <w:rPr>
+          <w:sz w:val="24"/>
+          <w:szCs w:val="24"/>
+        </w:rPr>
+        <w:t xml:space="preserve"> se desejar</w:t>
       </w:r>
       <w:r>
         <w:rPr>
@@ -205,84 +343,105 @@
           <w:sz w:val="24"/>
           <w:szCs w:val="24"/>
         </w:rPr>
-        <w:t>O</w:t>
-      </w:r>
-      <w:r>
-        <w:rPr>
-          <w:sz w:val="24"/>
-          <w:szCs w:val="24"/>
-        </w:rPr>
-        <w:t xml:space="preserve"> arquivo pode ser acess</w:t>
-      </w:r>
-      <w:r>
-        <w:rPr>
-          <w:sz w:val="24"/>
-          <w:szCs w:val="24"/>
-        </w:rPr>
-        <w:t xml:space="preserve">ado pelo usuário aonde vai localizar todas as versões </w:t>
-      </w:r>
-      <w:r>
-        <w:rPr>
-          <w:sz w:val="24"/>
-          <w:szCs w:val="24"/>
-        </w:rPr>
-        <w:t xml:space="preserve">de arquivos </w:t>
-      </w:r>
-      <w:r>
-        <w:rPr>
-          <w:sz w:val="24"/>
-          <w:szCs w:val="24"/>
-        </w:rPr>
-        <w:t xml:space="preserve">salvas </w:t>
-      </w:r>
-      <w:r>
-        <w:rPr>
-          <w:sz w:val="24"/>
-          <w:szCs w:val="24"/>
-        </w:rPr>
-        <w:t>por ele,</w:t>
-      </w:r>
-      <w:r>
-        <w:rPr>
-          <w:sz w:val="24"/>
-          <w:szCs w:val="24"/>
-        </w:rPr>
-        <w:t xml:space="preserve"> com isso</w:t>
-      </w:r>
-      <w:r>
-        <w:rPr>
-          <w:sz w:val="24"/>
-          <w:szCs w:val="24"/>
-        </w:rPr>
-        <w:t xml:space="preserve"> o usuário</w:t>
-      </w:r>
-      <w:r>
-        <w:rPr>
-          <w:sz w:val="24"/>
-          <w:szCs w:val="24"/>
-        </w:rPr>
-        <w:t xml:space="preserve"> pode voltar a </w:t>
-      </w:r>
-      <w:r>
-        <w:rPr>
-          <w:sz w:val="24"/>
-          <w:szCs w:val="24"/>
-        </w:rPr>
-        <w:t xml:space="preserve">primeira, </w:t>
-      </w:r>
-      <w:r>
-        <w:rPr>
-          <w:sz w:val="24"/>
-          <w:szCs w:val="24"/>
-        </w:rPr>
-        <w:t>antepenúltima</w:t>
-      </w:r>
-      <w:r>
-        <w:rPr>
-          <w:sz w:val="24"/>
-          <w:szCs w:val="24"/>
-        </w:rPr>
-        <w:t>, penúltima</w:t>
+        <w:t>Outra opção</w:t>
+      </w:r>
+      <w:r>
+        <w:rPr>
+          <w:sz w:val="24"/>
+          <w:szCs w:val="24"/>
+        </w:rPr>
+        <w:t xml:space="preserve"> é que o arquivo pode ser</w:t>
+      </w:r>
+      <w:r>
+        <w:rPr>
+          <w:sz w:val="24"/>
+          <w:szCs w:val="24"/>
+        </w:rPr>
+        <w:t xml:space="preserve"> usad</w:t>
+      </w:r>
+      <w:r>
+        <w:rPr>
+          <w:sz w:val="24"/>
+          <w:szCs w:val="24"/>
+        </w:rPr>
+        <w:t>o</w:t>
+      </w:r>
+      <w:r>
+        <w:rPr>
+          <w:sz w:val="24"/>
+          <w:szCs w:val="24"/>
+        </w:rPr>
+        <w:t xml:space="preserve"> em conjunto com outras pessoas</w:t>
+      </w:r>
+      <w:r>
+        <w:rPr>
+          <w:sz w:val="24"/>
+          <w:szCs w:val="24"/>
+        </w:rPr>
+        <w:t>,</w:t>
+      </w:r>
+      <w:r>
+        <w:rPr>
+          <w:sz w:val="24"/>
+          <w:szCs w:val="24"/>
+        </w:rPr>
+        <w:t xml:space="preserve"> aonde </w:t>
+      </w:r>
+      <w:r>
+        <w:rPr>
+          <w:sz w:val="24"/>
+          <w:szCs w:val="24"/>
+        </w:rPr>
+        <w:t xml:space="preserve">os usuários que alterarem </w:t>
+      </w:r>
+      <w:r>
+        <w:rPr>
+          <w:sz w:val="24"/>
+          <w:szCs w:val="24"/>
+        </w:rPr>
+        <w:t>esse</w:t>
+      </w:r>
+      <w:r>
+        <w:rPr>
+          <w:sz w:val="24"/>
+          <w:szCs w:val="24"/>
+        </w:rPr>
+        <w:t xml:space="preserve"> mesmo arquivo </w:t>
+      </w:r>
+      <w:r>
+        <w:rPr>
+          <w:sz w:val="24"/>
+          <w:szCs w:val="24"/>
+        </w:rPr>
+        <w:t xml:space="preserve">vão </w:t>
+      </w:r>
+      <w:r>
+        <w:rPr>
+          <w:sz w:val="24"/>
+          <w:szCs w:val="24"/>
+        </w:rPr>
+        <w:t>receb</w:t>
+      </w:r>
+      <w:r>
+        <w:rPr>
+          <w:sz w:val="24"/>
+          <w:szCs w:val="24"/>
+        </w:rPr>
+        <w:t>er</w:t>
+      </w:r>
+      <w:r>
+        <w:rPr>
+          <w:sz w:val="24"/>
+          <w:szCs w:val="24"/>
+        </w:rPr>
+        <w:t xml:space="preserve"> alertas de </w:t>
+      </w:r>
+      <w:r>
+        <w:rPr>
+          <w:sz w:val="24"/>
+          <w:szCs w:val="24"/>
+        </w:rPr>
+        <w:t>mudanças</w:t>
       </w:r>
       <w:r>
         <w:rPr>
@@ -296,244 +455,103 @@
           <w:sz w:val="24"/>
           <w:szCs w:val="24"/>
         </w:rPr>
-        <w:t>ou</w:t>
-      </w:r>
-      <w:r>
-        <w:rPr>
-          <w:sz w:val="24"/>
-          <w:szCs w:val="24"/>
-        </w:rPr>
-        <w:t xml:space="preserve"> </w:t>
-      </w:r>
-      <w:r>
-        <w:rPr>
-          <w:sz w:val="24"/>
-          <w:szCs w:val="24"/>
+        <w:t xml:space="preserve">ao tentar </w:t>
+      </w:r>
+      <w:r>
+        <w:rPr>
+          <w:sz w:val="24"/>
+          <w:szCs w:val="24"/>
+        </w:rPr>
+        <w:t>salvar o arquivo no local</w:t>
+      </w:r>
+      <w:r>
+        <w:rPr>
+          <w:sz w:val="24"/>
+          <w:szCs w:val="24"/>
+        </w:rPr>
+        <w:t xml:space="preserve"> “servidor”</w:t>
+      </w:r>
+      <w:r>
+        <w:rPr>
+          <w:sz w:val="24"/>
+          <w:szCs w:val="24"/>
+        </w:rPr>
+        <w:t xml:space="preserve"> aonde salva todas as versões d</w:t>
+      </w:r>
+      <w:r>
+        <w:rPr>
+          <w:sz w:val="24"/>
+          <w:szCs w:val="24"/>
+        </w:rPr>
+        <w:t>esses</w:t>
+      </w:r>
+      <w:r>
+        <w:rPr>
+          <w:sz w:val="24"/>
+          <w:szCs w:val="24"/>
+        </w:rPr>
+        <w:t xml:space="preserve"> arquivos</w:t>
+      </w:r>
+      <w:r>
+        <w:rPr>
+          <w:sz w:val="24"/>
+          <w:szCs w:val="24"/>
+        </w:rPr>
+        <w:t>.</w:t>
+      </w:r>
+    </w:p>
+    <w:p>
+      <w:pPr>
+        <w:rPr>
+          <w:b/>
+          <w:bCs/>
+          <w:sz w:val="24"/>
+          <w:szCs w:val="24"/>
+          <w:u w:val="single"/>
+        </w:rPr>
+      </w:pPr>
+      <w:r>
+        <w:rPr>
+          <w:b/>
+          <w:bCs/>
+          <w:sz w:val="24"/>
+          <w:szCs w:val="24"/>
+          <w:u w:val="single"/>
+        </w:rPr>
+        <w:t>Comandos básicos com GIT</w:t>
+      </w:r>
+      <w:r>
+        <w:rPr>
+          <w:b/>
+          <w:bCs/>
+          <w:sz w:val="24"/>
+          <w:szCs w:val="24"/>
+          <w:u w:val="single"/>
+        </w:rPr>
+        <w:t>:</w:t>
+      </w:r>
+      <w:r>
+        <w:rPr>
+          <w:b/>
+          <w:bCs/>
+          <w:sz w:val="24"/>
+          <w:szCs w:val="24"/>
+          <w:u w:val="single"/>
+        </w:rPr>
+        <w:t xml:space="preserve"> (Identificar versão </w:t>
+      </w:r>
+      <w:r>
+        <w:rPr>
+          <w:b/>
+          <w:bCs/>
+          <w:sz w:val="24"/>
+          <w:szCs w:val="24"/>
+          <w:u w:val="single"/>
         </w:rPr>
         <w:t>“</w:t>
       </w:r>
-      <w:r>
-        <w:rPr>
-          <w:sz w:val="24"/>
-          <w:szCs w:val="24"/>
-        </w:rPr>
-        <w:t>n</w:t>
-      </w:r>
-      <w:r>
-        <w:rPr>
-          <w:sz w:val="24"/>
-          <w:szCs w:val="24"/>
-        </w:rPr>
-        <w:t>”</w:t>
-      </w:r>
-      <w:r>
-        <w:rPr>
-          <w:sz w:val="24"/>
-          <w:szCs w:val="24"/>
-        </w:rPr>
-        <w:t xml:space="preserve"> versão utilizada</w:t>
-      </w:r>
-      <w:r>
-        <w:rPr>
-          <w:sz w:val="24"/>
-          <w:szCs w:val="24"/>
-        </w:rPr>
-        <w:t xml:space="preserve"> se desejar</w:t>
-      </w:r>
-      <w:r>
-        <w:rPr>
-          <w:sz w:val="24"/>
-          <w:szCs w:val="24"/>
-        </w:rPr>
-        <w:t>.</w:t>
-      </w:r>
-      <w:r>
-        <w:rPr>
-          <w:sz w:val="24"/>
-          <w:szCs w:val="24"/>
-        </w:rPr>
-        <w:t xml:space="preserve"> </w:t>
-      </w:r>
-      <w:r>
-        <w:rPr>
-          <w:sz w:val="24"/>
-          <w:szCs w:val="24"/>
-        </w:rPr>
-        <w:t>Outra opção</w:t>
-      </w:r>
-      <w:r>
-        <w:rPr>
-          <w:sz w:val="24"/>
-          <w:szCs w:val="24"/>
-        </w:rPr>
-        <w:t xml:space="preserve"> é que o arquivo pode ser</w:t>
-      </w:r>
-      <w:r>
-        <w:rPr>
-          <w:sz w:val="24"/>
-          <w:szCs w:val="24"/>
-        </w:rPr>
-        <w:t xml:space="preserve"> usad</w:t>
-      </w:r>
-      <w:r>
-        <w:rPr>
-          <w:sz w:val="24"/>
-          <w:szCs w:val="24"/>
-        </w:rPr>
-        <w:t>o</w:t>
-      </w:r>
-      <w:r>
-        <w:rPr>
-          <w:sz w:val="24"/>
-          <w:szCs w:val="24"/>
-        </w:rPr>
-        <w:t xml:space="preserve"> em conjunto com outras pessoas</w:t>
-      </w:r>
-      <w:r>
-        <w:rPr>
-          <w:sz w:val="24"/>
-          <w:szCs w:val="24"/>
-        </w:rPr>
-        <w:t>,</w:t>
-      </w:r>
-      <w:r>
-        <w:rPr>
-          <w:sz w:val="24"/>
-          <w:szCs w:val="24"/>
-        </w:rPr>
-        <w:t xml:space="preserve"> aonde </w:t>
-      </w:r>
-      <w:r>
-        <w:rPr>
-          <w:sz w:val="24"/>
-          <w:szCs w:val="24"/>
-        </w:rPr>
-        <w:t xml:space="preserve">os usuários que alterarem </w:t>
-      </w:r>
-      <w:r>
-        <w:rPr>
-          <w:sz w:val="24"/>
-          <w:szCs w:val="24"/>
-        </w:rPr>
-        <w:t>esse</w:t>
-      </w:r>
-      <w:r>
-        <w:rPr>
-          <w:sz w:val="24"/>
-          <w:szCs w:val="24"/>
-        </w:rPr>
-        <w:t xml:space="preserve"> mesmo arquivo </w:t>
-      </w:r>
-      <w:r>
-        <w:rPr>
-          <w:sz w:val="24"/>
-          <w:szCs w:val="24"/>
-        </w:rPr>
-        <w:t xml:space="preserve">vão </w:t>
-      </w:r>
-      <w:r>
-        <w:rPr>
-          <w:sz w:val="24"/>
-          <w:szCs w:val="24"/>
-        </w:rPr>
-        <w:t>receb</w:t>
-      </w:r>
-      <w:r>
-        <w:rPr>
-          <w:sz w:val="24"/>
-          <w:szCs w:val="24"/>
-        </w:rPr>
-        <w:t>er</w:t>
-      </w:r>
-      <w:r>
-        <w:rPr>
-          <w:sz w:val="24"/>
-          <w:szCs w:val="24"/>
-        </w:rPr>
-        <w:t xml:space="preserve"> alertas de </w:t>
-      </w:r>
-      <w:r>
-        <w:rPr>
-          <w:sz w:val="24"/>
-          <w:szCs w:val="24"/>
-        </w:rPr>
-        <w:t>mudanças</w:t>
-      </w:r>
-      <w:r>
-        <w:rPr>
-          <w:sz w:val="24"/>
-          <w:szCs w:val="24"/>
-        </w:rPr>
-        <w:t xml:space="preserve"> </w:t>
-      </w:r>
-      <w:r>
-        <w:rPr>
-          <w:sz w:val="24"/>
-          <w:szCs w:val="24"/>
-        </w:rPr>
-        <w:t xml:space="preserve">ao tentar </w:t>
-      </w:r>
-      <w:r>
-        <w:rPr>
-          <w:sz w:val="24"/>
-          <w:szCs w:val="24"/>
-        </w:rPr>
-        <w:t>salvar o arquivo no local</w:t>
-      </w:r>
-      <w:r>
-        <w:rPr>
-          <w:sz w:val="24"/>
-          <w:szCs w:val="24"/>
-        </w:rPr>
-        <w:t xml:space="preserve"> “servidor”</w:t>
-      </w:r>
-      <w:r>
-        <w:rPr>
-          <w:sz w:val="24"/>
-          <w:szCs w:val="24"/>
-        </w:rPr>
-        <w:t xml:space="preserve"> </w:t>
-      </w:r>
-      <w:proofErr w:type="gramStart"/>
-      <w:r>
-        <w:rPr>
-          <w:sz w:val="24"/>
-          <w:szCs w:val="24"/>
-        </w:rPr>
-        <w:t>aonde</w:t>
-      </w:r>
-      <w:proofErr w:type="gramEnd"/>
-      <w:r>
-        <w:rPr>
-          <w:sz w:val="24"/>
-          <w:szCs w:val="24"/>
-        </w:rPr>
-        <w:t xml:space="preserve"> salva todas as versões d</w:t>
-      </w:r>
-      <w:r>
-        <w:rPr>
-          <w:sz w:val="24"/>
-          <w:szCs w:val="24"/>
-        </w:rPr>
-        <w:t>esses</w:t>
-      </w:r>
-      <w:r>
-        <w:rPr>
-          <w:sz w:val="24"/>
-          <w:szCs w:val="24"/>
-        </w:rPr>
-        <w:t xml:space="preserve"> arquivos</w:t>
-      </w:r>
-      <w:r>
-        <w:rPr>
-          <w:sz w:val="24"/>
-          <w:szCs w:val="24"/>
-        </w:rPr>
-        <w:t>.</w:t>
-      </w:r>
-    </w:p>
-    <w:p>
-      <w:pPr>
+      <w:proofErr w:type="spellStart"/>
+      <w:r>
         <w:rPr>
           <w:b/>
           <w:bCs/>
@@ -541,7 +559,9 @@
           <w:szCs w:val="24"/>
           <w:u w:val="single"/>
         </w:rPr>
-      </w:pPr>
+        <w:t>git</w:t>
+      </w:r>
+      <w:proofErr w:type="spellEnd"/>
       <w:r>
         <w:rPr>
           <w:b/>
@@ -550,71 +570,7 @@
           <w:szCs w:val="24"/>
           <w:u w:val="single"/>
         </w:rPr>
-        <w:t>Comandos básicos com GIT</w:t>
-      </w:r>
-      <w:r>
-        <w:rPr>
-          <w:b/>
-          <w:bCs/>
-          <w:sz w:val="24"/>
-          <w:szCs w:val="24"/>
-          <w:u w:val="single"/>
-        </w:rPr>
-        <w:t>:</w:t>
-      </w:r>
-      <w:r>
-        <w:rPr>
-          <w:b/>
-          <w:bCs/>
-          <w:sz w:val="24"/>
-          <w:szCs w:val="24"/>
-          <w:u w:val="single"/>
-        </w:rPr>
-        <w:t xml:space="preserve"> (Identificar versão </w:t>
-      </w:r>
-      <w:r>
-        <w:rPr>
-          <w:b/>
-          <w:bCs/>
-          <w:sz w:val="24"/>
-          <w:szCs w:val="24"/>
-          <w:u w:val="single"/>
-        </w:rPr>
-        <w:t>“</w:t>
-      </w:r>
-      <w:proofErr w:type="spellStart"/>
-      <w:proofErr w:type="gramStart"/>
-      <w:r>
-        <w:rPr>
-          <w:b/>
-          <w:bCs/>
-          <w:sz w:val="24"/>
-          <w:szCs w:val="24"/>
-          <w:u w:val="single"/>
-        </w:rPr>
-        <w:t>git</w:t>
-      </w:r>
-      <w:proofErr w:type="spellEnd"/>
-      <w:r>
-        <w:rPr>
-          <w:b/>
-          <w:bCs/>
-          <w:sz w:val="24"/>
-          <w:szCs w:val="24"/>
-          <w:u w:val="single"/>
-        </w:rPr>
-        <w:t xml:space="preserve">  -</w:t>
-      </w:r>
-      <w:proofErr w:type="gramEnd"/>
-      <w:r>
-        <w:rPr>
-          <w:b/>
-          <w:bCs/>
-          <w:sz w:val="24"/>
-          <w:szCs w:val="24"/>
-          <w:u w:val="single"/>
-        </w:rPr>
-        <w:t xml:space="preserve"> -</w:t>
+        <w:t xml:space="preserve">  - -</w:t>
       </w:r>
       <w:proofErr w:type="spellStart"/>
       <w:r>
@@ -1630,7 +1586,6 @@
         <w:t xml:space="preserve"> </w:t>
       </w:r>
       <w:proofErr w:type="spellStart"/>
-      <w:proofErr w:type="gramStart"/>
       <w:r>
         <w:rPr>
           <w:sz w:val="24"/>
@@ -1644,15 +1599,7 @@
           <w:sz w:val="24"/>
           <w:szCs w:val="24"/>
         </w:rPr>
-        <w:t xml:space="preserve"> .</w:t>
-      </w:r>
-      <w:proofErr w:type="gramEnd"/>
-      <w:r>
-        <w:rPr>
-          <w:sz w:val="24"/>
-          <w:szCs w:val="24"/>
-        </w:rPr>
-        <w:t>” você passa a rastrear todos os arquivos dentro do seu repositório</w:t>
+        <w:t xml:space="preserve"> .” você passa a rastrear todos os arquivos dentro do seu repositório</w:t>
       </w:r>
       <w:r>
         <w:rPr>
@@ -3233,7 +3180,22 @@
           <w:sz w:val="24"/>
           <w:szCs w:val="24"/>
         </w:rPr>
-        <w:t xml:space="preserve">é possível um outro usuário pegar as mudanças desse “servidor”, sem necessitar ser diretamente do meu </w:t>
+        <w:t xml:space="preserve">é possível um outro usuário pegar as mudanças desse “servidor”, sem </w:t>
+      </w:r>
+      <w:r>
+        <w:rPr>
+          <w:sz w:val="24"/>
+          <w:szCs w:val="24"/>
+          <w:u w:val="single"/>
+        </w:rPr>
+        <w:t>necessitar</w:t>
+      </w:r>
+      <w:r>
+        <w:rPr>
+          <w:sz w:val="24"/>
+          <w:szCs w:val="24"/>
+        </w:rPr>
+        <w:t xml:space="preserve"> ser diretamente do meu </w:t>
       </w:r>
       <w:r>
         <w:rPr>
@@ -3966,30 +3928,14 @@
           <w:sz w:val="24"/>
           <w:szCs w:val="24"/>
         </w:rPr>
-        <w:t xml:space="preserve"> criadas </w:t>
-      </w:r>
-      <w:proofErr w:type="gramStart"/>
-      <w:r>
-        <w:rPr>
-          <w:sz w:val="24"/>
-          <w:szCs w:val="24"/>
-        </w:rPr>
-        <w:t xml:space="preserve">e </w:t>
-      </w:r>
-      <w:r>
-        <w:rPr>
-          <w:sz w:val="24"/>
-          <w:szCs w:val="24"/>
-        </w:rPr>
-        <w:t xml:space="preserve"> o</w:t>
-      </w:r>
-      <w:proofErr w:type="gramEnd"/>
-      <w:r>
-        <w:rPr>
-          <w:sz w:val="24"/>
-          <w:szCs w:val="24"/>
-        </w:rPr>
-        <w:t xml:space="preserve"> terceiro comando</w:t>
+        <w:t xml:space="preserve"> criadas e </w:t>
+      </w:r>
+      <w:r>
+        <w:rPr>
+          <w:sz w:val="24"/>
+          <w:szCs w:val="24"/>
+        </w:rPr>
+        <w:t xml:space="preserve"> o terceiro comando</w:t>
       </w:r>
       <w:r>
         <w:rPr>
@@ -5037,23 +4983,7 @@
           <w:sz w:val="24"/>
           <w:szCs w:val="24"/>
         </w:rPr>
-        <w:t xml:space="preserve">Caso eu já tenha </w:t>
-      </w:r>
-      <w:proofErr w:type="gramStart"/>
-      <w:r>
-        <w:rPr>
-          <w:sz w:val="24"/>
-          <w:szCs w:val="24"/>
-        </w:rPr>
-        <w:t>salvo</w:t>
-      </w:r>
-      <w:proofErr w:type="gramEnd"/>
-      <w:r>
-        <w:rPr>
-          <w:sz w:val="24"/>
-          <w:szCs w:val="24"/>
-        </w:rPr>
-        <w:t xml:space="preserve"> o arquivo</w:t>
+        <w:t>Caso eu já tenha salvo o arquivo</w:t>
       </w:r>
       <w:r>
         <w:rPr>
@@ -5595,222 +5525,15 @@
           </wp:inline>
         </w:drawing>
       </w:r>
-    </w:p>
-    <w:p>
-      <w:pPr>
-        <w:rPr>
-          <w:b/>
-          <w:bCs/>
-          <w:sz w:val="24"/>
-          <w:szCs w:val="24"/>
-        </w:rPr>
-      </w:pPr>
-      <w:r>
-        <w:rPr>
-          <w:b/>
-          <w:bCs/>
-          <w:sz w:val="24"/>
-          <w:szCs w:val="24"/>
-        </w:rPr>
-        <w:t xml:space="preserve">GUARDANDO DADOS DE ALTERAÇÕES NOS ARQUIVOS </w:t>
-      </w:r>
-      <w:r>
-        <w:rPr>
-          <w:b/>
-          <w:bCs/>
-          <w:sz w:val="24"/>
-          <w:szCs w:val="24"/>
-        </w:rPr>
-        <w:t>PARA DEPOIS REUTILIZAR</w:t>
-      </w:r>
-    </w:p>
-    <w:p>
-      <w:pPr>
-        <w:rPr>
-          <w:sz w:val="24"/>
-          <w:szCs w:val="24"/>
-        </w:rPr>
-      </w:pPr>
-      <w:r>
-        <w:rPr>
-          <w:sz w:val="24"/>
-          <w:szCs w:val="24"/>
-        </w:rPr>
-        <w:t xml:space="preserve">Quando realizarmos alterações no arquivo e caso seja necessário </w:t>
-      </w:r>
-      <w:r>
-        <w:rPr>
-          <w:sz w:val="24"/>
-          <w:szCs w:val="24"/>
-        </w:rPr>
-        <w:t xml:space="preserve">realizar outras alterações naquele arquivo sem ser no </w:t>
-      </w:r>
-      <w:r>
-        <w:rPr>
-          <w:sz w:val="24"/>
-          <w:szCs w:val="24"/>
-        </w:rPr>
-        <w:t xml:space="preserve">mesmo </w:t>
-      </w:r>
-      <w:r>
-        <w:rPr>
-          <w:sz w:val="24"/>
-          <w:szCs w:val="24"/>
-        </w:rPr>
-        <w:t xml:space="preserve">campo que você </w:t>
-      </w:r>
-      <w:r>
-        <w:rPr>
-          <w:sz w:val="24"/>
-          <w:szCs w:val="24"/>
-        </w:rPr>
-        <w:t xml:space="preserve">estava </w:t>
-      </w:r>
-      <w:r>
-        <w:rPr>
-          <w:sz w:val="24"/>
-          <w:szCs w:val="24"/>
-        </w:rPr>
-        <w:t>utilizando</w:t>
-      </w:r>
-      <w:r>
-        <w:rPr>
-          <w:sz w:val="24"/>
-          <w:szCs w:val="24"/>
-        </w:rPr>
-        <w:t xml:space="preserve"> no momento</w:t>
-      </w:r>
-      <w:r>
-        <w:rPr>
-          <w:sz w:val="24"/>
-          <w:szCs w:val="24"/>
-        </w:rPr>
-        <w:t>, o comando abaixo guarda essas informações</w:t>
-      </w:r>
-      <w:r>
-        <w:rPr>
-          <w:sz w:val="24"/>
-          <w:szCs w:val="24"/>
-        </w:rPr>
-        <w:t xml:space="preserve"> em background</w:t>
-      </w:r>
-      <w:r>
-        <w:rPr>
-          <w:sz w:val="24"/>
-          <w:szCs w:val="24"/>
-        </w:rPr>
-        <w:t xml:space="preserve"> </w:t>
-      </w:r>
-      <w:r>
-        <w:rPr>
-          <w:sz w:val="24"/>
-          <w:szCs w:val="24"/>
-        </w:rPr>
-        <w:t xml:space="preserve">para no futuro </w:t>
-      </w:r>
-      <w:r>
-        <w:rPr>
-          <w:sz w:val="24"/>
-          <w:szCs w:val="24"/>
-        </w:rPr>
-        <w:t xml:space="preserve">se </w:t>
-      </w:r>
-      <w:r>
-        <w:rPr>
-          <w:sz w:val="24"/>
-          <w:szCs w:val="24"/>
-        </w:rPr>
-        <w:t xml:space="preserve">quiser integrar </w:t>
-      </w:r>
-      <w:r>
-        <w:rPr>
-          <w:sz w:val="24"/>
-          <w:szCs w:val="24"/>
-        </w:rPr>
-        <w:t>as</w:t>
-      </w:r>
-      <w:r>
-        <w:rPr>
-          <w:sz w:val="24"/>
-          <w:szCs w:val="24"/>
-        </w:rPr>
-        <w:t xml:space="preserve"> mudanças feitas </w:t>
-      </w:r>
-      <w:r>
-        <w:rPr>
-          <w:sz w:val="24"/>
-          <w:szCs w:val="24"/>
-        </w:rPr>
-        <w:t xml:space="preserve">no </w:t>
-      </w:r>
-      <w:r>
-        <w:rPr>
-          <w:sz w:val="24"/>
-          <w:szCs w:val="24"/>
-        </w:rPr>
-        <w:t xml:space="preserve">campo atual </w:t>
-      </w:r>
-      <w:r>
-        <w:rPr>
-          <w:sz w:val="24"/>
-          <w:szCs w:val="24"/>
-        </w:rPr>
-        <w:t xml:space="preserve">com as mudanças </w:t>
-      </w:r>
-      <w:r>
-        <w:rPr>
-          <w:sz w:val="24"/>
-          <w:szCs w:val="24"/>
-        </w:rPr>
-        <w:t>d</w:t>
-      </w:r>
-      <w:r>
-        <w:rPr>
-          <w:sz w:val="24"/>
-          <w:szCs w:val="24"/>
-        </w:rPr>
-        <w:t>o</w:t>
-      </w:r>
-      <w:r>
-        <w:rPr>
-          <w:sz w:val="24"/>
-          <w:szCs w:val="24"/>
-        </w:rPr>
-        <w:t xml:space="preserve"> </w:t>
-      </w:r>
-      <w:r>
-        <w:rPr>
-          <w:sz w:val="24"/>
-          <w:szCs w:val="24"/>
-        </w:rPr>
-        <w:t>anterior</w:t>
-      </w:r>
-      <w:r>
-        <w:rPr>
-          <w:sz w:val="24"/>
-          <w:szCs w:val="24"/>
-        </w:rPr>
-        <w:t>.</w:t>
-      </w:r>
-    </w:p>
-    <w:p>
-      <w:pPr>
-        <w:rPr>
-          <w:b/>
-          <w:bCs/>
-          <w:sz w:val="24"/>
-          <w:szCs w:val="24"/>
-        </w:rPr>
-      </w:pPr>
       <w:r>
         <w:rPr>
           <w:noProof/>
         </w:rPr>
         <w:drawing>
-          <wp:inline distT="0" distB="0" distL="0" distR="0" wp14:anchorId="22F4EEAE" wp14:editId="24CCB4CA">
-            <wp:extent cx="5400040" cy="631190"/>
+          <wp:inline distT="0" distB="0" distL="0" distR="0" wp14:anchorId="47AB6ACC" wp14:editId="162CEB2E">
+            <wp:extent cx="4876800" cy="361950"/>
             <wp:effectExtent l="0" t="0" r="0" b="0"/>
-            <wp:docPr id="21" name="Imagem 21"/>
+            <wp:docPr id="38" name="Imagem 38"/>
             <wp:cNvGraphicFramePr>
               <a:graphicFrameLocks xmlns:a="http://schemas.openxmlformats.org/drawingml/2006/main" noChangeAspect="1"/>
             </wp:cNvGraphicFramePr>
@@ -5830,7 +5553,7 @@
                   <pic:spPr>
                     <a:xfrm>
                       <a:off x="0" y="0"/>
-                      <a:ext cx="5400040" cy="631190"/>
+                      <a:ext cx="4876800" cy="361950"/>
                     </a:xfrm>
                     <a:prstGeom prst="rect">
                       <a:avLst/>
@@ -5842,39 +5565,182 @@
           </wp:inline>
         </w:drawing>
       </w:r>
-      <w:r>
-        <w:rPr>
-          <w:b/>
-          <w:bCs/>
+    </w:p>
+    <w:p>
+      <w:pPr>
+        <w:rPr>
+          <w:b/>
+          <w:bCs/>
+          <w:sz w:val="24"/>
+          <w:szCs w:val="24"/>
+        </w:rPr>
+      </w:pPr>
+      <w:r>
+        <w:rPr>
+          <w:b/>
+          <w:bCs/>
+          <w:sz w:val="24"/>
+          <w:szCs w:val="24"/>
+        </w:rPr>
+        <w:t xml:space="preserve">GUARDANDO DADOS DE ALTERAÇÕES NOS ARQUIVOS </w:t>
+      </w:r>
+      <w:r>
+        <w:rPr>
+          <w:b/>
+          <w:bCs/>
+          <w:sz w:val="24"/>
+          <w:szCs w:val="24"/>
+        </w:rPr>
+        <w:t>PARA DEPOIS REUTILIZAR</w:t>
+      </w:r>
+    </w:p>
+    <w:p>
+      <w:pPr>
+        <w:rPr>
+          <w:sz w:val="24"/>
+          <w:szCs w:val="24"/>
+        </w:rPr>
+      </w:pPr>
+      <w:r>
+        <w:rPr>
+          <w:sz w:val="24"/>
+          <w:szCs w:val="24"/>
+        </w:rPr>
+        <w:t xml:space="preserve">Quando realizarmos alterações no arquivo e caso seja necessário </w:t>
+      </w:r>
+      <w:r>
+        <w:rPr>
+          <w:sz w:val="24"/>
+          <w:szCs w:val="24"/>
+        </w:rPr>
+        <w:t xml:space="preserve">realizar outras alterações naquele arquivo sem ser no </w:t>
+      </w:r>
+      <w:r>
+        <w:rPr>
+          <w:sz w:val="24"/>
+          <w:szCs w:val="24"/>
+        </w:rPr>
+        <w:t xml:space="preserve">mesmo </w:t>
+      </w:r>
+      <w:r>
+        <w:rPr>
+          <w:sz w:val="24"/>
+          <w:szCs w:val="24"/>
+        </w:rPr>
+        <w:t xml:space="preserve">campo que você </w:t>
+      </w:r>
+      <w:r>
+        <w:rPr>
+          <w:sz w:val="24"/>
+          <w:szCs w:val="24"/>
+        </w:rPr>
+        <w:t xml:space="preserve">estava </w:t>
+      </w:r>
+      <w:r>
+        <w:rPr>
+          <w:sz w:val="24"/>
+          <w:szCs w:val="24"/>
+        </w:rPr>
+        <w:t>utilizando</w:t>
+      </w:r>
+      <w:r>
+        <w:rPr>
+          <w:sz w:val="24"/>
+          <w:szCs w:val="24"/>
+        </w:rPr>
+        <w:t xml:space="preserve"> no momento</w:t>
+      </w:r>
+      <w:r>
+        <w:rPr>
+          <w:sz w:val="24"/>
+          <w:szCs w:val="24"/>
+        </w:rPr>
+        <w:t>, o comando abaixo guarda essas informações</w:t>
+      </w:r>
+      <w:r>
+        <w:rPr>
+          <w:sz w:val="24"/>
+          <w:szCs w:val="24"/>
+        </w:rPr>
+        <w:t xml:space="preserve"> em background</w:t>
+      </w:r>
+      <w:r>
+        <w:rPr>
           <w:sz w:val="24"/>
           <w:szCs w:val="24"/>
         </w:rPr>
         <w:t xml:space="preserve"> </w:t>
       </w:r>
-    </w:p>
-    <w:p>
-      <w:pPr>
-        <w:rPr>
-          <w:sz w:val="24"/>
-          <w:szCs w:val="24"/>
-        </w:rPr>
-      </w:pPr>
-      <w:r>
-        <w:rPr>
-          <w:sz w:val="24"/>
-          <w:szCs w:val="24"/>
-        </w:rPr>
-        <w:t xml:space="preserve">Listando os </w:t>
-      </w:r>
-      <w:proofErr w:type="spellStart"/>
-      <w:r>
-        <w:rPr>
-          <w:sz w:val="24"/>
-          <w:szCs w:val="24"/>
-        </w:rPr>
-        <w:t>stash’s</w:t>
-      </w:r>
-      <w:proofErr w:type="spellEnd"/>
+      <w:r>
+        <w:rPr>
+          <w:sz w:val="24"/>
+          <w:szCs w:val="24"/>
+        </w:rPr>
+        <w:t xml:space="preserve">para no futuro </w:t>
+      </w:r>
+      <w:r>
+        <w:rPr>
+          <w:sz w:val="24"/>
+          <w:szCs w:val="24"/>
+        </w:rPr>
+        <w:t xml:space="preserve">se </w:t>
+      </w:r>
+      <w:r>
+        <w:rPr>
+          <w:sz w:val="24"/>
+          <w:szCs w:val="24"/>
+        </w:rPr>
+        <w:t xml:space="preserve">quiser integrar </w:t>
+      </w:r>
+      <w:r>
+        <w:rPr>
+          <w:sz w:val="24"/>
+          <w:szCs w:val="24"/>
+        </w:rPr>
+        <w:t>as</w:t>
+      </w:r>
+      <w:r>
+        <w:rPr>
+          <w:sz w:val="24"/>
+          <w:szCs w:val="24"/>
+        </w:rPr>
+        <w:t xml:space="preserve"> mudanças feitas </w:t>
+      </w:r>
+      <w:r>
+        <w:rPr>
+          <w:sz w:val="24"/>
+          <w:szCs w:val="24"/>
+        </w:rPr>
+        <w:t xml:space="preserve">no </w:t>
+      </w:r>
+      <w:r>
+        <w:rPr>
+          <w:sz w:val="24"/>
+          <w:szCs w:val="24"/>
+        </w:rPr>
+        <w:t xml:space="preserve">campo atual </w:t>
+      </w:r>
+      <w:r>
+        <w:rPr>
+          <w:sz w:val="24"/>
+          <w:szCs w:val="24"/>
+        </w:rPr>
+        <w:t xml:space="preserve">com as mudanças </w:t>
+      </w:r>
+      <w:r>
+        <w:rPr>
+          <w:sz w:val="24"/>
+          <w:szCs w:val="24"/>
+        </w:rPr>
+        <w:t>d</w:t>
+      </w:r>
+      <w:r>
+        <w:rPr>
+          <w:sz w:val="24"/>
+          <w:szCs w:val="24"/>
+        </w:rPr>
+        <w:t>o</w:t>
+      </w:r>
       <w:r>
         <w:rPr>
           <w:sz w:val="24"/>
@@ -5887,12 +5753,21 @@
           <w:sz w:val="24"/>
           <w:szCs w:val="24"/>
         </w:rPr>
-        <w:t xml:space="preserve">criados </w:t>
-      </w:r>
-    </w:p>
-    <w:p>
-      <w:pPr>
-        <w:rPr>
+        <w:t>anterior</w:t>
+      </w:r>
+      <w:r>
+        <w:rPr>
+          <w:sz w:val="24"/>
+          <w:szCs w:val="24"/>
+        </w:rPr>
+        <w:t>.</w:t>
+      </w:r>
+    </w:p>
+    <w:p>
+      <w:pPr>
+        <w:rPr>
+          <w:b/>
+          <w:bCs/>
           <w:sz w:val="24"/>
           <w:szCs w:val="24"/>
         </w:rPr>
@@ -5902,10 +5777,10 @@
           <w:noProof/>
         </w:rPr>
         <w:drawing>
-          <wp:inline distT="0" distB="0" distL="0" distR="0" wp14:anchorId="10B4B328" wp14:editId="7F49CE22">
-            <wp:extent cx="5324475" cy="914400"/>
-            <wp:effectExtent l="0" t="0" r="9525" b="0"/>
-            <wp:docPr id="25" name="Imagem 25"/>
+          <wp:inline distT="0" distB="0" distL="0" distR="0" wp14:anchorId="22F4EEAE" wp14:editId="24CCB4CA">
+            <wp:extent cx="5400040" cy="631190"/>
+            <wp:effectExtent l="0" t="0" r="0" b="0"/>
+            <wp:docPr id="21" name="Imagem 21"/>
             <wp:cNvGraphicFramePr>
               <a:graphicFrameLocks xmlns:a="http://schemas.openxmlformats.org/drawingml/2006/main" noChangeAspect="1"/>
             </wp:cNvGraphicFramePr>
@@ -5925,7 +5800,7 @@
                   <pic:spPr>
                     <a:xfrm>
                       <a:off x="0" y="0"/>
-                      <a:ext cx="5324475" cy="914400"/>
+                      <a:ext cx="5400040" cy="631190"/>
                     </a:xfrm>
                     <a:prstGeom prst="rect">
                       <a:avLst/>
@@ -5937,36 +5812,52 @@
           </wp:inline>
         </w:drawing>
       </w:r>
-    </w:p>
-    <w:p>
-      <w:pPr>
-        <w:rPr>
-          <w:sz w:val="24"/>
-          <w:szCs w:val="24"/>
-        </w:rPr>
-      </w:pPr>
-      <w:r>
-        <w:rPr>
-          <w:sz w:val="24"/>
-          <w:szCs w:val="24"/>
-        </w:rPr>
-        <w:t xml:space="preserve">O comando abaixo remove as </w:t>
-      </w:r>
-      <w:proofErr w:type="spellStart"/>
-      <w:r>
-        <w:rPr>
-          <w:sz w:val="24"/>
-          <w:szCs w:val="24"/>
-        </w:rPr>
-        <w:t>stash</w:t>
-      </w:r>
-      <w:proofErr w:type="spellEnd"/>
-      <w:r>
-        <w:rPr>
-          <w:sz w:val="24"/>
-          <w:szCs w:val="24"/>
-        </w:rPr>
-        <w:t xml:space="preserve"> não utilizadas</w:t>
+      <w:r>
+        <w:rPr>
+          <w:b/>
+          <w:bCs/>
+          <w:sz w:val="24"/>
+          <w:szCs w:val="24"/>
+        </w:rPr>
+        <w:t xml:space="preserve"> </w:t>
+      </w:r>
+    </w:p>
+    <w:p>
+      <w:pPr>
+        <w:rPr>
+          <w:sz w:val="24"/>
+          <w:szCs w:val="24"/>
+        </w:rPr>
+      </w:pPr>
+      <w:r>
+        <w:rPr>
+          <w:sz w:val="24"/>
+          <w:szCs w:val="24"/>
+        </w:rPr>
+        <w:t xml:space="preserve">Listando os </w:t>
+      </w:r>
+      <w:proofErr w:type="spellStart"/>
+      <w:r>
+        <w:rPr>
+          <w:sz w:val="24"/>
+          <w:szCs w:val="24"/>
+        </w:rPr>
+        <w:t>stash’s</w:t>
+      </w:r>
+      <w:proofErr w:type="spellEnd"/>
+      <w:r>
+        <w:rPr>
+          <w:sz w:val="24"/>
+          <w:szCs w:val="24"/>
+        </w:rPr>
+        <w:t xml:space="preserve"> </w:t>
+      </w:r>
+      <w:r>
+        <w:rPr>
+          <w:sz w:val="24"/>
+          <w:szCs w:val="24"/>
+        </w:rPr>
+        <w:t xml:space="preserve">criados </w:t>
       </w:r>
     </w:p>
     <w:p>
@@ -5981,10 +5872,10 @@
           <w:noProof/>
         </w:rPr>
         <w:drawing>
-          <wp:inline distT="0" distB="0" distL="0" distR="0" wp14:anchorId="4BA8424E" wp14:editId="110476EA">
-            <wp:extent cx="5238750" cy="1485900"/>
-            <wp:effectExtent l="0" t="0" r="0" b="0"/>
-            <wp:docPr id="30" name="Imagem 30"/>
+          <wp:inline distT="0" distB="0" distL="0" distR="0" wp14:anchorId="10B4B328" wp14:editId="7F49CE22">
+            <wp:extent cx="5324475" cy="914400"/>
+            <wp:effectExtent l="0" t="0" r="9525" b="0"/>
+            <wp:docPr id="25" name="Imagem 25"/>
             <wp:cNvGraphicFramePr>
               <a:graphicFrameLocks xmlns:a="http://schemas.openxmlformats.org/drawingml/2006/main" noChangeAspect="1"/>
             </wp:cNvGraphicFramePr>
@@ -6004,7 +5895,7 @@
                   <pic:spPr>
                     <a:xfrm>
                       <a:off x="0" y="0"/>
-                      <a:ext cx="5238750" cy="1485900"/>
+                      <a:ext cx="5324475" cy="914400"/>
                     </a:xfrm>
                     <a:prstGeom prst="rect">
                       <a:avLst/>
@@ -6029,14 +5920,7 @@
           <w:sz w:val="24"/>
           <w:szCs w:val="24"/>
         </w:rPr>
-        <w:t xml:space="preserve">O pop serve para adicionar </w:t>
-      </w:r>
-      <w:r>
-        <w:rPr>
-          <w:sz w:val="24"/>
-          <w:szCs w:val="24"/>
-        </w:rPr>
-        <w:t xml:space="preserve">as mudanças e depois remover a </w:t>
+        <w:t xml:space="preserve">O comando abaixo remove as </w:t>
       </w:r>
       <w:proofErr w:type="spellStart"/>
       <w:r>
@@ -6052,17 +5936,8 @@
           <w:sz w:val="24"/>
           <w:szCs w:val="24"/>
         </w:rPr>
-        <w:t xml:space="preserve"> criada do </w:t>
-      </w:r>
-      <w:proofErr w:type="spellStart"/>
-      <w:r>
-        <w:rPr>
-          <w:sz w:val="24"/>
-          <w:szCs w:val="24"/>
-        </w:rPr>
-        <w:t>git</w:t>
-      </w:r>
-      <w:proofErr w:type="spellEnd"/>
+        <w:t xml:space="preserve"> não utilizadas</w:t>
+      </w:r>
     </w:p>
     <w:p>
       <w:pPr>
@@ -6075,12 +5950,11 @@
         <w:rPr>
           <w:noProof/>
         </w:rPr>
-        <w:lastRenderedPageBreak/>
         <w:drawing>
-          <wp:inline distT="0" distB="0" distL="0" distR="0" wp14:anchorId="57BA0561" wp14:editId="166D2C96">
-            <wp:extent cx="5238750" cy="1990725"/>
-            <wp:effectExtent l="0" t="0" r="0" b="9525"/>
-            <wp:docPr id="31" name="Imagem 31"/>
+          <wp:inline distT="0" distB="0" distL="0" distR="0" wp14:anchorId="4BA8424E" wp14:editId="110476EA">
+            <wp:extent cx="5238750" cy="1485900"/>
+            <wp:effectExtent l="0" t="0" r="0" b="0"/>
+            <wp:docPr id="30" name="Imagem 30"/>
             <wp:cNvGraphicFramePr>
               <a:graphicFrameLocks xmlns:a="http://schemas.openxmlformats.org/drawingml/2006/main" noChangeAspect="1"/>
             </wp:cNvGraphicFramePr>
@@ -6100,7 +5974,7 @@
                   <pic:spPr>
                     <a:xfrm>
                       <a:off x="0" y="0"/>
-                      <a:ext cx="5238750" cy="1990725"/>
+                      <a:ext cx="5238750" cy="1485900"/>
                     </a:xfrm>
                     <a:prstGeom prst="rect">
                       <a:avLst/>
@@ -6116,255 +5990,49 @@
     <w:p>
       <w:pPr>
         <w:rPr>
-          <w:b/>
-          <w:bCs/>
-          <w:sz w:val="24"/>
-          <w:szCs w:val="24"/>
-        </w:rPr>
-      </w:pPr>
-    </w:p>
-    <w:p>
-      <w:pPr>
-        <w:rPr>
-          <w:b/>
-          <w:bCs/>
-          <w:sz w:val="24"/>
-          <w:szCs w:val="24"/>
-        </w:rPr>
-      </w:pPr>
-    </w:p>
-    <w:p>
-      <w:pPr>
-        <w:rPr>
-          <w:b/>
-          <w:bCs/>
-          <w:sz w:val="24"/>
-          <w:szCs w:val="24"/>
-        </w:rPr>
-      </w:pPr>
-    </w:p>
-    <w:p>
-      <w:pPr>
-        <w:rPr>
-          <w:b/>
-          <w:bCs/>
-          <w:sz w:val="24"/>
-          <w:szCs w:val="24"/>
-        </w:rPr>
-      </w:pPr>
-    </w:p>
-    <w:p>
-      <w:pPr>
-        <w:rPr>
-          <w:b/>
-          <w:bCs/>
-          <w:sz w:val="24"/>
-          <w:szCs w:val="24"/>
-        </w:rPr>
-      </w:pPr>
-      <w:r>
-        <w:rPr>
-          <w:b/>
-          <w:bCs/>
-          <w:sz w:val="24"/>
-          <w:szCs w:val="24"/>
-        </w:rPr>
-        <w:t>VOLTANDO NA VERSÃO DO ARQUIVO QUE QUER UTILIZAR</w:t>
-      </w:r>
-    </w:p>
-    <w:p>
-      <w:pPr>
-        <w:rPr>
-          <w:sz w:val="24"/>
-          <w:szCs w:val="24"/>
-        </w:rPr>
-      </w:pPr>
-      <w:r>
-        <w:rPr>
-          <w:sz w:val="24"/>
-          <w:szCs w:val="24"/>
-        </w:rPr>
-        <w:t xml:space="preserve">Se você consultar os </w:t>
-      </w:r>
-      <w:proofErr w:type="spellStart"/>
-      <w:r>
-        <w:rPr>
-          <w:sz w:val="24"/>
-          <w:szCs w:val="24"/>
-        </w:rPr>
-        <w:t>log’s</w:t>
-      </w:r>
-      <w:proofErr w:type="spellEnd"/>
-      <w:r>
-        <w:rPr>
-          <w:sz w:val="24"/>
-          <w:szCs w:val="24"/>
-        </w:rPr>
-        <w:t xml:space="preserve"> de alterações </w:t>
-      </w:r>
-      <w:proofErr w:type="spellStart"/>
-      <w:r>
-        <w:rPr>
-          <w:sz w:val="24"/>
-          <w:szCs w:val="24"/>
-        </w:rPr>
-        <w:t>comitadas</w:t>
-      </w:r>
-      <w:proofErr w:type="spellEnd"/>
-      <w:r>
-        <w:rPr>
-          <w:sz w:val="24"/>
-          <w:szCs w:val="24"/>
-        </w:rPr>
-        <w:t xml:space="preserve"> </w:t>
-      </w:r>
-      <w:r>
-        <w:rPr>
-          <w:sz w:val="24"/>
-          <w:szCs w:val="24"/>
-        </w:rPr>
-        <w:t xml:space="preserve">e pegar os 7 primeiros </w:t>
-      </w:r>
-      <w:proofErr w:type="spellStart"/>
-      <w:r>
-        <w:rPr>
-          <w:sz w:val="24"/>
-          <w:szCs w:val="24"/>
-        </w:rPr>
-        <w:t>hash</w:t>
-      </w:r>
-      <w:proofErr w:type="spellEnd"/>
-      <w:r>
-        <w:rPr>
-          <w:sz w:val="24"/>
-          <w:szCs w:val="24"/>
-        </w:rPr>
-        <w:t xml:space="preserve"> </w:t>
-      </w:r>
-      <w:proofErr w:type="spellStart"/>
-      <w:r>
-        <w:rPr>
-          <w:sz w:val="24"/>
-          <w:szCs w:val="24"/>
-        </w:rPr>
-        <w:t>code</w:t>
-      </w:r>
-      <w:proofErr w:type="spellEnd"/>
-      <w:r>
-        <w:rPr>
-          <w:sz w:val="24"/>
-          <w:szCs w:val="24"/>
-        </w:rPr>
-        <w:t xml:space="preserve"> e dar um checkout</w:t>
-      </w:r>
-      <w:r>
-        <w:rPr>
-          <w:sz w:val="24"/>
-          <w:szCs w:val="24"/>
-        </w:rPr>
-        <w:t xml:space="preserve">, ele vai criar uma </w:t>
-      </w:r>
-      <w:proofErr w:type="spellStart"/>
-      <w:r>
-        <w:rPr>
-          <w:sz w:val="24"/>
-          <w:szCs w:val="24"/>
-        </w:rPr>
-        <w:t>branch</w:t>
-      </w:r>
-      <w:proofErr w:type="spellEnd"/>
-      <w:r>
-        <w:rPr>
-          <w:sz w:val="24"/>
-          <w:szCs w:val="24"/>
-        </w:rPr>
-        <w:t xml:space="preserve"> “fantasma” desanexada da sua </w:t>
-      </w:r>
-      <w:proofErr w:type="spellStart"/>
-      <w:r>
-        <w:rPr>
-          <w:sz w:val="24"/>
-          <w:szCs w:val="24"/>
-        </w:rPr>
-        <w:t>branch</w:t>
-      </w:r>
-      <w:proofErr w:type="spellEnd"/>
-      <w:r>
-        <w:rPr>
-          <w:sz w:val="24"/>
-          <w:szCs w:val="24"/>
-        </w:rPr>
-        <w:t xml:space="preserve"> e sem poder </w:t>
-      </w:r>
-      <w:proofErr w:type="spellStart"/>
-      <w:r>
-        <w:rPr>
-          <w:sz w:val="24"/>
-          <w:szCs w:val="24"/>
-        </w:rPr>
-        <w:t>comitar</w:t>
-      </w:r>
-      <w:proofErr w:type="spellEnd"/>
-      <w:r>
-        <w:rPr>
-          <w:sz w:val="24"/>
-          <w:szCs w:val="24"/>
-        </w:rPr>
-        <w:t xml:space="preserve">. Com isso vai levar a versão que você deseja utilizar novamente, para </w:t>
-      </w:r>
-      <w:r>
-        <w:rPr>
-          <w:sz w:val="24"/>
-          <w:szCs w:val="24"/>
-        </w:rPr>
-        <w:t xml:space="preserve">utilizar essa nova versão basta criar uma nova </w:t>
-      </w:r>
-      <w:proofErr w:type="spellStart"/>
-      <w:r>
-        <w:rPr>
-          <w:sz w:val="24"/>
-          <w:szCs w:val="24"/>
-        </w:rPr>
-        <w:t>branch</w:t>
-      </w:r>
-      <w:proofErr w:type="spellEnd"/>
-      <w:r>
-        <w:rPr>
-          <w:sz w:val="24"/>
-          <w:szCs w:val="24"/>
-        </w:rPr>
-        <w:t xml:space="preserve"> para utilizar o projeto e poder </w:t>
-      </w:r>
-      <w:proofErr w:type="spellStart"/>
-      <w:r>
-        <w:rPr>
-          <w:sz w:val="24"/>
-          <w:szCs w:val="24"/>
-        </w:rPr>
-        <w:t>comitar</w:t>
-      </w:r>
-      <w:proofErr w:type="spellEnd"/>
-      <w:r>
-        <w:rPr>
-          <w:sz w:val="24"/>
-          <w:szCs w:val="24"/>
-        </w:rPr>
-        <w:t>.</w:t>
-      </w:r>
-      <w:r>
-        <w:rPr>
-          <w:sz w:val="24"/>
-          <w:szCs w:val="24"/>
-        </w:rPr>
-        <w:t xml:space="preserve"> </w:t>
-      </w:r>
-      <w:r>
-        <w:rPr>
-          <w:sz w:val="24"/>
-          <w:szCs w:val="24"/>
-        </w:rPr>
-        <w:t xml:space="preserve">  </w:t>
-      </w:r>
+          <w:sz w:val="24"/>
+          <w:szCs w:val="24"/>
+        </w:rPr>
+      </w:pPr>
+      <w:r>
+        <w:rPr>
+          <w:sz w:val="24"/>
+          <w:szCs w:val="24"/>
+        </w:rPr>
+        <w:t xml:space="preserve">O pop serve para adicionar </w:t>
+      </w:r>
+      <w:r>
+        <w:rPr>
+          <w:sz w:val="24"/>
+          <w:szCs w:val="24"/>
+        </w:rPr>
+        <w:t xml:space="preserve">as mudanças e depois remover a </w:t>
+      </w:r>
+      <w:proofErr w:type="spellStart"/>
+      <w:r>
+        <w:rPr>
+          <w:sz w:val="24"/>
+          <w:szCs w:val="24"/>
+        </w:rPr>
+        <w:t>stash</w:t>
+      </w:r>
+      <w:proofErr w:type="spellEnd"/>
+      <w:r>
+        <w:rPr>
+          <w:sz w:val="24"/>
+          <w:szCs w:val="24"/>
+        </w:rPr>
+        <w:t xml:space="preserve"> criada do </w:t>
+      </w:r>
+      <w:proofErr w:type="spellStart"/>
+      <w:r>
+        <w:rPr>
+          <w:sz w:val="24"/>
+          <w:szCs w:val="24"/>
+        </w:rPr>
+        <w:t>git</w:t>
+      </w:r>
+      <w:proofErr w:type="spellEnd"/>
     </w:p>
     <w:p>
       <w:pPr>
@@ -6379,10 +6047,10 @@
         </w:rPr>
         <w:lastRenderedPageBreak/>
         <w:drawing>
-          <wp:inline distT="0" distB="0" distL="0" distR="0" wp14:anchorId="058C4C81" wp14:editId="0196FBB3">
-            <wp:extent cx="5400040" cy="5781675"/>
+          <wp:inline distT="0" distB="0" distL="0" distR="0" wp14:anchorId="57BA0561" wp14:editId="4A28D170">
+            <wp:extent cx="5238750" cy="1990725"/>
             <wp:effectExtent l="0" t="0" r="0" b="9525"/>
-            <wp:docPr id="33" name="Imagem 33"/>
+            <wp:docPr id="31" name="Imagem 31"/>
             <wp:cNvGraphicFramePr>
               <a:graphicFrameLocks xmlns:a="http://schemas.openxmlformats.org/drawingml/2006/main" noChangeAspect="1"/>
             </wp:cNvGraphicFramePr>
@@ -6402,7 +6070,7 @@
                   <pic:spPr>
                     <a:xfrm>
                       <a:off x="0" y="0"/>
-                      <a:ext cx="5400040" cy="5781675"/>
+                      <a:ext cx="5238750" cy="1990725"/>
                     </a:xfrm>
                     <a:prstGeom prst="rect">
                       <a:avLst/>
@@ -6418,100 +6086,59 @@
     <w:p>
       <w:pPr>
         <w:rPr>
-          <w:sz w:val="24"/>
-          <w:szCs w:val="24"/>
-        </w:rPr>
-      </w:pPr>
-    </w:p>
-    <w:p>
-      <w:pPr>
-        <w:rPr>
-          <w:b/>
-          <w:bCs/>
-          <w:sz w:val="24"/>
-          <w:szCs w:val="24"/>
-        </w:rPr>
-      </w:pPr>
-    </w:p>
-    <w:p>
-      <w:pPr>
-        <w:rPr>
-          <w:b/>
-          <w:bCs/>
-          <w:sz w:val="24"/>
-          <w:szCs w:val="24"/>
-        </w:rPr>
-      </w:pPr>
-    </w:p>
-    <w:p>
-      <w:pPr>
-        <w:rPr>
-          <w:b/>
-          <w:bCs/>
-          <w:sz w:val="24"/>
-          <w:szCs w:val="24"/>
-        </w:rPr>
-      </w:pPr>
-    </w:p>
-    <w:p>
-      <w:pPr>
-        <w:rPr>
-          <w:b/>
-          <w:bCs/>
-          <w:sz w:val="24"/>
-          <w:szCs w:val="24"/>
-        </w:rPr>
-      </w:pPr>
-    </w:p>
-    <w:p>
-      <w:pPr>
-        <w:rPr>
-          <w:b/>
-          <w:bCs/>
-          <w:sz w:val="24"/>
-          <w:szCs w:val="24"/>
-        </w:rPr>
-      </w:pPr>
-      <w:r>
-        <w:rPr>
-          <w:b/>
-          <w:bCs/>
-          <w:sz w:val="24"/>
-          <w:szCs w:val="24"/>
-        </w:rPr>
-        <w:t>VERIFICAR MUDANÇAS ENTRE DIFERENTES COMMIT</w:t>
-      </w:r>
-      <w:r>
-        <w:rPr>
-          <w:b/>
-          <w:bCs/>
-          <w:sz w:val="24"/>
-          <w:szCs w:val="24"/>
-        </w:rPr>
-        <w:t>S</w:t>
-      </w:r>
-    </w:p>
-    <w:p>
-      <w:pPr>
-        <w:rPr>
-          <w:sz w:val="24"/>
-          <w:szCs w:val="24"/>
-        </w:rPr>
-      </w:pPr>
-      <w:r>
-        <w:rPr>
-          <w:sz w:val="24"/>
-          <w:szCs w:val="24"/>
-        </w:rPr>
-        <w:t xml:space="preserve">Basta colocar os </w:t>
-      </w:r>
-      <w:proofErr w:type="spellStart"/>
-      <w:r>
-        <w:rPr>
-          <w:sz w:val="24"/>
-          <w:szCs w:val="24"/>
-        </w:rPr>
-        <w:t>Hash</w:t>
+          <w:b/>
+          <w:bCs/>
+          <w:sz w:val="24"/>
+          <w:szCs w:val="24"/>
+        </w:rPr>
+      </w:pPr>
+      <w:r>
+        <w:rPr>
+          <w:b/>
+          <w:bCs/>
+          <w:sz w:val="24"/>
+          <w:szCs w:val="24"/>
+        </w:rPr>
+        <w:t>VOLTANDO NA VERSÃO DO ARQUIVO QUE QUER UTILIZAR</w:t>
+      </w:r>
+    </w:p>
+    <w:p>
+      <w:pPr>
+        <w:rPr>
+          <w:sz w:val="24"/>
+          <w:szCs w:val="24"/>
+        </w:rPr>
+      </w:pPr>
+      <w:r>
+        <w:rPr>
+          <w:sz w:val="24"/>
+          <w:szCs w:val="24"/>
+        </w:rPr>
+        <w:t xml:space="preserve">Se você consultar os </w:t>
+      </w:r>
+      <w:proofErr w:type="spellStart"/>
+      <w:r>
+        <w:rPr>
+          <w:sz w:val="24"/>
+          <w:szCs w:val="24"/>
+        </w:rPr>
+        <w:t>log’s</w:t>
+      </w:r>
+      <w:proofErr w:type="spellEnd"/>
+      <w:r>
+        <w:rPr>
+          <w:sz w:val="24"/>
+          <w:szCs w:val="24"/>
+        </w:rPr>
+        <w:t xml:space="preserve"> de alterações </w:t>
+      </w:r>
+      <w:proofErr w:type="spellStart"/>
+      <w:r>
+        <w:rPr>
+          <w:sz w:val="24"/>
+          <w:szCs w:val="24"/>
+        </w:rPr>
+        <w:t>comitadas</w:t>
       </w:r>
       <w:proofErr w:type="spellEnd"/>
       <w:r>
@@ -6521,36 +6148,20 @@
         </w:rPr>
         <w:t xml:space="preserve"> </w:t>
       </w:r>
-      <w:proofErr w:type="spellStart"/>
-      <w:r>
-        <w:rPr>
-          <w:sz w:val="24"/>
-          <w:szCs w:val="24"/>
-        </w:rPr>
-        <w:t>codes</w:t>
-      </w:r>
-      <w:proofErr w:type="spellEnd"/>
-      <w:r>
-        <w:rPr>
-          <w:sz w:val="24"/>
-          <w:szCs w:val="24"/>
-        </w:rPr>
-        <w:t xml:space="preserve"> que deseja saber</w:t>
-      </w:r>
-      <w:r>
-        <w:rPr>
-          <w:sz w:val="24"/>
-          <w:szCs w:val="24"/>
-        </w:rPr>
-        <w:t xml:space="preserve"> no </w:t>
-      </w:r>
-      <w:proofErr w:type="spellStart"/>
-      <w:r>
-        <w:rPr>
-          <w:sz w:val="24"/>
-          <w:szCs w:val="24"/>
-        </w:rPr>
-        <w:t>git</w:t>
+      <w:r>
+        <w:rPr>
+          <w:sz w:val="24"/>
+          <w:szCs w:val="24"/>
+        </w:rPr>
+        <w:t xml:space="preserve">e pegar os 7 primeiros </w:t>
+      </w:r>
+      <w:proofErr w:type="spellStart"/>
+      <w:r>
+        <w:rPr>
+          <w:sz w:val="24"/>
+          <w:szCs w:val="24"/>
+        </w:rPr>
+        <w:t>hash</w:t>
       </w:r>
       <w:proofErr w:type="spellEnd"/>
       <w:r>
@@ -6566,77 +6177,110 @@
           <w:sz w:val="24"/>
           <w:szCs w:val="24"/>
         </w:rPr>
-        <w:t>diff</w:t>
-      </w:r>
-      <w:proofErr w:type="spellEnd"/>
-      <w:r>
-        <w:rPr>
-          <w:sz w:val="24"/>
-          <w:szCs w:val="24"/>
-        </w:rPr>
-        <w:t>. Exemplo:</w:t>
-      </w:r>
-      <w:r>
-        <w:rPr>
-          <w:sz w:val="24"/>
-          <w:szCs w:val="24"/>
-        </w:rPr>
-        <w:t xml:space="preserve"> do </w:t>
-      </w:r>
-      <w:r>
-        <w:rPr>
-          <w:sz w:val="24"/>
-          <w:szCs w:val="24"/>
-        </w:rPr>
-        <w:t>hashcode1 até hashcode5</w:t>
-      </w:r>
-      <w:r>
-        <w:rPr>
-          <w:sz w:val="24"/>
-          <w:szCs w:val="24"/>
-        </w:rPr>
-        <w:t xml:space="preserve">, ele vai exibir todas as mudanças feitas no arquivo. O ATÉ no </w:t>
-      </w:r>
-      <w:proofErr w:type="spellStart"/>
-      <w:r>
-        <w:rPr>
-          <w:sz w:val="24"/>
-          <w:szCs w:val="24"/>
-        </w:rPr>
-        <w:t>git</w:t>
-      </w:r>
-      <w:proofErr w:type="spellEnd"/>
-      <w:r>
-        <w:rPr>
-          <w:sz w:val="24"/>
-          <w:szCs w:val="24"/>
-        </w:rPr>
-        <w:t xml:space="preserve"> é colocado com “..” </w:t>
-      </w:r>
-      <w:r>
-        <w:rPr>
-          <w:sz w:val="24"/>
-          <w:szCs w:val="24"/>
-        </w:rPr>
-        <w:t xml:space="preserve">(dois pontos) </w:t>
-      </w:r>
-      <w:r>
-        <w:rPr>
-          <w:sz w:val="24"/>
-          <w:szCs w:val="24"/>
-        </w:rPr>
-        <w:br/>
-        <w:t xml:space="preserve">Utilizando somente o </w:t>
-      </w:r>
-      <w:proofErr w:type="spellStart"/>
-      <w:r>
-        <w:rPr>
-          <w:sz w:val="24"/>
-          <w:szCs w:val="24"/>
-        </w:rPr>
-        <w:t>git</w:t>
-      </w:r>
-      <w:proofErr w:type="spellEnd"/>
+        <w:t>code</w:t>
+      </w:r>
+      <w:proofErr w:type="spellEnd"/>
+      <w:r>
+        <w:rPr>
+          <w:sz w:val="24"/>
+          <w:szCs w:val="24"/>
+        </w:rPr>
+        <w:t xml:space="preserve"> e dar um checkout</w:t>
+      </w:r>
+      <w:r>
+        <w:rPr>
+          <w:sz w:val="24"/>
+          <w:szCs w:val="24"/>
+        </w:rPr>
+        <w:t xml:space="preserve">, ele vai criar uma </w:t>
+      </w:r>
+      <w:proofErr w:type="spellStart"/>
+      <w:r>
+        <w:rPr>
+          <w:sz w:val="24"/>
+          <w:szCs w:val="24"/>
+        </w:rPr>
+        <w:t>branch</w:t>
+      </w:r>
+      <w:proofErr w:type="spellEnd"/>
+      <w:r>
+        <w:rPr>
+          <w:sz w:val="24"/>
+          <w:szCs w:val="24"/>
+        </w:rPr>
+        <w:t xml:space="preserve"> “fantasma” desanexada da sua </w:t>
+      </w:r>
+      <w:proofErr w:type="spellStart"/>
+      <w:r>
+        <w:rPr>
+          <w:sz w:val="24"/>
+          <w:szCs w:val="24"/>
+        </w:rPr>
+        <w:t>branch</w:t>
+      </w:r>
+      <w:proofErr w:type="spellEnd"/>
+      <w:r>
+        <w:rPr>
+          <w:sz w:val="24"/>
+          <w:szCs w:val="24"/>
+        </w:rPr>
+        <w:t xml:space="preserve"> e sem poder </w:t>
+      </w:r>
+      <w:proofErr w:type="spellStart"/>
+      <w:r>
+        <w:rPr>
+          <w:sz w:val="24"/>
+          <w:szCs w:val="24"/>
+        </w:rPr>
+        <w:t>comitar</w:t>
+      </w:r>
+      <w:proofErr w:type="spellEnd"/>
+      <w:r>
+        <w:rPr>
+          <w:sz w:val="24"/>
+          <w:szCs w:val="24"/>
+        </w:rPr>
+        <w:t xml:space="preserve">. Com isso vai levar a versão que você deseja utilizar novamente, para </w:t>
+      </w:r>
+      <w:r>
+        <w:rPr>
+          <w:sz w:val="24"/>
+          <w:szCs w:val="24"/>
+        </w:rPr>
+        <w:t xml:space="preserve">utilizar essa nova versão basta criar uma nova </w:t>
+      </w:r>
+      <w:proofErr w:type="spellStart"/>
+      <w:r>
+        <w:rPr>
+          <w:sz w:val="24"/>
+          <w:szCs w:val="24"/>
+        </w:rPr>
+        <w:t>branch</w:t>
+      </w:r>
+      <w:proofErr w:type="spellEnd"/>
+      <w:r>
+        <w:rPr>
+          <w:sz w:val="24"/>
+          <w:szCs w:val="24"/>
+        </w:rPr>
+        <w:t xml:space="preserve"> para utilizar o projeto e poder </w:t>
+      </w:r>
+      <w:proofErr w:type="spellStart"/>
+      <w:r>
+        <w:rPr>
+          <w:sz w:val="24"/>
+          <w:szCs w:val="24"/>
+        </w:rPr>
+        <w:t>comitar</w:t>
+      </w:r>
+      <w:proofErr w:type="spellEnd"/>
+      <w:r>
+        <w:rPr>
+          <w:sz w:val="24"/>
+          <w:szCs w:val="24"/>
+        </w:rPr>
+        <w:t>.</w:t>
+      </w:r>
       <w:r>
         <w:rPr>
           <w:sz w:val="24"/>
@@ -6644,21 +6288,12 @@
         </w:rPr>
         <w:t xml:space="preserve"> </w:t>
       </w:r>
-      <w:proofErr w:type="spellStart"/>
-      <w:r>
-        <w:rPr>
-          <w:sz w:val="24"/>
-          <w:szCs w:val="24"/>
-        </w:rPr>
-        <w:t>diff</w:t>
-      </w:r>
-      <w:proofErr w:type="spellEnd"/>
-      <w:r>
-        <w:rPr>
-          <w:sz w:val="24"/>
-          <w:szCs w:val="24"/>
-        </w:rPr>
-        <w:t xml:space="preserve"> vai exibir o que foi modificado no momento que está utilizando o arquivo.</w:t>
+      <w:r>
+        <w:rPr>
+          <w:sz w:val="24"/>
+          <w:szCs w:val="24"/>
+        </w:rPr>
+        <w:t xml:space="preserve">  </w:t>
       </w:r>
     </w:p>
     <w:p>
@@ -6672,12 +6307,11 @@
         <w:rPr>
           <w:noProof/>
         </w:rPr>
-        <w:lastRenderedPageBreak/>
         <w:drawing>
-          <wp:inline distT="0" distB="0" distL="0" distR="0" wp14:anchorId="7F338536" wp14:editId="768A5C14">
-            <wp:extent cx="5257800" cy="5619750"/>
-            <wp:effectExtent l="0" t="0" r="0" b="0"/>
-            <wp:docPr id="29" name="Imagem 29"/>
+          <wp:inline distT="0" distB="0" distL="0" distR="0" wp14:anchorId="058C4C81" wp14:editId="353026CA">
+            <wp:extent cx="5400040" cy="5305425"/>
+            <wp:effectExtent l="0" t="0" r="0" b="9525"/>
+            <wp:docPr id="33" name="Imagem 33"/>
             <wp:cNvGraphicFramePr>
               <a:graphicFrameLocks xmlns:a="http://schemas.openxmlformats.org/drawingml/2006/main" noChangeAspect="1"/>
             </wp:cNvGraphicFramePr>
@@ -6697,6 +6331,253 @@
                   <pic:spPr>
                     <a:xfrm>
                       <a:off x="0" y="0"/>
+                      <a:ext cx="5400040" cy="5305425"/>
+                    </a:xfrm>
+                    <a:prstGeom prst="rect">
+                      <a:avLst/>
+                    </a:prstGeom>
+                  </pic:spPr>
+                </pic:pic>
+              </a:graphicData>
+            </a:graphic>
+          </wp:inline>
+        </w:drawing>
+      </w:r>
+    </w:p>
+    <w:p>
+      <w:pPr>
+        <w:rPr>
+          <w:b/>
+          <w:bCs/>
+          <w:sz w:val="24"/>
+          <w:szCs w:val="24"/>
+        </w:rPr>
+      </w:pPr>
+      <w:r>
+        <w:rPr>
+          <w:b/>
+          <w:bCs/>
+          <w:sz w:val="24"/>
+          <w:szCs w:val="24"/>
+        </w:rPr>
+        <w:lastRenderedPageBreak/>
+        <w:t>VERIFICAR MUDANÇAS ENTRE DIFERENTES COMMIT</w:t>
+      </w:r>
+      <w:r>
+        <w:rPr>
+          <w:b/>
+          <w:bCs/>
+          <w:sz w:val="24"/>
+          <w:szCs w:val="24"/>
+        </w:rPr>
+        <w:t>S</w:t>
+      </w:r>
+    </w:p>
+    <w:p>
+      <w:pPr>
+        <w:rPr>
+          <w:sz w:val="24"/>
+          <w:szCs w:val="24"/>
+        </w:rPr>
+      </w:pPr>
+      <w:r>
+        <w:rPr>
+          <w:sz w:val="24"/>
+          <w:szCs w:val="24"/>
+        </w:rPr>
+        <w:t xml:space="preserve">Basta colocar os </w:t>
+      </w:r>
+      <w:proofErr w:type="spellStart"/>
+      <w:r>
+        <w:rPr>
+          <w:sz w:val="24"/>
+          <w:szCs w:val="24"/>
+        </w:rPr>
+        <w:t>Hash</w:t>
+      </w:r>
+      <w:proofErr w:type="spellEnd"/>
+      <w:r>
+        <w:rPr>
+          <w:sz w:val="24"/>
+          <w:szCs w:val="24"/>
+        </w:rPr>
+        <w:t xml:space="preserve"> </w:t>
+      </w:r>
+      <w:proofErr w:type="spellStart"/>
+      <w:r>
+        <w:rPr>
+          <w:sz w:val="24"/>
+          <w:szCs w:val="24"/>
+        </w:rPr>
+        <w:t>codes</w:t>
+      </w:r>
+      <w:proofErr w:type="spellEnd"/>
+      <w:r>
+        <w:rPr>
+          <w:sz w:val="24"/>
+          <w:szCs w:val="24"/>
+        </w:rPr>
+        <w:t xml:space="preserve"> que deseja saber</w:t>
+      </w:r>
+      <w:r>
+        <w:rPr>
+          <w:sz w:val="24"/>
+          <w:szCs w:val="24"/>
+        </w:rPr>
+        <w:t xml:space="preserve"> no </w:t>
+      </w:r>
+      <w:proofErr w:type="spellStart"/>
+      <w:r>
+        <w:rPr>
+          <w:sz w:val="24"/>
+          <w:szCs w:val="24"/>
+        </w:rPr>
+        <w:t>git</w:t>
+      </w:r>
+      <w:proofErr w:type="spellEnd"/>
+      <w:r>
+        <w:rPr>
+          <w:sz w:val="24"/>
+          <w:szCs w:val="24"/>
+        </w:rPr>
+        <w:t xml:space="preserve"> </w:t>
+      </w:r>
+      <w:proofErr w:type="spellStart"/>
+      <w:r>
+        <w:rPr>
+          <w:sz w:val="24"/>
+          <w:szCs w:val="24"/>
+        </w:rPr>
+        <w:t>diff</w:t>
+      </w:r>
+      <w:proofErr w:type="spellEnd"/>
+      <w:r>
+        <w:rPr>
+          <w:sz w:val="24"/>
+          <w:szCs w:val="24"/>
+        </w:rPr>
+        <w:t>. Exemplo:</w:t>
+      </w:r>
+      <w:r>
+        <w:rPr>
+          <w:sz w:val="24"/>
+          <w:szCs w:val="24"/>
+        </w:rPr>
+        <w:t xml:space="preserve"> do </w:t>
+      </w:r>
+      <w:r>
+        <w:rPr>
+          <w:sz w:val="24"/>
+          <w:szCs w:val="24"/>
+        </w:rPr>
+        <w:t>hashcode1 até hashcode5</w:t>
+      </w:r>
+      <w:r>
+        <w:rPr>
+          <w:sz w:val="24"/>
+          <w:szCs w:val="24"/>
+        </w:rPr>
+        <w:t xml:space="preserve">, ele vai exibir todas as mudanças feitas no arquivo. O ATÉ no </w:t>
+      </w:r>
+      <w:proofErr w:type="spellStart"/>
+      <w:r>
+        <w:rPr>
+          <w:sz w:val="24"/>
+          <w:szCs w:val="24"/>
+        </w:rPr>
+        <w:t>git</w:t>
+      </w:r>
+      <w:proofErr w:type="spellEnd"/>
+      <w:r>
+        <w:rPr>
+          <w:sz w:val="24"/>
+          <w:szCs w:val="24"/>
+        </w:rPr>
+        <w:t xml:space="preserve"> é colocado com “..” </w:t>
+      </w:r>
+      <w:r>
+        <w:rPr>
+          <w:sz w:val="24"/>
+          <w:szCs w:val="24"/>
+        </w:rPr>
+        <w:t xml:space="preserve">(dois pontos) </w:t>
+      </w:r>
+      <w:r>
+        <w:rPr>
+          <w:sz w:val="24"/>
+          <w:szCs w:val="24"/>
+        </w:rPr>
+        <w:br/>
+        <w:t xml:space="preserve">Utilizando somente o </w:t>
+      </w:r>
+      <w:proofErr w:type="spellStart"/>
+      <w:r>
+        <w:rPr>
+          <w:sz w:val="24"/>
+          <w:szCs w:val="24"/>
+        </w:rPr>
+        <w:t>git</w:t>
+      </w:r>
+      <w:proofErr w:type="spellEnd"/>
+      <w:r>
+        <w:rPr>
+          <w:sz w:val="24"/>
+          <w:szCs w:val="24"/>
+        </w:rPr>
+        <w:t xml:space="preserve"> </w:t>
+      </w:r>
+      <w:proofErr w:type="spellStart"/>
+      <w:r>
+        <w:rPr>
+          <w:sz w:val="24"/>
+          <w:szCs w:val="24"/>
+        </w:rPr>
+        <w:t>diff</w:t>
+      </w:r>
+      <w:proofErr w:type="spellEnd"/>
+      <w:r>
+        <w:rPr>
+          <w:sz w:val="24"/>
+          <w:szCs w:val="24"/>
+        </w:rPr>
+        <w:t xml:space="preserve"> vai exibir o que foi modificado no momento que está utilizando o arquivo.</w:t>
+      </w:r>
+    </w:p>
+    <w:p>
+      <w:pPr>
+        <w:rPr>
+          <w:sz w:val="24"/>
+          <w:szCs w:val="24"/>
+        </w:rPr>
+      </w:pPr>
+      <w:r>
+        <w:rPr>
+          <w:noProof/>
+        </w:rPr>
+        <w:drawing>
+          <wp:inline distT="0" distB="0" distL="0" distR="0" wp14:anchorId="7F338536" wp14:editId="768A5C14">
+            <wp:extent cx="5257800" cy="5619750"/>
+            <wp:effectExtent l="0" t="0" r="0" b="0"/>
+            <wp:docPr id="29" name="Imagem 29"/>
+            <wp:cNvGraphicFramePr>
+              <a:graphicFrameLocks xmlns:a="http://schemas.openxmlformats.org/drawingml/2006/main" noChangeAspect="1"/>
+            </wp:cNvGraphicFramePr>
+            <a:graphic xmlns:a="http://schemas.openxmlformats.org/drawingml/2006/main">
+              <a:graphicData uri="http://schemas.openxmlformats.org/drawingml/2006/picture">
+                <pic:pic xmlns:pic="http://schemas.openxmlformats.org/drawingml/2006/picture">
+                  <pic:nvPicPr>
+                    <pic:cNvPr id="1" name=""/>
+                    <pic:cNvPicPr/>
+                  </pic:nvPicPr>
+                  <pic:blipFill>
+                    <a:blip r:embed="rId42"/>
+                    <a:stretch>
+                      <a:fillRect/>
+                    </a:stretch>
+                  </pic:blipFill>
+                  <pic:spPr>
+                    <a:xfrm>
+                      <a:off x="0" y="0"/>
                       <a:ext cx="5257800" cy="5619750"/>
                     </a:xfrm>
                     <a:prstGeom prst="rect">
@@ -6784,6 +6665,7 @@
           <w:sz w:val="24"/>
           <w:szCs w:val="24"/>
         </w:rPr>
+        <w:lastRenderedPageBreak/>
         <w:t>GERANDO VERSÕES (RELEASES) A PARTIR DOS COMMITS.</w:t>
       </w:r>
     </w:p>
@@ -6861,7 +6743,6 @@
         <w:rPr>
           <w:noProof/>
         </w:rPr>
-        <w:lastRenderedPageBreak/>
         <w:drawing>
           <wp:inline distT="0" distB="0" distL="0" distR="0" wp14:anchorId="7FCB563F" wp14:editId="36B8A7D2">
             <wp:extent cx="5057775" cy="2981325"/>
@@ -6878,7 +6759,7 @@
                     <pic:cNvPicPr/>
                   </pic:nvPicPr>
                   <pic:blipFill>
-                    <a:blip r:embed="rId42"/>
+                    <a:blip r:embed="rId43"/>
                     <a:stretch>
                       <a:fillRect/>
                     </a:stretch>

</xml_diff>